<commit_message>
+ Planning for the coordination of the vehicles. - Haven't implemented anything yet - Still need to update the UML diagram and implement the formula
</commit_message>
<xml_diff>
--- a/src/design/Working Document GUI.docx
+++ b/src/design/Working Document GUI.docx
@@ -58,208 +58,156 @@
     <w:p>
       <w:pPr>
         <w:rPr>
-          <w:rFonts w:ascii="Arial" w:hAnsi="Arial" w:cs="Arial"/>
-          <w:sz w:val="24"/>
-          <w:szCs w:val="24"/>
-        </w:rPr>
-      </w:pPr>
-      <w:r>
-        <w:rPr>
-          <w:rFonts w:ascii="Arial" w:hAnsi="Arial" w:cs="Arial"/>
-          <w:sz w:val="24"/>
-          <w:szCs w:val="24"/>
+          <w:rFonts w:cs="Arial"/>
+        </w:rPr>
+      </w:pPr>
+      <w:r>
+        <w:rPr>
+          <w:rFonts w:cs="Arial"/>
         </w:rPr>
         <w:t xml:space="preserve">To design and develop a </w:t>
       </w:r>
       <w:r>
         <w:rPr>
-          <w:rFonts w:ascii="Arial" w:hAnsi="Arial" w:cs="Arial"/>
-          <w:sz w:val="24"/>
-          <w:szCs w:val="24"/>
+          <w:rFonts w:cs="Arial"/>
         </w:rPr>
         <w:t xml:space="preserve">GUI </w:t>
       </w:r>
       <w:r>
         <w:rPr>
-          <w:rFonts w:ascii="Arial" w:hAnsi="Arial" w:cs="Arial"/>
-          <w:sz w:val="24"/>
-          <w:szCs w:val="24"/>
+          <w:rFonts w:cs="Arial"/>
         </w:rPr>
         <w:t xml:space="preserve">based traffic simulator that </w:t>
       </w:r>
       <w:r>
         <w:rPr>
-          <w:rFonts w:ascii="Arial" w:hAnsi="Arial" w:cs="Arial"/>
-          <w:sz w:val="24"/>
-          <w:szCs w:val="24"/>
+          <w:rFonts w:cs="Arial"/>
         </w:rPr>
         <w:t>simulates</w:t>
       </w:r>
       <w:r>
         <w:rPr>
-          <w:rFonts w:ascii="Arial" w:hAnsi="Arial" w:cs="Arial"/>
-          <w:sz w:val="24"/>
-          <w:szCs w:val="24"/>
+          <w:rFonts w:cs="Arial"/>
         </w:rPr>
         <w:t xml:space="preserve"> a</w:t>
       </w:r>
       <w:r>
         <w:rPr>
-          <w:rFonts w:ascii="Arial" w:hAnsi="Arial" w:cs="Arial"/>
-          <w:sz w:val="24"/>
-          <w:szCs w:val="24"/>
+          <w:rFonts w:cs="Arial"/>
         </w:rPr>
         <w:t xml:space="preserve"> set of</w:t>
       </w:r>
       <w:r>
         <w:rPr>
-          <w:rFonts w:ascii="Arial" w:hAnsi="Arial" w:cs="Arial"/>
-          <w:sz w:val="24"/>
-          <w:szCs w:val="24"/>
+          <w:rFonts w:cs="Arial"/>
         </w:rPr>
         <w:t xml:space="preserve"> vehicle</w:t>
       </w:r>
       <w:r>
         <w:rPr>
-          <w:rFonts w:ascii="Arial" w:hAnsi="Arial" w:cs="Arial"/>
-          <w:sz w:val="24"/>
-          <w:szCs w:val="24"/>
+          <w:rFonts w:cs="Arial"/>
         </w:rPr>
         <w:t>s</w:t>
       </w:r>
       <w:r>
         <w:rPr>
-          <w:rFonts w:ascii="Arial" w:hAnsi="Arial" w:cs="Arial"/>
-          <w:sz w:val="24"/>
-          <w:szCs w:val="24"/>
+          <w:rFonts w:cs="Arial"/>
         </w:rPr>
         <w:t xml:space="preserve"> (car</w:t>
       </w:r>
       <w:r>
         <w:rPr>
-          <w:rFonts w:ascii="Arial" w:hAnsi="Arial" w:cs="Arial"/>
-          <w:sz w:val="24"/>
-          <w:szCs w:val="24"/>
+          <w:rFonts w:cs="Arial"/>
         </w:rPr>
         <w:t>, bus, motorbike</w:t>
       </w:r>
       <w:r>
         <w:rPr>
-          <w:rFonts w:ascii="Arial" w:hAnsi="Arial" w:cs="Arial"/>
-          <w:sz w:val="24"/>
-          <w:szCs w:val="24"/>
+          <w:rFonts w:cs="Arial"/>
         </w:rPr>
         <w:t xml:space="preserve">), that move in </w:t>
       </w:r>
       <w:r>
         <w:rPr>
-          <w:rFonts w:ascii="Arial" w:hAnsi="Arial" w:cs="Arial"/>
-          <w:sz w:val="24"/>
-          <w:szCs w:val="24"/>
+          <w:rFonts w:cs="Arial"/>
         </w:rPr>
         <w:t>multiple</w:t>
       </w:r>
       <w:r>
         <w:rPr>
-          <w:rFonts w:ascii="Arial" w:hAnsi="Arial" w:cs="Arial"/>
-          <w:sz w:val="24"/>
-          <w:szCs w:val="24"/>
+          <w:rFonts w:cs="Arial"/>
         </w:rPr>
         <w:t xml:space="preserve"> direction</w:t>
       </w:r>
       <w:r>
         <w:rPr>
-          <w:rFonts w:ascii="Arial" w:hAnsi="Arial" w:cs="Arial"/>
-          <w:sz w:val="24"/>
-          <w:szCs w:val="24"/>
+          <w:rFonts w:cs="Arial"/>
         </w:rPr>
         <w:t>s</w:t>
       </w:r>
       <w:r>
         <w:rPr>
-          <w:rFonts w:ascii="Arial" w:hAnsi="Arial" w:cs="Arial"/>
-          <w:sz w:val="24"/>
-          <w:szCs w:val="24"/>
+          <w:rFonts w:cs="Arial"/>
         </w:rPr>
         <w:t xml:space="preserve"> </w:t>
       </w:r>
       <w:r>
         <w:rPr>
-          <w:rFonts w:ascii="Arial" w:hAnsi="Arial" w:cs="Arial"/>
-          <w:sz w:val="24"/>
-          <w:szCs w:val="24"/>
+          <w:rFonts w:cs="Arial"/>
         </w:rPr>
         <w:t>on multiple roads</w:t>
       </w:r>
       <w:r>
         <w:rPr>
-          <w:rFonts w:ascii="Arial" w:hAnsi="Arial" w:cs="Arial"/>
-          <w:sz w:val="24"/>
-          <w:szCs w:val="24"/>
+          <w:rFonts w:cs="Arial"/>
         </w:rPr>
         <w:t xml:space="preserve"> and obey the stop and go commands of </w:t>
       </w:r>
       <w:r>
         <w:rPr>
-          <w:rFonts w:ascii="Arial" w:hAnsi="Arial" w:cs="Arial"/>
-          <w:sz w:val="24"/>
-          <w:szCs w:val="24"/>
+          <w:rFonts w:cs="Arial"/>
         </w:rPr>
         <w:t>multiple</w:t>
       </w:r>
       <w:r>
         <w:rPr>
-          <w:rFonts w:ascii="Arial" w:hAnsi="Arial" w:cs="Arial"/>
-          <w:sz w:val="24"/>
-          <w:szCs w:val="24"/>
+          <w:rFonts w:cs="Arial"/>
         </w:rPr>
         <w:t xml:space="preserve"> traffic light</w:t>
       </w:r>
       <w:r>
         <w:rPr>
-          <w:rFonts w:ascii="Arial" w:hAnsi="Arial" w:cs="Arial"/>
-          <w:sz w:val="24"/>
-          <w:szCs w:val="24"/>
+          <w:rFonts w:cs="Arial"/>
         </w:rPr>
         <w:t>s</w:t>
       </w:r>
       <w:r>
         <w:rPr>
-          <w:rFonts w:ascii="Arial" w:hAnsi="Arial" w:cs="Arial"/>
-          <w:sz w:val="24"/>
-          <w:szCs w:val="24"/>
+          <w:rFonts w:cs="Arial"/>
         </w:rPr>
         <w:t>.</w:t>
       </w:r>
       <w:r>
         <w:rPr>
-          <w:rFonts w:ascii="Arial" w:hAnsi="Arial" w:cs="Arial"/>
-          <w:sz w:val="24"/>
-          <w:szCs w:val="24"/>
+          <w:rFonts w:cs="Arial"/>
         </w:rPr>
         <w:t xml:space="preserve"> The user will be able to enter two modes: City editing, that allows the user to build, save, edit and open a city that they created. And the simulation mode in which the simulation will</w:t>
       </w:r>
       <w:r>
         <w:rPr>
-          <w:rFonts w:ascii="Arial" w:hAnsi="Arial" w:cs="Arial"/>
-          <w:sz w:val="24"/>
-          <w:szCs w:val="24"/>
+          <w:rFonts w:cs="Arial"/>
         </w:rPr>
         <w:t xml:space="preserve"> </w:t>
       </w:r>
       <w:r>
         <w:rPr>
-          <w:rFonts w:ascii="Arial" w:hAnsi="Arial" w:cs="Arial"/>
-          <w:sz w:val="24"/>
-          <w:szCs w:val="24"/>
+          <w:rFonts w:cs="Arial"/>
         </w:rPr>
         <w:t>run</w:t>
       </w:r>
       <w:r>
         <w:rPr>
-          <w:rFonts w:ascii="Arial" w:hAnsi="Arial" w:cs="Arial"/>
-          <w:sz w:val="24"/>
-          <w:szCs w:val="24"/>
+          <w:rFonts w:cs="Arial"/>
         </w:rPr>
         <w:t>.</w:t>
       </w:r>
@@ -267,74 +215,56 @@
     <w:p>
       <w:pPr>
         <w:rPr>
-          <w:rFonts w:ascii="Arial" w:hAnsi="Arial" w:cs="Arial"/>
-          <w:sz w:val="24"/>
-          <w:szCs w:val="24"/>
-        </w:rPr>
-      </w:pPr>
-      <w:r>
-        <w:rPr>
-          <w:rFonts w:ascii="Arial" w:hAnsi="Arial" w:cs="Arial"/>
-          <w:sz w:val="24"/>
-          <w:szCs w:val="24"/>
+          <w:rFonts w:cs="Arial"/>
+        </w:rPr>
+      </w:pPr>
+      <w:r>
+        <w:rPr>
+          <w:rFonts w:cs="Arial"/>
         </w:rPr>
         <w:t xml:space="preserve">The program will be executed within a </w:t>
       </w:r>
       <w:r>
         <w:rPr>
-          <w:rFonts w:ascii="Arial" w:hAnsi="Arial" w:cs="Arial"/>
-          <w:sz w:val="24"/>
-          <w:szCs w:val="24"/>
+          <w:rFonts w:cs="Arial"/>
         </w:rPr>
         <w:t>SimCity</w:t>
       </w:r>
       <w:r>
         <w:rPr>
-          <w:rFonts w:ascii="Arial" w:hAnsi="Arial" w:cs="Arial"/>
-          <w:sz w:val="24"/>
-          <w:szCs w:val="24"/>
+          <w:rFonts w:cs="Arial"/>
         </w:rPr>
         <w:t xml:space="preserve"> class and utilize a statistics class to </w:t>
       </w:r>
       <w:r>
         <w:rPr>
-          <w:rFonts w:ascii="Arial" w:hAnsi="Arial" w:cs="Arial"/>
-          <w:sz w:val="24"/>
-          <w:szCs w:val="24"/>
+          <w:rFonts w:cs="Arial"/>
         </w:rPr>
         <w:t>keep track of</w:t>
       </w:r>
       <w:r>
         <w:rPr>
-          <w:rFonts w:ascii="Arial" w:hAnsi="Arial" w:cs="Arial"/>
-          <w:sz w:val="24"/>
-          <w:szCs w:val="24"/>
+          <w:rFonts w:cs="Arial"/>
         </w:rPr>
         <w:t xml:space="preserve"> the results of the simulation.</w:t>
       </w:r>
       <w:r>
         <w:rPr>
-          <w:rFonts w:ascii="Arial" w:hAnsi="Arial" w:cs="Arial"/>
-          <w:sz w:val="24"/>
-          <w:szCs w:val="24"/>
+          <w:rFonts w:cs="Arial"/>
         </w:rPr>
         <w:t xml:space="preserve"> </w:t>
       </w:r>
       <w:proofErr w:type="gramStart"/>
       <w:r>
         <w:rPr>
-          <w:rFonts w:ascii="Arial" w:hAnsi="Arial" w:cs="Arial"/>
-          <w:sz w:val="24"/>
-          <w:szCs w:val="24"/>
+          <w:rFonts w:cs="Arial"/>
         </w:rPr>
         <w:t>Of course</w:t>
       </w:r>
       <w:proofErr w:type="gramEnd"/>
       <w:r>
         <w:rPr>
-          <w:rFonts w:ascii="Arial" w:hAnsi="Arial" w:cs="Arial"/>
-          <w:sz w:val="24"/>
-          <w:szCs w:val="24"/>
+          <w:rFonts w:cs="Arial"/>
         </w:rPr>
         <w:t xml:space="preserve"> these are only the most basic classes and during the implementation of the project some auxiliary classes may appear.</w:t>
       </w:r>
@@ -342,16 +272,12 @@
     <w:p>
       <w:pPr>
         <w:rPr>
-          <w:rFonts w:ascii="Arial" w:hAnsi="Arial" w:cs="Arial"/>
-          <w:sz w:val="24"/>
-          <w:szCs w:val="24"/>
-        </w:rPr>
-      </w:pPr>
-      <w:r>
-        <w:rPr>
-          <w:rFonts w:ascii="Arial" w:hAnsi="Arial" w:cs="Arial"/>
-          <w:sz w:val="24"/>
-          <w:szCs w:val="24"/>
+          <w:rFonts w:cs="Arial"/>
+        </w:rPr>
+      </w:pPr>
+      <w:r>
+        <w:rPr>
+          <w:rFonts w:cs="Arial"/>
         </w:rPr>
         <w:t>This program will be used during JCU open day in 2020. It will behave like a simplified traffic simulator.</w:t>
       </w:r>
@@ -384,146 +310,799 @@
     <w:p>
       <w:pPr>
         <w:rPr>
-          <w:rFonts w:ascii="Arial" w:hAnsi="Arial" w:cs="Arial"/>
-          <w:sz w:val="24"/>
-          <w:szCs w:val="24"/>
-        </w:rPr>
-      </w:pPr>
-      <w:r>
-        <w:rPr>
-          <w:rFonts w:ascii="Arial" w:hAnsi="Arial" w:cs="Arial"/>
-          <w:sz w:val="24"/>
-          <w:szCs w:val="24"/>
+          <w:rFonts w:cs="Arial"/>
+        </w:rPr>
+      </w:pPr>
+      <w:r>
+        <w:rPr>
+          <w:rFonts w:cs="Arial"/>
         </w:rPr>
         <w:t xml:space="preserve">This program will </w:t>
       </w:r>
       <w:r>
         <w:rPr>
-          <w:rFonts w:ascii="Arial" w:hAnsi="Arial" w:cs="Arial"/>
-          <w:sz w:val="24"/>
-          <w:szCs w:val="24"/>
+          <w:rFonts w:cs="Arial"/>
         </w:rPr>
         <w:t xml:space="preserve">be constructed using </w:t>
       </w:r>
       <w:r>
         <w:rPr>
-          <w:rFonts w:ascii="Arial" w:hAnsi="Arial" w:cs="Arial"/>
-          <w:sz w:val="24"/>
-          <w:szCs w:val="24"/>
+          <w:rFonts w:cs="Arial"/>
+          <w:strike/>
         </w:rPr>
         <w:t>four</w:t>
       </w:r>
       <w:r>
         <w:rPr>
-          <w:rFonts w:ascii="Arial" w:hAnsi="Arial" w:cs="Arial"/>
-          <w:sz w:val="24"/>
-          <w:szCs w:val="24"/>
+          <w:rFonts w:cs="Arial"/>
+          <w:strike/>
         </w:rPr>
         <w:t>teen</w:t>
       </w:r>
       <w:r>
         <w:rPr>
-          <w:rFonts w:ascii="Arial" w:hAnsi="Arial" w:cs="Arial"/>
-          <w:sz w:val="24"/>
-          <w:szCs w:val="24"/>
-        </w:rPr>
-        <w:t xml:space="preserve"> classes, in which comprise</w:t>
-      </w:r>
-      <w:r>
-        <w:rPr>
-          <w:rFonts w:ascii="Arial" w:hAnsi="Arial" w:cs="Arial"/>
-          <w:sz w:val="24"/>
-          <w:szCs w:val="24"/>
-        </w:rPr>
+          <w:rFonts w:cs="Arial"/>
+        </w:rPr>
+        <w:t xml:space="preserve"> classes, in which comprises of </w:t>
+      </w:r>
+      <w:r>
+        <w:rPr>
+          <w:rFonts w:cs="Arial"/>
+        </w:rPr>
+        <w:t>many</w:t>
+      </w:r>
+      <w:r>
+        <w:rPr>
+          <w:rFonts w:cs="Arial"/>
+        </w:rPr>
+        <w:t xml:space="preserve"> objects</w:t>
+      </w:r>
+      <w:r>
+        <w:rPr>
+          <w:rFonts w:cs="Arial"/>
+        </w:rPr>
+        <w:t xml:space="preserve"> and methods</w:t>
+      </w:r>
+      <w:r>
+        <w:rPr>
+          <w:rFonts w:cs="Arial"/>
+        </w:rPr>
+        <w:t>.</w:t>
+      </w:r>
+    </w:p>
+    <w:p>
+      <w:pPr>
+        <w:pStyle w:val="Heading2"/>
+        <w:rPr>
+          <w:sz w:val="32"/>
+        </w:rPr>
+      </w:pPr>
+    </w:p>
+    <w:p/>
+    <w:p/>
+    <w:p/>
+    <w:p/>
+    <w:p/>
+    <w:p/>
+    <w:p/>
+    <w:p/>
+    <w:p/>
+    <w:p>
+      <w:pPr>
+        <w:pStyle w:val="Heading2"/>
+        <w:rPr>
+          <w:sz w:val="32"/>
+        </w:rPr>
+      </w:pPr>
+    </w:p>
+    <w:p>
+      <w:pPr>
+        <w:pStyle w:val="Heading2"/>
+        <w:rPr>
+          <w:sz w:val="32"/>
+        </w:rPr>
+      </w:pPr>
+      <w:r>
+        <w:rPr>
+          <w:sz w:val="32"/>
+        </w:rPr>
+        <w:t xml:space="preserve">2D City </w:t>
+      </w:r>
+      <w:r>
+        <w:rPr>
+          <w:sz w:val="32"/>
+        </w:rPr>
+        <w:t xml:space="preserve">Road </w:t>
+      </w:r>
+      <w:r>
+        <w:rPr>
+          <w:sz w:val="32"/>
+        </w:rPr>
+        <w:t>Plan</w:t>
+      </w:r>
+      <w:r>
+        <w:rPr>
+          <w:sz w:val="32"/>
+        </w:rPr>
+        <w:t>ning</w:t>
+      </w:r>
+    </w:p>
+    <w:p>
+      <w:r>
+        <w:t xml:space="preserve">At the current stage of implementing the </w:t>
+      </w:r>
+      <w:r>
+        <w:t>coordination</w:t>
+      </w:r>
+      <w:r>
+        <w:t xml:space="preserve"> for the city, I define a </w:t>
+      </w:r>
+      <w:proofErr w:type="spellStart"/>
+      <w:r>
+        <w:rPr>
+          <w:b/>
+        </w:rPr>
+        <w:t>CityCell</w:t>
+      </w:r>
+      <w:proofErr w:type="spellEnd"/>
+      <w:r>
+        <w:t xml:space="preserve"> class. The </w:t>
+      </w:r>
+      <w:r>
+        <w:rPr>
+          <w:b/>
+        </w:rPr>
+        <w:t>City</w:t>
+      </w:r>
+      <w:r>
+        <w:t xml:space="preserve"> object will contain a fixed grid size of 20 by 20 cells</w:t>
+      </w:r>
+      <w:r>
+        <w:t xml:space="preserve"> </w:t>
+      </w:r>
+      <w:r>
+        <w:t>(for simplicity sake)</w:t>
+      </w:r>
+      <w:r>
+        <w:t>. And after much deliberation</w:t>
+      </w:r>
+      <w:r>
+        <w:t xml:space="preserve"> with a hint of frustration</w:t>
+      </w:r>
+      <w:r>
+        <w:t xml:space="preserve">, a new concept </w:t>
+      </w:r>
+      <w:r>
+        <w:t>for the</w:t>
+      </w:r>
+      <w:r>
+        <w:t xml:space="preserve"> roads will be implemented to ensure a successful intersection.</w:t>
+      </w:r>
+    </w:p>
+    <w:p>
+      <w:r>
+        <w:t>Each city cell will contain 0 – 4 road segments, this layou</w:t>
+      </w:r>
+      <w:r>
+        <w:t>t is what will make a working intersection possible</w:t>
+      </w:r>
+      <w:r>
+        <w:t>.</w:t>
+      </w:r>
+    </w:p>
+    <w:p>
+      <w:pPr>
+        <w:rPr>
+          <w:b/>
+          <w:u w:val="single"/>
+        </w:rPr>
+      </w:pPr>
+      <w:r>
+        <w:rPr>
+          <w:b/>
+          <w:u w:val="single"/>
+        </w:rPr>
+        <w:t>Diagram:</w:t>
+      </w:r>
+    </w:p>
+    <w:p>
+      <w:r>
+        <w:rPr>
+          <w:noProof/>
+        </w:rPr>
+        <w:drawing>
+          <wp:anchor distT="0" distB="0" distL="114300" distR="114300" simplePos="0" relativeHeight="251658240" behindDoc="0" locked="0" layoutInCell="1" allowOverlap="1">
+            <wp:simplePos x="0" y="0"/>
+            <wp:positionH relativeFrom="margin">
+              <wp:align>left</wp:align>
+            </wp:positionH>
+            <wp:positionV relativeFrom="paragraph">
+              <wp:posOffset>3531</wp:posOffset>
+            </wp:positionV>
+            <wp:extent cx="3261039" cy="2582265"/>
+            <wp:effectExtent l="0" t="0" r="0" b="8890"/>
+            <wp:wrapSquare wrapText="bothSides"/>
+            <wp:docPr id="2" name="Picture 2" descr="D:\Desktop\Untitled.png"/>
+            <wp:cNvGraphicFramePr>
+              <a:graphicFrameLocks xmlns:a="http://schemas.openxmlformats.org/drawingml/2006/main" noChangeAspect="1"/>
+            </wp:cNvGraphicFramePr>
+            <a:graphic xmlns:a="http://schemas.openxmlformats.org/drawingml/2006/main">
+              <a:graphicData uri="http://schemas.openxmlformats.org/drawingml/2006/picture">
+                <pic:pic xmlns:pic="http://schemas.openxmlformats.org/drawingml/2006/picture">
+                  <pic:nvPicPr>
+                    <pic:cNvPr id="0" name="Picture 2" descr="D:\Desktop\Untitled.png"/>
+                    <pic:cNvPicPr>
+                      <a:picLocks noChangeAspect="1" noChangeArrowheads="1"/>
+                    </pic:cNvPicPr>
+                  </pic:nvPicPr>
+                  <pic:blipFill>
+                    <a:blip r:embed="rId5">
+                      <a:extLst>
+                        <a:ext uri="{28A0092B-C50C-407E-A947-70E740481C1C}">
+                          <a14:useLocalDpi xmlns:a14="http://schemas.microsoft.com/office/drawing/2010/main" val="0"/>
+                        </a:ext>
+                      </a:extLst>
+                    </a:blip>
+                    <a:srcRect/>
+                    <a:stretch>
+                      <a:fillRect/>
+                    </a:stretch>
+                  </pic:blipFill>
+                  <pic:spPr bwMode="auto">
+                    <a:xfrm>
+                      <a:off x="0" y="0"/>
+                      <a:ext cx="3261039" cy="2582265"/>
+                    </a:xfrm>
+                    <a:prstGeom prst="rect">
+                      <a:avLst/>
+                    </a:prstGeom>
+                    <a:noFill/>
+                    <a:ln>
+                      <a:noFill/>
+                    </a:ln>
+                  </pic:spPr>
+                </pic:pic>
+              </a:graphicData>
+            </a:graphic>
+          </wp:anchor>
+        </w:drawing>
+      </w:r>
+    </w:p>
+    <w:p/>
+    <w:p/>
+    <w:p>
+      <w:r>
+        <w:t xml:space="preserve">The central square will act as the intersection. </w:t>
+      </w:r>
+      <w:r>
+        <w:t>When a</w:t>
+      </w:r>
+      <w:r>
+        <w:t xml:space="preserve"> vehicle reach</w:t>
+      </w:r>
+      <w:r>
+        <w:t>es</w:t>
+      </w:r>
+      <w:r>
+        <w:t xml:space="preserve"> this square, the vehicle will choose a direction depending on the presence of the adjacent connected road segments.</w:t>
+      </w:r>
+    </w:p>
+    <w:p/>
+    <w:p/>
+    <w:p/>
+    <w:p>
+      <w:r>
+        <w:t>A</w:t>
+      </w:r>
+      <w:r>
+        <w:t xml:space="preserve"> file format is needed in order to save the</w:t>
+      </w:r>
+      <w:r>
+        <w:t xml:space="preserve"> state of the</w:t>
+      </w:r>
+      <w:r>
+        <w:t xml:space="preserve"> city. The first line in the file will contain the grid dimension</w:t>
+      </w:r>
+      <w:r>
         <w:t>s</w:t>
       </w:r>
       <w:r>
-        <w:rPr>
-          <w:rFonts w:ascii="Arial" w:hAnsi="Arial" w:cs="Arial"/>
-          <w:sz w:val="24"/>
-          <w:szCs w:val="24"/>
-        </w:rPr>
+        <w:t xml:space="preserve"> (I haven’t used</w:t>
+      </w:r>
+      <w:r>
+        <w:t xml:space="preserve"> any of</w:t>
+      </w:r>
+      <w:r>
+        <w:t xml:space="preserve"> this yet) and the remaining lines will contain the sections of straight roads.</w:t>
+      </w:r>
+    </w:p>
+    <w:p>
+      <w:r>
+        <w:t>The coordinates set the beginning and end of the road:</w:t>
+      </w:r>
+    </w:p>
+    <w:p>
+      <w:pPr>
+        <w:rPr>
+          <w:b/>
+          <w:u w:val="single"/>
+        </w:rPr>
+      </w:pPr>
+      <w:r>
+        <w:rPr>
+          <w:b/>
+          <w:u w:val="single"/>
+        </w:rPr>
+        <w:t>Example:</w:t>
+      </w:r>
+    </w:p>
+    <w:p>
+      <w:r>
+        <w:t>X1, Y1, X2, Y2 …</w:t>
+      </w:r>
+    </w:p>
+    <w:p/>
+    <w:p>
+      <w:r>
+        <w:t>Since each cell contains 0 – 2 segments of straight road, the layout of the coordinates are as follows:</w:t>
+      </w:r>
+    </w:p>
+    <w:tbl>
+      <w:tblPr>
+        <w:tblStyle w:val="TableGrid"/>
+        <w:tblW w:w="0" w:type="auto"/>
+        <w:tblLook w:val="04A0" w:firstRow="1" w:lastRow="0" w:firstColumn="1" w:lastColumn="0" w:noHBand="0" w:noVBand="1"/>
+      </w:tblPr>
+      <w:tblGrid>
+        <w:gridCol w:w="935"/>
+        <w:gridCol w:w="935"/>
+        <w:gridCol w:w="935"/>
+        <w:gridCol w:w="935"/>
+        <w:gridCol w:w="935"/>
+        <w:gridCol w:w="935"/>
+        <w:gridCol w:w="935"/>
+        <w:gridCol w:w="935"/>
+        <w:gridCol w:w="935"/>
+        <w:gridCol w:w="935"/>
+      </w:tblGrid>
+      <w:tr>
+        <w:tc>
+          <w:tcPr>
+            <w:tcW w:w="1870" w:type="dxa"/>
+            <w:gridSpan w:val="2"/>
+          </w:tcPr>
+          <w:p>
+            <w:r>
+              <w:t>Cell 0</w:t>
+            </w:r>
+          </w:p>
+        </w:tc>
+        <w:tc>
+          <w:tcPr>
+            <w:tcW w:w="1870" w:type="dxa"/>
+            <w:gridSpan w:val="2"/>
+          </w:tcPr>
+          <w:p>
+            <w:r>
+              <w:t xml:space="preserve">Cell </w:t>
+            </w:r>
+            <w:r>
+              <w:t>1</w:t>
+            </w:r>
+          </w:p>
+        </w:tc>
+        <w:tc>
+          <w:tcPr>
+            <w:tcW w:w="1870" w:type="dxa"/>
+            <w:gridSpan w:val="2"/>
+          </w:tcPr>
+          <w:p>
+            <w:r>
+              <w:t xml:space="preserve">Cell </w:t>
+            </w:r>
+            <w:r>
+              <w:t>2</w:t>
+            </w:r>
+          </w:p>
+        </w:tc>
+        <w:tc>
+          <w:tcPr>
+            <w:tcW w:w="1870" w:type="dxa"/>
+            <w:gridSpan w:val="2"/>
+          </w:tcPr>
+          <w:p>
+            <w:r>
+              <w:t xml:space="preserve">Cell </w:t>
+            </w:r>
+            <w:r>
+              <w:t>3</w:t>
+            </w:r>
+          </w:p>
+        </w:tc>
+        <w:tc>
+          <w:tcPr>
+            <w:tcW w:w="1870" w:type="dxa"/>
+            <w:gridSpan w:val="2"/>
+          </w:tcPr>
+          <w:p>
+            <w:r>
+              <w:t>Cell</w:t>
+            </w:r>
+            <w:r>
+              <w:t xml:space="preserve"> …</w:t>
+            </w:r>
+          </w:p>
+        </w:tc>
+      </w:tr>
+      <w:tr>
+        <w:tc>
+          <w:tcPr>
+            <w:tcW w:w="935" w:type="dxa"/>
+          </w:tcPr>
+          <w:p>
+            <w:r>
+              <w:t>1</w:t>
+            </w:r>
+          </w:p>
+        </w:tc>
+        <w:tc>
+          <w:tcPr>
+            <w:tcW w:w="935" w:type="dxa"/>
+          </w:tcPr>
+          <w:p>
+            <w:r>
+              <w:t>2</w:t>
+            </w:r>
+          </w:p>
+        </w:tc>
+        <w:tc>
+          <w:tcPr>
+            <w:tcW w:w="935" w:type="dxa"/>
+          </w:tcPr>
+          <w:p>
+            <w:r>
+              <w:t>3</w:t>
+            </w:r>
+          </w:p>
+        </w:tc>
+        <w:tc>
+          <w:tcPr>
+            <w:tcW w:w="935" w:type="dxa"/>
+          </w:tcPr>
+          <w:p>
+            <w:r>
+              <w:t>4</w:t>
+            </w:r>
+          </w:p>
+        </w:tc>
+        <w:tc>
+          <w:tcPr>
+            <w:tcW w:w="935" w:type="dxa"/>
+          </w:tcPr>
+          <w:p>
+            <w:r>
+              <w:t>5</w:t>
+            </w:r>
+          </w:p>
+        </w:tc>
+        <w:tc>
+          <w:tcPr>
+            <w:tcW w:w="935" w:type="dxa"/>
+          </w:tcPr>
+          <w:p>
+            <w:r>
+              <w:t>6</w:t>
+            </w:r>
+          </w:p>
+        </w:tc>
+        <w:tc>
+          <w:tcPr>
+            <w:tcW w:w="935" w:type="dxa"/>
+          </w:tcPr>
+          <w:p>
+            <w:r>
+              <w:t>7</w:t>
+            </w:r>
+          </w:p>
+        </w:tc>
+        <w:tc>
+          <w:tcPr>
+            <w:tcW w:w="935" w:type="dxa"/>
+          </w:tcPr>
+          <w:p>
+            <w:r>
+              <w:t>8</w:t>
+            </w:r>
+          </w:p>
+        </w:tc>
+        <w:tc>
+          <w:tcPr>
+            <w:tcW w:w="935" w:type="dxa"/>
+          </w:tcPr>
+          <w:p>
+            <w:r>
+              <w:t>…</w:t>
+            </w:r>
+          </w:p>
+        </w:tc>
+        <w:tc>
+          <w:tcPr>
+            <w:tcW w:w="935" w:type="dxa"/>
+          </w:tcPr>
+          <w:p>
+            <w:r>
+              <w:t>…</w:t>
+            </w:r>
+          </w:p>
+        </w:tc>
+      </w:tr>
+    </w:tbl>
+    <w:p/>
+    <w:p>
+      <w:r>
+        <w:t>Let’s say we have a horizontal road, then the odd coordinates will indicate that the road begins (or ends) with the left segment, and even coordinates mean that the road begins (or ends) with the right segment. This is the same for vertical roads.</w:t>
+      </w:r>
+    </w:p>
+    <w:p>
+      <w:proofErr w:type="gramStart"/>
+      <w:r>
+        <w:lastRenderedPageBreak/>
+        <w:t>So</w:t>
+      </w:r>
+      <w:proofErr w:type="gramEnd"/>
+      <w:r>
+        <w:t xml:space="preserve"> inside the city.txt file (describing the city) the format is:</w:t>
+      </w:r>
+    </w:p>
+    <w:p>
+      <w:pPr>
+        <w:autoSpaceDE w:val="0"/>
+        <w:autoSpaceDN w:val="0"/>
+        <w:adjustRightInd w:val="0"/>
+        <w:spacing w:after="0" w:line="240" w:lineRule="auto"/>
+        <w:rPr>
+          <w:rFonts w:ascii="Calibri" w:hAnsi="Calibri" w:cs="Calibri"/>
+          <w:sz w:val="24"/>
+          <w:szCs w:val="24"/>
+        </w:rPr>
+      </w:pPr>
+      <w:r>
+        <w:rPr>
+          <w:rFonts w:ascii="Calibri" w:hAnsi="Calibri" w:cs="Calibri"/>
+          <w:sz w:val="24"/>
+          <w:szCs w:val="24"/>
+        </w:rPr>
+        <w:t>20, 20</w:t>
+      </w:r>
+    </w:p>
+    <w:p>
+      <w:pPr>
+        <w:autoSpaceDE w:val="0"/>
+        <w:autoSpaceDN w:val="0"/>
+        <w:adjustRightInd w:val="0"/>
+        <w:spacing w:after="0" w:line="240" w:lineRule="auto"/>
+        <w:rPr>
+          <w:rFonts w:ascii="Calibri" w:hAnsi="Calibri" w:cs="Calibri"/>
+          <w:sz w:val="24"/>
+          <w:szCs w:val="24"/>
+        </w:rPr>
+      </w:pPr>
+      <w:r>
+        <w:rPr>
+          <w:rFonts w:ascii="Calibri" w:hAnsi="Calibri" w:cs="Calibri"/>
+          <w:sz w:val="24"/>
+          <w:szCs w:val="24"/>
+        </w:rPr>
+        <w:t>1,1,1,40</w:t>
+      </w:r>
+    </w:p>
+    <w:p>
+      <w:pPr>
+        <w:autoSpaceDE w:val="0"/>
+        <w:autoSpaceDN w:val="0"/>
+        <w:adjustRightInd w:val="0"/>
+        <w:spacing w:after="0" w:line="240" w:lineRule="auto"/>
+        <w:rPr>
+          <w:rFonts w:ascii="Calibri" w:hAnsi="Calibri" w:cs="Calibri"/>
+          <w:sz w:val="24"/>
+          <w:szCs w:val="24"/>
+        </w:rPr>
+      </w:pPr>
+      <w:r>
+        <w:rPr>
+          <w:rFonts w:ascii="Calibri" w:hAnsi="Calibri" w:cs="Calibri"/>
+          <w:sz w:val="24"/>
+          <w:szCs w:val="24"/>
+        </w:rPr>
+        <w:t>1,1,40,1</w:t>
+      </w:r>
+    </w:p>
+    <w:p>
+      <w:pPr>
+        <w:autoSpaceDE w:val="0"/>
+        <w:autoSpaceDN w:val="0"/>
+        <w:adjustRightInd w:val="0"/>
+        <w:spacing w:after="0" w:line="240" w:lineRule="auto"/>
+        <w:rPr>
+          <w:rFonts w:ascii="Calibri" w:hAnsi="Calibri" w:cs="Calibri"/>
+          <w:sz w:val="24"/>
+          <w:szCs w:val="24"/>
+        </w:rPr>
+      </w:pPr>
+      <w:r>
+        <w:rPr>
+          <w:rFonts w:ascii="Calibri" w:hAnsi="Calibri" w:cs="Calibri"/>
+          <w:sz w:val="24"/>
+          <w:szCs w:val="24"/>
+        </w:rPr>
+        <w:t>21,2,21,39</w:t>
+      </w:r>
+    </w:p>
+    <w:p>
+      <w:r>
+        <w:rPr>
+          <w:rFonts w:ascii="Calibri" w:hAnsi="Calibri" w:cs="Calibri"/>
+          <w:sz w:val="24"/>
+          <w:szCs w:val="24"/>
+        </w:rPr>
+        <w:t>10,10,30,10</w:t>
+      </w:r>
+    </w:p>
+    <w:p>
+      <w:pPr>
+        <w:rPr>
+          <w:b/>
+        </w:rPr>
+      </w:pPr>
+      <w:r>
+        <w:t>This defines a city</w:t>
+      </w:r>
+      <w:r>
+        <w:t xml:space="preserve"> that consists</w:t>
+      </w:r>
+      <w:r>
         <w:t xml:space="preserve"> of </w:t>
       </w:r>
       <w:r>
         <w:rPr>
-          <w:rFonts w:ascii="Arial" w:hAnsi="Arial" w:cs="Arial"/>
-          <w:sz w:val="24"/>
-          <w:szCs w:val="24"/>
-        </w:rPr>
-        <w:t>many</w:t>
-      </w:r>
-      <w:r>
-        <w:rPr>
-          <w:rFonts w:ascii="Arial" w:hAnsi="Arial" w:cs="Arial"/>
-          <w:sz w:val="24"/>
-          <w:szCs w:val="24"/>
-        </w:rPr>
-        <w:t xml:space="preserve"> objects</w:t>
-      </w:r>
-      <w:r>
-        <w:rPr>
-          <w:rFonts w:ascii="Arial" w:hAnsi="Arial" w:cs="Arial"/>
-          <w:sz w:val="24"/>
-          <w:szCs w:val="24"/>
-        </w:rPr>
-        <w:t xml:space="preserve"> and methods</w:t>
-      </w:r>
-      <w:r>
-        <w:rPr>
-          <w:rFonts w:ascii="Arial" w:hAnsi="Arial" w:cs="Arial"/>
-          <w:sz w:val="24"/>
-          <w:szCs w:val="24"/>
+          <w:b/>
+        </w:rPr>
+        <w:t>20 by 20</w:t>
+      </w:r>
+      <w:r>
+        <w:t xml:space="preserve"> cells </w:t>
+      </w:r>
+      <w:r>
+        <w:t>in which</w:t>
+      </w:r>
+      <w:r>
+        <w:t xml:space="preserve"> contain </w:t>
+      </w:r>
+      <w:r>
+        <w:rPr>
+          <w:b/>
+        </w:rPr>
+        <w:t>4 roads</w:t>
+      </w:r>
+      <w:r>
+        <w:rPr>
+          <w:b/>
         </w:rPr>
         <w:t>.</w:t>
       </w:r>
     </w:p>
     <w:p>
-      <w:pPr>
-        <w:pStyle w:val="Heading1"/>
-      </w:pPr>
-      <w:r>
-        <w:t>Class Design</w:t>
-      </w:r>
-    </w:p>
-    <w:p>
-      <w:pPr>
-        <w:pStyle w:val="ListParagraph"/>
-        <w:numPr>
-          <w:ilvl w:val="0"/>
-          <w:numId w:val="3"/>
-        </w:numPr>
-      </w:pPr>
-      <w:r>
-        <w:t>UML Diagram</w:t>
-      </w:r>
-    </w:p>
-    <w:p>
-      <w:pPr>
-        <w:pStyle w:val="ListParagraph"/>
-      </w:pPr>
-    </w:p>
-    <w:p>
-      <w:pPr>
-        <w:rPr>
-          <w:rFonts w:ascii="Arial" w:hAnsi="Arial" w:cs="Arial"/>
-          <w:sz w:val="24"/>
-          <w:szCs w:val="24"/>
-        </w:rPr>
-      </w:pPr>
-    </w:p>
-    <w:p>
-      <w:pPr>
-        <w:rPr>
-          <w:rFonts w:ascii="Arial" w:hAnsi="Arial" w:cs="Arial"/>
-          <w:sz w:val="24"/>
-          <w:szCs w:val="24"/>
-        </w:rPr>
-      </w:pPr>
-    </w:p>
+      <w:r>
+        <w:t xml:space="preserve">The functions for loading a </w:t>
+      </w:r>
+      <w:r>
+        <w:t xml:space="preserve">file into the </w:t>
+      </w:r>
+      <w:r>
+        <w:rPr>
+          <w:b/>
+        </w:rPr>
+        <w:t>City</w:t>
+      </w:r>
+      <w:r>
+        <w:t xml:space="preserve"> class </w:t>
+      </w:r>
+      <w:r>
+        <w:t>are</w:t>
+      </w:r>
+      <w:r>
+        <w:t xml:space="preserve"> also implemented</w:t>
+      </w:r>
+    </w:p>
+    <w:p>
+      <w:r>
+        <w:t>(</w:t>
+      </w:r>
+      <w:proofErr w:type="spellStart"/>
+      <w:proofErr w:type="gramStart"/>
+      <w:r>
+        <w:t>loadCity</w:t>
+      </w:r>
+      <w:proofErr w:type="spellEnd"/>
+      <w:r>
+        <w:t>(</w:t>
+      </w:r>
+      <w:proofErr w:type="gramEnd"/>
+      <w:r>
+        <w:t xml:space="preserve">String) and </w:t>
+      </w:r>
+      <w:proofErr w:type="spellStart"/>
+      <w:r>
+        <w:t>addRoad</w:t>
+      </w:r>
+      <w:proofErr w:type="spellEnd"/>
+      <w:r>
+        <w:t>(int, int, int, int)).</w:t>
+      </w:r>
+    </w:p>
+    <w:p>
+      <w:r>
+        <w:t xml:space="preserve">Since the </w:t>
+      </w:r>
+      <w:proofErr w:type="spellStart"/>
+      <w:r>
+        <w:rPr>
+          <w:b/>
+        </w:rPr>
+        <w:t>CityView</w:t>
+      </w:r>
+      <w:proofErr w:type="spellEnd"/>
+      <w:r>
+        <w:t xml:space="preserve"> class is the direct descendant of the </w:t>
+      </w:r>
+      <w:proofErr w:type="spellStart"/>
+      <w:r>
+        <w:t>JPanel</w:t>
+      </w:r>
+      <w:proofErr w:type="spellEnd"/>
+      <w:r>
+        <w:t xml:space="preserve">, redefining the </w:t>
+      </w:r>
+      <w:proofErr w:type="spellStart"/>
+      <w:proofErr w:type="gramStart"/>
+      <w:r>
+        <w:t>paintComponent</w:t>
+      </w:r>
+      <w:proofErr w:type="spellEnd"/>
+      <w:r>
+        <w:t>(</w:t>
+      </w:r>
+      <w:proofErr w:type="gramEnd"/>
+      <w:r>
+        <w:t>) function to draw the city grid is necessary.</w:t>
+      </w:r>
+      <w:bookmarkStart w:id="0" w:name="_GoBack"/>
+      <w:bookmarkEnd w:id="0"/>
+    </w:p>
+    <w:p/>
+    <w:p>
+      <w:pPr>
+        <w:rPr>
+          <w:strike/>
+        </w:rPr>
+      </w:pPr>
+      <w:r>
+        <w:rPr>
+          <w:strike/>
+        </w:rPr>
+        <w:t>As a result, I have this view of the city:</w:t>
+      </w:r>
+    </w:p>
+    <w:p/>
+    <w:p/>
     <w:p>
       <w:pPr>
         <w:pStyle w:val="Heading2"/>
+        <w:rPr>
+          <w:rFonts w:cs="Arial"/>
+          <w:sz w:val="32"/>
+          <w:szCs w:val="24"/>
+        </w:rPr>
       </w:pPr>
     </w:p>
     <w:p>
@@ -535,12 +1114,80 @@
           <w:szCs w:val="24"/>
         </w:rPr>
       </w:pPr>
-      <w:r>
+    </w:p>
+    <w:p>
+      <w:pPr>
+        <w:pStyle w:val="Heading2"/>
         <w:rPr>
           <w:rFonts w:cs="Arial"/>
           <w:sz w:val="32"/>
           <w:szCs w:val="24"/>
         </w:rPr>
+      </w:pPr>
+    </w:p>
+    <w:p>
+      <w:pPr>
+        <w:pStyle w:val="Heading2"/>
+        <w:rPr>
+          <w:rFonts w:cs="Arial"/>
+          <w:sz w:val="32"/>
+          <w:szCs w:val="24"/>
+        </w:rPr>
+      </w:pPr>
+    </w:p>
+    <w:p>
+      <w:pPr>
+        <w:pStyle w:val="Heading2"/>
+        <w:rPr>
+          <w:rFonts w:cs="Arial"/>
+          <w:sz w:val="32"/>
+          <w:szCs w:val="24"/>
+        </w:rPr>
+      </w:pPr>
+    </w:p>
+    <w:p>
+      <w:pPr>
+        <w:pStyle w:val="Heading2"/>
+        <w:rPr>
+          <w:rFonts w:cs="Arial"/>
+          <w:sz w:val="32"/>
+          <w:szCs w:val="24"/>
+        </w:rPr>
+      </w:pPr>
+    </w:p>
+    <w:p>
+      <w:pPr>
+        <w:pStyle w:val="Heading2"/>
+        <w:rPr>
+          <w:rFonts w:cs="Arial"/>
+          <w:sz w:val="32"/>
+          <w:szCs w:val="24"/>
+        </w:rPr>
+      </w:pPr>
+    </w:p>
+    <w:p/>
+    <w:p/>
+    <w:p/>
+    <w:p/>
+    <w:p/>
+    <w:p/>
+    <w:p/>
+    <w:p>
+      <w:pPr>
+        <w:pStyle w:val="Heading2"/>
+        <w:rPr>
+          <w:rFonts w:cs="Arial"/>
+          <w:sz w:val="32"/>
+          <w:szCs w:val="24"/>
+        </w:rPr>
+      </w:pPr>
+      <w:r>
+        <w:rPr>
+          <w:rFonts w:cs="Arial"/>
+          <w:sz w:val="32"/>
+          <w:szCs w:val="24"/>
+        </w:rPr>
+        <w:lastRenderedPageBreak/>
         <w:t>SimCity</w:t>
       </w:r>
     </w:p>
@@ -698,7 +1345,6 @@
           <w:sz w:val="32"/>
           <w:szCs w:val="24"/>
         </w:rPr>
-        <w:lastRenderedPageBreak/>
         <w:t>SimCity2D</w:t>
       </w:r>
     </w:p>
@@ -736,8 +1382,6 @@
         </w:rPr>
         <w:t xml:space="preserve"> that will contain a city view, a status bar (for displaying statistics and a menu bar.</w:t>
       </w:r>
-      <w:bookmarkStart w:id="0" w:name="_GoBack"/>
-      <w:bookmarkEnd w:id="0"/>
     </w:p>
     <w:tbl>
       <w:tblPr>
@@ -1911,7 +2555,6 @@
           <w:sz w:val="32"/>
           <w:szCs w:val="24"/>
         </w:rPr>
-        <w:lastRenderedPageBreak/>
         <w:t>Road</w:t>
       </w:r>
     </w:p>
@@ -1961,23 +2604,7 @@
           <w:sz w:val="24"/>
           <w:szCs w:val="24"/>
         </w:rPr>
-        <w:t xml:space="preserve">redesigned to be able to intersect with other roads (so far this only supports a </w:t>
-      </w:r>
-      <w:r>
-        <w:rPr>
-          <w:rFonts w:ascii="Arial" w:hAnsi="Arial" w:cs="Arial"/>
-          <w:sz w:val="24"/>
-          <w:szCs w:val="24"/>
-        </w:rPr>
-        <w:t>straight</w:t>
-      </w:r>
-      <w:r>
-        <w:rPr>
-          <w:rFonts w:ascii="Arial" w:hAnsi="Arial" w:cs="Arial"/>
-          <w:sz w:val="24"/>
-          <w:szCs w:val="24"/>
-        </w:rPr>
-        <w:t xml:space="preserve"> connection, but</w:t>
+        <w:t>redesigned to be able to intersect with other roads (so far this only supports a straight connection, but</w:t>
       </w:r>
       <w:r>
         <w:rPr>
@@ -2682,6 +3309,7 @@
           <w:sz w:val="32"/>
           <w:szCs w:val="24"/>
         </w:rPr>
+        <w:lastRenderedPageBreak/>
         <w:t>Motorbike</w:t>
       </w:r>
     </w:p>
@@ -4279,7 +4907,6 @@
   <w:style w:type="character" w:default="1" w:styleId="DefaultParagraphFont">
     <w:name w:val="Default Paragraph Font"/>
     <w:uiPriority w:val="1"/>
-    <w:semiHidden/>
     <w:unhideWhenUsed/>
   </w:style>
   <w:style w:type="table" w:default="1" w:styleId="TableNormal">

</xml_diff>

<commit_message>
+ Added Direction + CityCell classes (description)
</commit_message>
<xml_diff>
--- a/src/design/Working Document GUI.docx
+++ b/src/design/Working Document GUI.docx
@@ -7,7 +7,10 @@
         <w:pStyle w:val="Title"/>
       </w:pPr>
       <w:r>
-        <w:t>Console-based Coding Challenge</w:t>
+        <w:t>GUI</w:t>
+      </w:r>
+      <w:r>
+        <w:t>-based Coding Challenge</w:t>
       </w:r>
     </w:p>
     <w:p>
@@ -458,10 +461,7 @@
         <w:t xml:space="preserve"> object will contain a fixed grid size of 20 by 20 cells</w:t>
       </w:r>
       <w:r>
-        <w:t xml:space="preserve"> </w:t>
-      </w:r>
-      <w:r>
-        <w:t>(for simplicity sake)</w:t>
+        <w:t xml:space="preserve"> (for simplicity sake)</w:t>
       </w:r>
       <w:r>
         <w:t>. And after much deliberation</w:t>
@@ -684,10 +684,7 @@
           </w:tcPr>
           <w:p>
             <w:r>
-              <w:t xml:space="preserve">Cell </w:t>
-            </w:r>
-            <w:r>
-              <w:t>1</w:t>
+              <w:t>Cell 1</w:t>
             </w:r>
           </w:p>
         </w:tc>
@@ -698,10 +695,7 @@
           </w:tcPr>
           <w:p>
             <w:r>
-              <w:t xml:space="preserve">Cell </w:t>
-            </w:r>
-            <w:r>
-              <w:t>2</w:t>
+              <w:t>Cell 2</w:t>
             </w:r>
           </w:p>
         </w:tc>
@@ -712,10 +706,7 @@
           </w:tcPr>
           <w:p>
             <w:r>
-              <w:t xml:space="preserve">Cell </w:t>
-            </w:r>
-            <w:r>
-              <w:t>3</w:t>
+              <w:t>Cell 3</w:t>
             </w:r>
           </w:p>
         </w:tc>
@@ -726,10 +717,7 @@
           </w:tcPr>
           <w:p>
             <w:r>
-              <w:t>Cell</w:t>
-            </w:r>
-            <w:r>
-              <w:t xml:space="preserve"> …</w:t>
+              <w:t>Cell …</w:t>
             </w:r>
           </w:p>
         </w:tc>
@@ -1076,8 +1064,6 @@
       <w:r>
         <w:t>) function to draw the city grid is necessary.</w:t>
       </w:r>
-      <w:bookmarkStart w:id="0" w:name="_GoBack"/>
-      <w:bookmarkEnd w:id="0"/>
     </w:p>
     <w:p/>
     <w:p>
@@ -1592,6 +1578,8 @@
         </w:rPr>
         <w:t xml:space="preserve">roads. </w:t>
       </w:r>
+      <w:bookmarkStart w:id="0" w:name="_GoBack"/>
+      <w:bookmarkEnd w:id="0"/>
       <w:r>
         <w:rPr>
           <w:rFonts w:ascii="Arial" w:hAnsi="Arial" w:cs="Arial"/>
@@ -2058,14 +2046,24 @@
           <w:szCs w:val="24"/>
         </w:rPr>
       </w:pPr>
+      <w:proofErr w:type="spellStart"/>
       <w:r>
         <w:rPr>
           <w:rFonts w:cs="Arial"/>
           <w:sz w:val="32"/>
           <w:szCs w:val="24"/>
         </w:rPr>
-        <w:t>Statistics</w:t>
-      </w:r>
+        <w:t>City</w:t>
+      </w:r>
+      <w:r>
+        <w:rPr>
+          <w:rFonts w:cs="Arial"/>
+          <w:sz w:val="32"/>
+          <w:szCs w:val="24"/>
+        </w:rPr>
+        <w:t>Cell</w:t>
+      </w:r>
+      <w:proofErr w:type="spellEnd"/>
     </w:p>
     <w:p>
       <w:pPr>
@@ -2097,87 +2095,15 @@
           <w:sz w:val="24"/>
           <w:szCs w:val="24"/>
         </w:rPr>
-        <w:t>class contains a reference to the City object and calculates the total number of vehicles,</w:t>
-      </w:r>
-      <w:r>
-        <w:rPr>
-          <w:rFonts w:ascii="Arial" w:hAnsi="Arial" w:cs="Arial"/>
-          <w:sz w:val="24"/>
-          <w:szCs w:val="24"/>
-        </w:rPr>
-        <w:t xml:space="preserve"> </w:t>
-      </w:r>
-      <w:r>
-        <w:rPr>
-          <w:rFonts w:ascii="Arial" w:hAnsi="Arial" w:cs="Arial"/>
-          <w:sz w:val="24"/>
-          <w:szCs w:val="24"/>
-        </w:rPr>
-        <w:t>traffic lights and</w:t>
-      </w:r>
-      <w:r>
-        <w:rPr>
-          <w:rFonts w:ascii="Arial" w:hAnsi="Arial" w:cs="Arial"/>
-          <w:sz w:val="24"/>
-          <w:szCs w:val="24"/>
-        </w:rPr>
-        <w:t xml:space="preserve"> the</w:t>
-      </w:r>
-      <w:r>
-        <w:rPr>
-          <w:rFonts w:ascii="Arial" w:hAnsi="Arial" w:cs="Arial"/>
-          <w:sz w:val="24"/>
-          <w:szCs w:val="24"/>
-        </w:rPr>
-        <w:t xml:space="preserve"> average speed. This information will</w:t>
-      </w:r>
-      <w:r>
-        <w:rPr>
-          <w:rFonts w:ascii="Arial" w:hAnsi="Arial" w:cs="Arial"/>
-          <w:sz w:val="24"/>
-          <w:szCs w:val="24"/>
-        </w:rPr>
-        <w:t xml:space="preserve"> then</w:t>
-      </w:r>
-      <w:r>
-        <w:rPr>
-          <w:rFonts w:ascii="Arial" w:hAnsi="Arial" w:cs="Arial"/>
-          <w:sz w:val="24"/>
-          <w:szCs w:val="24"/>
-        </w:rPr>
-        <w:t xml:space="preserve"> be displayed in the status bar </w:t>
-      </w:r>
-      <w:r>
-        <w:rPr>
-          <w:rFonts w:ascii="Arial" w:hAnsi="Arial" w:cs="Arial"/>
-          <w:sz w:val="24"/>
-          <w:szCs w:val="24"/>
-        </w:rPr>
-        <w:t xml:space="preserve">for </w:t>
-      </w:r>
-      <w:r>
-        <w:rPr>
-          <w:rFonts w:ascii="Arial" w:hAnsi="Arial" w:cs="Arial"/>
-          <w:sz w:val="24"/>
-          <w:szCs w:val="24"/>
-        </w:rPr>
-        <w:t>every simulation</w:t>
-      </w:r>
-      <w:r>
-        <w:rPr>
-          <w:rFonts w:ascii="Arial" w:hAnsi="Arial" w:cs="Arial"/>
-          <w:sz w:val="24"/>
-          <w:szCs w:val="24"/>
-        </w:rPr>
-        <w:t xml:space="preserve"> </w:t>
-      </w:r>
-      <w:r>
-        <w:rPr>
-          <w:rFonts w:ascii="Arial" w:hAnsi="Arial" w:cs="Arial"/>
-          <w:sz w:val="24"/>
-          <w:szCs w:val="24"/>
-        </w:rPr>
-        <w:t>cycle.</w:t>
+        <w:t>class is</w:t>
+      </w:r>
+      <w:r>
+        <w:rPr>
+          <w:rFonts w:ascii="Arial" w:hAnsi="Arial" w:cs="Arial"/>
+          <w:sz w:val="24"/>
+          <w:szCs w:val="24"/>
+        </w:rPr>
+        <w:t xml:space="preserve"> used to represent the roads within the city. It is responsible for driving the coordinates that the vehicles will follow in order to move from one road to the next.</w:t>
       </w:r>
     </w:p>
     <w:tbl>
@@ -2269,77 +2195,73 @@
         </w:tc>
       </w:tr>
     </w:tbl>
-    <w:p>
-      <w:pPr>
-        <w:keepNext/>
-        <w:keepLines/>
-        <w:spacing w:before="40" w:after="0"/>
-        <w:outlineLvl w:val="1"/>
-        <w:rPr>
-          <w:rFonts w:asciiTheme="majorHAnsi" w:eastAsiaTheme="majorEastAsia" w:hAnsiTheme="majorHAnsi" w:cs="Arial"/>
-          <w:color w:val="2F5496" w:themeColor="accent1" w:themeShade="BF"/>
+    <w:p/>
+    <w:p>
+      <w:pPr>
+        <w:pStyle w:val="Heading2"/>
+        <w:rPr>
+          <w:rFonts w:cs="Arial"/>
           <w:sz w:val="32"/>
           <w:szCs w:val="24"/>
         </w:rPr>
       </w:pPr>
-    </w:p>
-    <w:p>
-      <w:pPr>
-        <w:keepNext/>
-        <w:keepLines/>
-        <w:spacing w:before="40" w:after="0"/>
-        <w:outlineLvl w:val="1"/>
-        <w:rPr>
-          <w:rFonts w:asciiTheme="majorHAnsi" w:eastAsiaTheme="majorEastAsia" w:hAnsiTheme="majorHAnsi" w:cs="Arial"/>
-          <w:color w:val="2F5496" w:themeColor="accent1" w:themeShade="BF"/>
+      <w:r>
+        <w:rPr>
+          <w:rFonts w:cs="Arial"/>
           <w:sz w:val="32"/>
           <w:szCs w:val="24"/>
         </w:rPr>
-      </w:pPr>
-      <w:proofErr w:type="spellStart"/>
-      <w:r>
-        <w:rPr>
-          <w:rFonts w:asciiTheme="majorHAnsi" w:eastAsiaTheme="majorEastAsia" w:hAnsiTheme="majorHAnsi" w:cs="Arial"/>
-          <w:color w:val="2F5496" w:themeColor="accent1" w:themeShade="BF"/>
-          <w:sz w:val="32"/>
-          <w:szCs w:val="24"/>
-        </w:rPr>
-        <w:t>Sim</w:t>
-      </w:r>
-      <w:r>
-        <w:rPr>
-          <w:rFonts w:asciiTheme="majorHAnsi" w:eastAsiaTheme="majorEastAsia" w:hAnsiTheme="majorHAnsi" w:cs="Arial"/>
-          <w:color w:val="2F5496" w:themeColor="accent1" w:themeShade="BF"/>
-          <w:sz w:val="32"/>
-          <w:szCs w:val="24"/>
-        </w:rPr>
-        <w:t>Item</w:t>
-      </w:r>
-      <w:proofErr w:type="spellEnd"/>
-    </w:p>
-    <w:p>
-      <w:pPr>
-        <w:rPr>
-          <w:rFonts w:ascii="Arial" w:hAnsi="Arial" w:cs="Arial"/>
-          <w:sz w:val="24"/>
-          <w:szCs w:val="24"/>
-        </w:rPr>
-      </w:pPr>
-      <w:r>
-        <w:rPr>
-          <w:rFonts w:ascii="Arial" w:hAnsi="Arial" w:cs="Arial"/>
-          <w:sz w:val="24"/>
-          <w:szCs w:val="24"/>
-        </w:rPr>
-        <w:t>This abstract class will be</w:t>
-      </w:r>
-      <w:r>
-        <w:rPr>
-          <w:rFonts w:ascii="Arial" w:hAnsi="Arial" w:cs="Arial"/>
-          <w:sz w:val="24"/>
-          <w:szCs w:val="24"/>
-        </w:rPr>
-        <w:t xml:space="preserve"> the base class for all</w:t>
+        <w:lastRenderedPageBreak/>
+        <w:t>Statistics</w:t>
+      </w:r>
+    </w:p>
+    <w:p>
+      <w:pPr>
+        <w:rPr>
+          <w:rFonts w:ascii="Arial" w:hAnsi="Arial" w:cs="Arial"/>
+          <w:sz w:val="24"/>
+          <w:szCs w:val="24"/>
+        </w:rPr>
+      </w:pPr>
+      <w:r>
+        <w:rPr>
+          <w:rFonts w:ascii="Arial" w:hAnsi="Arial" w:cs="Arial"/>
+          <w:sz w:val="24"/>
+          <w:szCs w:val="24"/>
+        </w:rPr>
+        <w:t>Th</w:t>
+      </w:r>
+      <w:r>
+        <w:rPr>
+          <w:rFonts w:ascii="Arial" w:hAnsi="Arial" w:cs="Arial"/>
+          <w:sz w:val="24"/>
+          <w:szCs w:val="24"/>
+        </w:rPr>
+        <w:t xml:space="preserve">is </w:t>
+      </w:r>
+      <w:r>
+        <w:rPr>
+          <w:rFonts w:ascii="Arial" w:hAnsi="Arial" w:cs="Arial"/>
+          <w:sz w:val="24"/>
+          <w:szCs w:val="24"/>
+        </w:rPr>
+        <w:t>class contains a reference to the City object and calculates the total number of vehicles,</w:t>
+      </w:r>
+      <w:r>
+        <w:rPr>
+          <w:rFonts w:ascii="Arial" w:hAnsi="Arial" w:cs="Arial"/>
+          <w:sz w:val="24"/>
+          <w:szCs w:val="24"/>
+        </w:rPr>
+        <w:t xml:space="preserve"> </w:t>
+      </w:r>
+      <w:r>
+        <w:rPr>
+          <w:rFonts w:ascii="Arial" w:hAnsi="Arial" w:cs="Arial"/>
+          <w:sz w:val="24"/>
+          <w:szCs w:val="24"/>
+        </w:rPr>
+        <w:t>traffic lights and</w:t>
       </w:r>
       <w:r>
         <w:rPr>
@@ -2355,23 +2277,39 @@
           <w:sz w:val="24"/>
           <w:szCs w:val="24"/>
         </w:rPr>
-        <w:t xml:space="preserve"> objects (vehicles, traffic lights and roads) </w:t>
-      </w:r>
-      <w:r>
-        <w:rPr>
-          <w:rFonts w:ascii="Arial" w:hAnsi="Arial" w:cs="Arial"/>
-          <w:sz w:val="24"/>
-          <w:szCs w:val="24"/>
-        </w:rPr>
-        <w:t xml:space="preserve">in the simulation </w:t>
-      </w:r>
-      <w:r>
-        <w:rPr>
-          <w:rFonts w:ascii="Arial" w:hAnsi="Arial" w:cs="Arial"/>
-          <w:sz w:val="24"/>
-          <w:szCs w:val="24"/>
-        </w:rPr>
-        <w:t>and</w:t>
+        <w:t xml:space="preserve"> average speed. This information will</w:t>
+      </w:r>
+      <w:r>
+        <w:rPr>
+          <w:rFonts w:ascii="Arial" w:hAnsi="Arial" w:cs="Arial"/>
+          <w:sz w:val="24"/>
+          <w:szCs w:val="24"/>
+        </w:rPr>
+        <w:t xml:space="preserve"> then</w:t>
+      </w:r>
+      <w:r>
+        <w:rPr>
+          <w:rFonts w:ascii="Arial" w:hAnsi="Arial" w:cs="Arial"/>
+          <w:sz w:val="24"/>
+          <w:szCs w:val="24"/>
+        </w:rPr>
+        <w:t xml:space="preserve"> be displayed in the status bar </w:t>
+      </w:r>
+      <w:r>
+        <w:rPr>
+          <w:rFonts w:ascii="Arial" w:hAnsi="Arial" w:cs="Arial"/>
+          <w:sz w:val="24"/>
+          <w:szCs w:val="24"/>
+        </w:rPr>
+        <w:t xml:space="preserve">for </w:t>
+      </w:r>
+      <w:r>
+        <w:rPr>
+          <w:rFonts w:ascii="Arial" w:hAnsi="Arial" w:cs="Arial"/>
+          <w:sz w:val="24"/>
+          <w:szCs w:val="24"/>
+        </w:rPr>
+        <w:t>every simulation</w:t>
       </w:r>
       <w:r>
         <w:rPr>
@@ -2387,57 +2325,7 @@
           <w:sz w:val="24"/>
           <w:szCs w:val="24"/>
         </w:rPr>
-        <w:t>implements the</w:t>
-      </w:r>
-      <w:r>
-        <w:rPr>
-          <w:rFonts w:ascii="Arial" w:hAnsi="Arial" w:cs="Arial"/>
-          <w:sz w:val="24"/>
-          <w:szCs w:val="24"/>
-        </w:rPr>
-        <w:t xml:space="preserve"> </w:t>
-      </w:r>
-      <w:r>
-        <w:rPr>
-          <w:rFonts w:ascii="Arial" w:hAnsi="Arial" w:cs="Arial"/>
-          <w:i/>
-          <w:sz w:val="24"/>
-          <w:szCs w:val="24"/>
-        </w:rPr>
-        <w:t>Position</w:t>
-      </w:r>
-      <w:r>
-        <w:rPr>
-          <w:rFonts w:ascii="Arial" w:hAnsi="Arial" w:cs="Arial"/>
-          <w:sz w:val="24"/>
-          <w:szCs w:val="24"/>
-        </w:rPr>
-        <w:t xml:space="preserve"> and </w:t>
-      </w:r>
-      <w:r>
-        <w:rPr>
-          <w:rFonts w:ascii="Arial" w:hAnsi="Arial" w:cs="Arial"/>
-          <w:i/>
-          <w:sz w:val="24"/>
-          <w:szCs w:val="24"/>
-        </w:rPr>
-        <w:t>Drawable</w:t>
-      </w:r>
-      <w:r>
-        <w:rPr>
-          <w:rFonts w:ascii="Arial" w:hAnsi="Arial" w:cs="Arial"/>
-          <w:sz w:val="24"/>
-          <w:szCs w:val="24"/>
-        </w:rPr>
-        <w:t xml:space="preserve"> </w:t>
-      </w:r>
-      <w:r>
-        <w:rPr>
-          <w:rFonts w:ascii="Arial" w:hAnsi="Arial" w:cs="Arial"/>
-          <w:sz w:val="24"/>
-          <w:szCs w:val="24"/>
-        </w:rPr>
-        <w:t>interfaces.</w:t>
+        <w:t>cycle.</w:t>
       </w:r>
     </w:p>
     <w:tbl>
@@ -2457,7 +2345,6 @@
           </w:tcPr>
           <w:p>
             <w:pPr>
-              <w:spacing w:after="160" w:line="259" w:lineRule="auto"/>
               <w:rPr>
                 <w:rFonts w:ascii="Arial" w:hAnsi="Arial" w:cs="Arial"/>
                 <w:sz w:val="24"/>
@@ -2481,7 +2368,6 @@
           </w:tcPr>
           <w:p>
             <w:pPr>
-              <w:spacing w:after="160" w:line="259" w:lineRule="auto"/>
               <w:rPr>
                 <w:rFonts w:ascii="Arial" w:hAnsi="Arial" w:cs="Arial"/>
                 <w:sz w:val="24"/>
@@ -2533,62 +2419,107 @@
     </w:tbl>
     <w:p>
       <w:pPr>
-        <w:rPr>
-          <w:rFonts w:ascii="Arial" w:hAnsi="Arial" w:cs="Arial"/>
-          <w:sz w:val="24"/>
-          <w:szCs w:val="24"/>
-        </w:rPr>
-      </w:pPr>
-    </w:p>
-    <w:p>
-      <w:pPr>
-        <w:pStyle w:val="Heading2"/>
-        <w:rPr>
-          <w:rFonts w:cs="Arial"/>
+        <w:keepNext/>
+        <w:keepLines/>
+        <w:spacing w:before="40" w:after="0"/>
+        <w:outlineLvl w:val="1"/>
+        <w:rPr>
+          <w:rFonts w:asciiTheme="majorHAnsi" w:eastAsiaTheme="majorEastAsia" w:hAnsiTheme="majorHAnsi" w:cs="Arial"/>
+          <w:color w:val="2F5496" w:themeColor="accent1" w:themeShade="BF"/>
           <w:sz w:val="32"/>
           <w:szCs w:val="24"/>
         </w:rPr>
       </w:pPr>
-      <w:r>
-        <w:rPr>
-          <w:rFonts w:cs="Arial"/>
+    </w:p>
+    <w:p>
+      <w:pPr>
+        <w:keepNext/>
+        <w:keepLines/>
+        <w:spacing w:before="40" w:after="0"/>
+        <w:outlineLvl w:val="1"/>
+        <w:rPr>
+          <w:rFonts w:asciiTheme="majorHAnsi" w:eastAsiaTheme="majorEastAsia" w:hAnsiTheme="majorHAnsi" w:cs="Arial"/>
+          <w:color w:val="2F5496" w:themeColor="accent1" w:themeShade="BF"/>
           <w:sz w:val="32"/>
           <w:szCs w:val="24"/>
         </w:rPr>
-        <w:t>Road</w:t>
-      </w:r>
-    </w:p>
-    <w:p>
-      <w:pPr>
-        <w:rPr>
-          <w:rFonts w:ascii="Arial" w:hAnsi="Arial" w:cs="Arial"/>
-          <w:sz w:val="24"/>
-          <w:szCs w:val="24"/>
-        </w:rPr>
-      </w:pPr>
-      <w:r>
-        <w:rPr>
-          <w:rFonts w:ascii="Arial" w:hAnsi="Arial" w:cs="Arial"/>
-          <w:sz w:val="24"/>
-          <w:szCs w:val="24"/>
-        </w:rPr>
-        <w:t xml:space="preserve">This class is responsible for constructing the road/boundaries that the vehicle object will travel on. </w:t>
-      </w:r>
-      <w:r>
-        <w:rPr>
-          <w:rFonts w:ascii="Arial" w:hAnsi="Arial" w:cs="Arial"/>
-          <w:sz w:val="24"/>
-          <w:szCs w:val="24"/>
-        </w:rPr>
-        <w:t xml:space="preserve">Much the same as in the first past of the assignment but </w:t>
-      </w:r>
-      <w:r>
-        <w:rPr>
-          <w:rFonts w:ascii="Arial" w:hAnsi="Arial" w:cs="Arial"/>
-          <w:sz w:val="24"/>
-          <w:szCs w:val="24"/>
-        </w:rPr>
-        <w:t>should be</w:t>
+      </w:pPr>
+      <w:proofErr w:type="spellStart"/>
+      <w:r>
+        <w:rPr>
+          <w:rFonts w:asciiTheme="majorHAnsi" w:eastAsiaTheme="majorEastAsia" w:hAnsiTheme="majorHAnsi" w:cs="Arial"/>
+          <w:color w:val="2F5496" w:themeColor="accent1" w:themeShade="BF"/>
+          <w:sz w:val="32"/>
+          <w:szCs w:val="24"/>
+        </w:rPr>
+        <w:t>Sim</w:t>
+      </w:r>
+      <w:r>
+        <w:rPr>
+          <w:rFonts w:asciiTheme="majorHAnsi" w:eastAsiaTheme="majorEastAsia" w:hAnsiTheme="majorHAnsi" w:cs="Arial"/>
+          <w:color w:val="2F5496" w:themeColor="accent1" w:themeShade="BF"/>
+          <w:sz w:val="32"/>
+          <w:szCs w:val="24"/>
+        </w:rPr>
+        <w:t>Item</w:t>
+      </w:r>
+      <w:proofErr w:type="spellEnd"/>
+    </w:p>
+    <w:p>
+      <w:pPr>
+        <w:rPr>
+          <w:rFonts w:ascii="Arial" w:hAnsi="Arial" w:cs="Arial"/>
+          <w:sz w:val="24"/>
+          <w:szCs w:val="24"/>
+        </w:rPr>
+      </w:pPr>
+      <w:r>
+        <w:rPr>
+          <w:rFonts w:ascii="Arial" w:hAnsi="Arial" w:cs="Arial"/>
+          <w:sz w:val="24"/>
+          <w:szCs w:val="24"/>
+        </w:rPr>
+        <w:t>This abstract class will be</w:t>
+      </w:r>
+      <w:r>
+        <w:rPr>
+          <w:rFonts w:ascii="Arial" w:hAnsi="Arial" w:cs="Arial"/>
+          <w:sz w:val="24"/>
+          <w:szCs w:val="24"/>
+        </w:rPr>
+        <w:t xml:space="preserve"> the base class for all</w:t>
+      </w:r>
+      <w:r>
+        <w:rPr>
+          <w:rFonts w:ascii="Arial" w:hAnsi="Arial" w:cs="Arial"/>
+          <w:sz w:val="24"/>
+          <w:szCs w:val="24"/>
+        </w:rPr>
+        <w:t xml:space="preserve"> the</w:t>
+      </w:r>
+      <w:r>
+        <w:rPr>
+          <w:rFonts w:ascii="Arial" w:hAnsi="Arial" w:cs="Arial"/>
+          <w:sz w:val="24"/>
+          <w:szCs w:val="24"/>
+        </w:rPr>
+        <w:t xml:space="preserve"> objects (vehicles, traffic lights and roads) </w:t>
+      </w:r>
+      <w:r>
+        <w:rPr>
+          <w:rFonts w:ascii="Arial" w:hAnsi="Arial" w:cs="Arial"/>
+          <w:sz w:val="24"/>
+          <w:szCs w:val="24"/>
+        </w:rPr>
+        <w:t xml:space="preserve">in the simulation </w:t>
+      </w:r>
+      <w:r>
+        <w:rPr>
+          <w:rFonts w:ascii="Arial" w:hAnsi="Arial" w:cs="Arial"/>
+          <w:sz w:val="24"/>
+          <w:szCs w:val="24"/>
+        </w:rPr>
+        <w:t>and</w:t>
       </w:r>
       <w:r>
         <w:rPr>
@@ -2604,7 +2535,7 @@
           <w:sz w:val="24"/>
           <w:szCs w:val="24"/>
         </w:rPr>
-        <w:t>redesigned to be able to intersect with other roads (so far this only supports a straight connection, but</w:t>
+        <w:t>implements the</w:t>
       </w:r>
       <w:r>
         <w:rPr>
@@ -2617,50 +2548,44 @@
       <w:r>
         <w:rPr>
           <w:rFonts w:ascii="Arial" w:hAnsi="Arial" w:cs="Arial"/>
-          <w:sz w:val="24"/>
-          <w:szCs w:val="24"/>
-        </w:rPr>
-        <w:t>not an intersection</w:t>
-      </w:r>
-      <w:r>
-        <w:rPr>
-          <w:rFonts w:ascii="Arial" w:hAnsi="Arial" w:cs="Arial"/>
-          <w:sz w:val="24"/>
-          <w:szCs w:val="24"/>
-        </w:rPr>
-        <w:t>,</w:t>
-      </w:r>
-      <w:r>
-        <w:rPr>
-          <w:rFonts w:ascii="Arial" w:hAnsi="Arial" w:cs="Arial"/>
-          <w:sz w:val="24"/>
-          <w:szCs w:val="24"/>
-        </w:rPr>
-        <w:t xml:space="preserve"> I’m thinking</w:t>
-      </w:r>
-      <w:r>
-        <w:rPr>
-          <w:rFonts w:ascii="Arial" w:hAnsi="Arial" w:cs="Arial"/>
-          <w:sz w:val="24"/>
-          <w:szCs w:val="24"/>
-        </w:rPr>
-        <w:t xml:space="preserve"> of</w:t>
-      </w:r>
-      <w:r>
-        <w:rPr>
-          <w:rFonts w:ascii="Arial" w:hAnsi="Arial" w:cs="Arial"/>
-          <w:sz w:val="24"/>
-          <w:szCs w:val="24"/>
-        </w:rPr>
-        <w:t xml:space="preserve"> how to implement this correctly.</w:t>
-      </w:r>
-      <w:r>
-        <w:rPr>
-          <w:rFonts w:ascii="Arial" w:hAnsi="Arial" w:cs="Arial"/>
-          <w:sz w:val="24"/>
-          <w:szCs w:val="24"/>
-        </w:rPr>
-        <w:t>)</w:t>
+          <w:i/>
+          <w:sz w:val="24"/>
+          <w:szCs w:val="24"/>
+        </w:rPr>
+        <w:t>Position</w:t>
+      </w:r>
+      <w:r>
+        <w:rPr>
+          <w:rFonts w:ascii="Arial" w:hAnsi="Arial" w:cs="Arial"/>
+          <w:sz w:val="24"/>
+          <w:szCs w:val="24"/>
+        </w:rPr>
+        <w:t xml:space="preserve"> and </w:t>
+      </w:r>
+      <w:r>
+        <w:rPr>
+          <w:rFonts w:ascii="Arial" w:hAnsi="Arial" w:cs="Arial"/>
+          <w:i/>
+          <w:sz w:val="24"/>
+          <w:szCs w:val="24"/>
+        </w:rPr>
+        <w:t>Drawable</w:t>
+      </w:r>
+      <w:r>
+        <w:rPr>
+          <w:rFonts w:ascii="Arial" w:hAnsi="Arial" w:cs="Arial"/>
+          <w:sz w:val="24"/>
+          <w:szCs w:val="24"/>
+        </w:rPr>
+        <w:t xml:space="preserve"> </w:t>
+      </w:r>
+      <w:r>
+        <w:rPr>
+          <w:rFonts w:ascii="Arial" w:hAnsi="Arial" w:cs="Arial"/>
+          <w:sz w:val="24"/>
+          <w:szCs w:val="24"/>
+        </w:rPr>
+        <w:t>interfaces.</w:t>
       </w:r>
     </w:p>
     <w:tbl>
@@ -2680,6 +2605,7 @@
           </w:tcPr>
           <w:p>
             <w:pPr>
+              <w:spacing w:after="160" w:line="259" w:lineRule="auto"/>
               <w:rPr>
                 <w:rFonts w:ascii="Arial" w:hAnsi="Arial" w:cs="Arial"/>
                 <w:sz w:val="24"/>
@@ -2703,6 +2629,7 @@
           </w:tcPr>
           <w:p>
             <w:pPr>
+              <w:spacing w:after="160" w:line="259" w:lineRule="auto"/>
               <w:rPr>
                 <w:rFonts w:ascii="Arial" w:hAnsi="Arial" w:cs="Arial"/>
                 <w:sz w:val="24"/>
@@ -2770,32 +2697,118 @@
           <w:szCs w:val="24"/>
         </w:rPr>
       </w:pPr>
-      <w:proofErr w:type="spellStart"/>
       <w:r>
         <w:rPr>
           <w:rFonts w:cs="Arial"/>
           <w:sz w:val="32"/>
           <w:szCs w:val="24"/>
         </w:rPr>
-        <w:t>TrafficLight</w:t>
-      </w:r>
-      <w:proofErr w:type="spellEnd"/>
-    </w:p>
-    <w:p>
-      <w:pPr>
-        <w:rPr>
-          <w:rFonts w:ascii="Arial" w:hAnsi="Arial" w:cs="Arial"/>
-          <w:sz w:val="24"/>
-          <w:szCs w:val="24"/>
-        </w:rPr>
-      </w:pPr>
-      <w:r>
-        <w:rPr>
-          <w:rFonts w:ascii="Arial" w:hAnsi="Arial" w:cs="Arial"/>
-          <w:sz w:val="24"/>
-          <w:szCs w:val="24"/>
-        </w:rPr>
-        <w:t>Defines the condition that changes the behavior of the vehicle to go or stop.</w:t>
+        <w:t>Road</w:t>
+      </w:r>
+    </w:p>
+    <w:p>
+      <w:pPr>
+        <w:rPr>
+          <w:rFonts w:ascii="Arial" w:hAnsi="Arial" w:cs="Arial"/>
+          <w:sz w:val="24"/>
+          <w:szCs w:val="24"/>
+        </w:rPr>
+      </w:pPr>
+      <w:r>
+        <w:rPr>
+          <w:rFonts w:ascii="Arial" w:hAnsi="Arial" w:cs="Arial"/>
+          <w:sz w:val="24"/>
+          <w:szCs w:val="24"/>
+        </w:rPr>
+        <w:t xml:space="preserve">This class is responsible for constructing the road/boundaries that the vehicle object will travel on. </w:t>
+      </w:r>
+      <w:r>
+        <w:rPr>
+          <w:rFonts w:ascii="Arial" w:hAnsi="Arial" w:cs="Arial"/>
+          <w:sz w:val="24"/>
+          <w:szCs w:val="24"/>
+        </w:rPr>
+        <w:t xml:space="preserve">Much the same as in the first past of the assignment but </w:t>
+      </w:r>
+      <w:r>
+        <w:rPr>
+          <w:rFonts w:ascii="Arial" w:hAnsi="Arial" w:cs="Arial"/>
+          <w:sz w:val="24"/>
+          <w:szCs w:val="24"/>
+        </w:rPr>
+        <w:t>should be</w:t>
+      </w:r>
+      <w:r>
+        <w:rPr>
+          <w:rFonts w:ascii="Arial" w:hAnsi="Arial" w:cs="Arial"/>
+          <w:sz w:val="24"/>
+          <w:szCs w:val="24"/>
+        </w:rPr>
+        <w:t xml:space="preserve"> </w:t>
+      </w:r>
+      <w:r>
+        <w:rPr>
+          <w:rFonts w:ascii="Arial" w:hAnsi="Arial" w:cs="Arial"/>
+          <w:sz w:val="24"/>
+          <w:szCs w:val="24"/>
+        </w:rPr>
+        <w:t>redesigned to be able to intersect with other roads (so far this only supports a straight connection, but</w:t>
+      </w:r>
+      <w:r>
+        <w:rPr>
+          <w:rFonts w:ascii="Arial" w:hAnsi="Arial" w:cs="Arial"/>
+          <w:sz w:val="24"/>
+          <w:szCs w:val="24"/>
+        </w:rPr>
+        <w:t xml:space="preserve"> </w:t>
+      </w:r>
+      <w:r>
+        <w:rPr>
+          <w:rFonts w:ascii="Arial" w:hAnsi="Arial" w:cs="Arial"/>
+          <w:sz w:val="24"/>
+          <w:szCs w:val="24"/>
+        </w:rPr>
+        <w:t>not an intersection</w:t>
+      </w:r>
+      <w:r>
+        <w:rPr>
+          <w:rFonts w:ascii="Arial" w:hAnsi="Arial" w:cs="Arial"/>
+          <w:sz w:val="24"/>
+          <w:szCs w:val="24"/>
+        </w:rPr>
+        <w:t>,</w:t>
+      </w:r>
+      <w:r>
+        <w:rPr>
+          <w:rFonts w:ascii="Arial" w:hAnsi="Arial" w:cs="Arial"/>
+          <w:sz w:val="24"/>
+          <w:szCs w:val="24"/>
+        </w:rPr>
+        <w:t xml:space="preserve"> I’m thinking</w:t>
+      </w:r>
+      <w:r>
+        <w:rPr>
+          <w:rFonts w:ascii="Arial" w:hAnsi="Arial" w:cs="Arial"/>
+          <w:sz w:val="24"/>
+          <w:szCs w:val="24"/>
+        </w:rPr>
+        <w:t xml:space="preserve"> of</w:t>
+      </w:r>
+      <w:r>
+        <w:rPr>
+          <w:rFonts w:ascii="Arial" w:hAnsi="Arial" w:cs="Arial"/>
+          <w:sz w:val="24"/>
+          <w:szCs w:val="24"/>
+        </w:rPr>
+        <w:t xml:space="preserve"> how to implement this correctly.</w:t>
+      </w:r>
+      <w:r>
+        <w:rPr>
+          <w:rFonts w:ascii="Arial" w:hAnsi="Arial" w:cs="Arial"/>
+          <w:sz w:val="24"/>
+          <w:szCs w:val="24"/>
+        </w:rPr>
+        <w:t>)</w:t>
       </w:r>
     </w:p>
     <w:tbl>
@@ -2911,172 +2924,24 @@
           <w:sz w:val="32"/>
           <w:szCs w:val="24"/>
         </w:rPr>
-        <w:t>Vehicle</w:t>
-      </w:r>
-    </w:p>
-    <w:p>
-      <w:pPr>
-        <w:rPr>
-          <w:rFonts w:ascii="Arial" w:hAnsi="Arial" w:cs="Arial"/>
-          <w:sz w:val="24"/>
-          <w:szCs w:val="24"/>
-        </w:rPr>
-      </w:pPr>
-      <w:r>
-        <w:rPr>
-          <w:rFonts w:ascii="Arial" w:hAnsi="Arial" w:cs="Arial"/>
-          <w:sz w:val="24"/>
-          <w:szCs w:val="24"/>
-        </w:rPr>
-        <w:t xml:space="preserve">This abstract class and </w:t>
-      </w:r>
-      <w:proofErr w:type="gramStart"/>
-      <w:r>
-        <w:rPr>
-          <w:rFonts w:ascii="Arial" w:hAnsi="Arial" w:cs="Arial"/>
-          <w:sz w:val="24"/>
-          <w:szCs w:val="24"/>
-        </w:rPr>
-        <w:t>it’s</w:t>
-      </w:r>
-      <w:proofErr w:type="gramEnd"/>
-      <w:r>
-        <w:rPr>
-          <w:rFonts w:ascii="Arial" w:hAnsi="Arial" w:cs="Arial"/>
-          <w:sz w:val="24"/>
-          <w:szCs w:val="24"/>
-        </w:rPr>
-        <w:t xml:space="preserve"> inheritors (Car, Bus, Motorbike) </w:t>
-      </w:r>
-      <w:r>
-        <w:rPr>
-          <w:rFonts w:ascii="Arial" w:hAnsi="Arial" w:cs="Arial"/>
-          <w:sz w:val="24"/>
-          <w:szCs w:val="24"/>
-        </w:rPr>
-        <w:t xml:space="preserve">define various vehicles. </w:t>
-      </w:r>
-      <w:r>
-        <w:rPr>
-          <w:rFonts w:ascii="Arial" w:hAnsi="Arial" w:cs="Arial"/>
-          <w:sz w:val="24"/>
-          <w:szCs w:val="24"/>
-        </w:rPr>
-        <w:t xml:space="preserve">The </w:t>
-      </w:r>
-      <w:proofErr w:type="gramStart"/>
-      <w:r>
-        <w:rPr>
-          <w:rFonts w:ascii="Arial" w:hAnsi="Arial" w:cs="Arial"/>
-          <w:sz w:val="24"/>
-          <w:szCs w:val="24"/>
-        </w:rPr>
-        <w:t>move(</w:t>
-      </w:r>
-      <w:proofErr w:type="gramEnd"/>
-      <w:r>
-        <w:rPr>
-          <w:rFonts w:ascii="Arial" w:hAnsi="Arial" w:cs="Arial"/>
-          <w:sz w:val="24"/>
-          <w:szCs w:val="24"/>
-        </w:rPr>
-        <w:t>)</w:t>
-      </w:r>
-      <w:r>
-        <w:rPr>
-          <w:rFonts w:ascii="Arial" w:hAnsi="Arial" w:cs="Arial"/>
-          <w:sz w:val="24"/>
-          <w:szCs w:val="24"/>
-        </w:rPr>
-        <w:t xml:space="preserve"> method </w:t>
-      </w:r>
-      <w:r>
-        <w:rPr>
-          <w:rFonts w:ascii="Arial" w:hAnsi="Arial" w:cs="Arial"/>
-          <w:sz w:val="24"/>
-          <w:szCs w:val="24"/>
-        </w:rPr>
-        <w:t>will determine the logic of the car’s movement</w:t>
-      </w:r>
-      <w:r>
-        <w:rPr>
-          <w:rFonts w:ascii="Arial" w:hAnsi="Arial" w:cs="Arial"/>
-          <w:sz w:val="24"/>
-          <w:szCs w:val="24"/>
-        </w:rPr>
-        <w:t xml:space="preserve">. It </w:t>
-      </w:r>
-      <w:r>
-        <w:rPr>
-          <w:rFonts w:ascii="Arial" w:hAnsi="Arial" w:cs="Arial"/>
-          <w:sz w:val="24"/>
-          <w:szCs w:val="24"/>
-        </w:rPr>
-        <w:t xml:space="preserve">follows </w:t>
-      </w:r>
-      <w:r>
-        <w:rPr>
-          <w:rFonts w:ascii="Arial" w:hAnsi="Arial" w:cs="Arial"/>
-          <w:sz w:val="24"/>
-          <w:szCs w:val="24"/>
-        </w:rPr>
-        <w:t xml:space="preserve">the </w:t>
-      </w:r>
-      <w:r>
-        <w:rPr>
-          <w:rFonts w:ascii="Arial" w:hAnsi="Arial" w:cs="Arial"/>
-          <w:sz w:val="24"/>
-          <w:szCs w:val="24"/>
-        </w:rPr>
-        <w:t>vehicle if there is one</w:t>
-      </w:r>
-      <w:r>
-        <w:rPr>
-          <w:rFonts w:ascii="Arial" w:hAnsi="Arial" w:cs="Arial"/>
-          <w:sz w:val="24"/>
-          <w:szCs w:val="24"/>
-        </w:rPr>
-        <w:t xml:space="preserve"> </w:t>
-      </w:r>
-      <w:r>
-        <w:rPr>
-          <w:rFonts w:ascii="Arial" w:hAnsi="Arial" w:cs="Arial"/>
-          <w:sz w:val="24"/>
-          <w:szCs w:val="24"/>
-        </w:rPr>
-        <w:t>in front, choose</w:t>
-      </w:r>
-      <w:r>
-        <w:rPr>
-          <w:rFonts w:ascii="Arial" w:hAnsi="Arial" w:cs="Arial"/>
-          <w:sz w:val="24"/>
-          <w:szCs w:val="24"/>
-        </w:rPr>
-        <w:t>s</w:t>
-      </w:r>
-      <w:r>
-        <w:rPr>
-          <w:rFonts w:ascii="Arial" w:hAnsi="Arial" w:cs="Arial"/>
-          <w:sz w:val="24"/>
-          <w:szCs w:val="24"/>
-        </w:rPr>
-        <w:t xml:space="preserve"> a random direction at intersections and </w:t>
-      </w:r>
-      <w:r>
-        <w:rPr>
-          <w:rFonts w:ascii="Arial" w:hAnsi="Arial" w:cs="Arial"/>
-          <w:sz w:val="24"/>
-          <w:szCs w:val="24"/>
-        </w:rPr>
-        <w:t>obeys the commands of a traffic light</w:t>
-      </w:r>
-      <w:r>
-        <w:rPr>
-          <w:rFonts w:ascii="Arial" w:hAnsi="Arial" w:cs="Arial"/>
-          <w:sz w:val="24"/>
-          <w:szCs w:val="24"/>
-        </w:rPr>
-        <w:t>.</w:t>
+        <w:t>Direction</w:t>
+      </w:r>
+    </w:p>
+    <w:p>
+      <w:pPr>
+        <w:rPr>
+          <w:rFonts w:ascii="Arial" w:hAnsi="Arial" w:cs="Arial"/>
+          <w:sz w:val="24"/>
+          <w:szCs w:val="24"/>
+        </w:rPr>
+      </w:pPr>
+      <w:r>
+        <w:rPr>
+          <w:rFonts w:ascii="Arial" w:hAnsi="Arial" w:cs="Arial"/>
+          <w:sz w:val="24"/>
+          <w:szCs w:val="24"/>
+        </w:rPr>
+        <w:t>Direction represents a direction within a 2D plane. Each direction stores a relative position.</w:t>
       </w:r>
     </w:p>
     <w:tbl>
@@ -3186,23 +3051,33 @@
           <w:szCs w:val="24"/>
         </w:rPr>
       </w:pPr>
+      <w:proofErr w:type="spellStart"/>
       <w:r>
         <w:rPr>
           <w:rFonts w:cs="Arial"/>
           <w:sz w:val="32"/>
           <w:szCs w:val="24"/>
         </w:rPr>
-        <w:t>Car</w:t>
-      </w:r>
-    </w:p>
-    <w:p>
-      <w:pPr>
-        <w:rPr>
-          <w:rFonts w:ascii="Arial" w:hAnsi="Arial" w:cs="Arial"/>
-          <w:sz w:val="24"/>
-          <w:szCs w:val="24"/>
-        </w:rPr>
-      </w:pPr>
+        <w:t>TrafficLight</w:t>
+      </w:r>
+      <w:proofErr w:type="spellEnd"/>
+    </w:p>
+    <w:p>
+      <w:pPr>
+        <w:rPr>
+          <w:rFonts w:ascii="Arial" w:hAnsi="Arial" w:cs="Arial"/>
+          <w:sz w:val="24"/>
+          <w:szCs w:val="24"/>
+        </w:rPr>
+      </w:pPr>
+      <w:r>
+        <w:rPr>
+          <w:rFonts w:ascii="Arial" w:hAnsi="Arial" w:cs="Arial"/>
+          <w:sz w:val="24"/>
+          <w:szCs w:val="24"/>
+        </w:rPr>
+        <w:t>Defines the condition that changes the behavior of the vehicle to go or stop.</w:t>
+      </w:r>
     </w:p>
     <w:tbl>
       <w:tblPr>
@@ -3293,6 +3168,421 @@
         </w:tc>
       </w:tr>
     </w:tbl>
+    <w:p>
+      <w:pPr>
+        <w:rPr>
+          <w:rFonts w:ascii="Arial" w:hAnsi="Arial" w:cs="Arial"/>
+          <w:sz w:val="24"/>
+          <w:szCs w:val="24"/>
+        </w:rPr>
+      </w:pPr>
+    </w:p>
+    <w:p>
+      <w:pPr>
+        <w:pStyle w:val="Heading2"/>
+        <w:rPr>
+          <w:rFonts w:cs="Arial"/>
+          <w:sz w:val="32"/>
+          <w:szCs w:val="24"/>
+        </w:rPr>
+      </w:pPr>
+      <w:r>
+        <w:rPr>
+          <w:rFonts w:cs="Arial"/>
+          <w:sz w:val="32"/>
+          <w:szCs w:val="24"/>
+        </w:rPr>
+        <w:t>Vehicle</w:t>
+      </w:r>
+    </w:p>
+    <w:p>
+      <w:pPr>
+        <w:rPr>
+          <w:rFonts w:ascii="Arial" w:hAnsi="Arial" w:cs="Arial"/>
+          <w:sz w:val="24"/>
+          <w:szCs w:val="24"/>
+        </w:rPr>
+      </w:pPr>
+      <w:r>
+        <w:rPr>
+          <w:rFonts w:ascii="Arial" w:hAnsi="Arial" w:cs="Arial"/>
+          <w:sz w:val="24"/>
+          <w:szCs w:val="24"/>
+        </w:rPr>
+        <w:t xml:space="preserve">This abstract class and </w:t>
+      </w:r>
+      <w:proofErr w:type="gramStart"/>
+      <w:r>
+        <w:rPr>
+          <w:rFonts w:ascii="Arial" w:hAnsi="Arial" w:cs="Arial"/>
+          <w:sz w:val="24"/>
+          <w:szCs w:val="24"/>
+        </w:rPr>
+        <w:t>it’s</w:t>
+      </w:r>
+      <w:proofErr w:type="gramEnd"/>
+      <w:r>
+        <w:rPr>
+          <w:rFonts w:ascii="Arial" w:hAnsi="Arial" w:cs="Arial"/>
+          <w:sz w:val="24"/>
+          <w:szCs w:val="24"/>
+        </w:rPr>
+        <w:t xml:space="preserve"> inheritors (Car, Bus, Motorbike) </w:t>
+      </w:r>
+      <w:r>
+        <w:rPr>
+          <w:rFonts w:ascii="Arial" w:hAnsi="Arial" w:cs="Arial"/>
+          <w:sz w:val="24"/>
+          <w:szCs w:val="24"/>
+        </w:rPr>
+        <w:t xml:space="preserve">define various vehicles. </w:t>
+      </w:r>
+      <w:r>
+        <w:rPr>
+          <w:rFonts w:ascii="Arial" w:hAnsi="Arial" w:cs="Arial"/>
+          <w:sz w:val="24"/>
+          <w:szCs w:val="24"/>
+        </w:rPr>
+        <w:t xml:space="preserve">The </w:t>
+      </w:r>
+      <w:proofErr w:type="gramStart"/>
+      <w:r>
+        <w:rPr>
+          <w:rFonts w:ascii="Arial" w:hAnsi="Arial" w:cs="Arial"/>
+          <w:sz w:val="24"/>
+          <w:szCs w:val="24"/>
+        </w:rPr>
+        <w:t>move(</w:t>
+      </w:r>
+      <w:proofErr w:type="gramEnd"/>
+      <w:r>
+        <w:rPr>
+          <w:rFonts w:ascii="Arial" w:hAnsi="Arial" w:cs="Arial"/>
+          <w:sz w:val="24"/>
+          <w:szCs w:val="24"/>
+        </w:rPr>
+        <w:t>)</w:t>
+      </w:r>
+      <w:r>
+        <w:rPr>
+          <w:rFonts w:ascii="Arial" w:hAnsi="Arial" w:cs="Arial"/>
+          <w:sz w:val="24"/>
+          <w:szCs w:val="24"/>
+        </w:rPr>
+        <w:t xml:space="preserve"> method </w:t>
+      </w:r>
+      <w:r>
+        <w:rPr>
+          <w:rFonts w:ascii="Arial" w:hAnsi="Arial" w:cs="Arial"/>
+          <w:sz w:val="24"/>
+          <w:szCs w:val="24"/>
+        </w:rPr>
+        <w:t>will determine the logic of the car’s movement</w:t>
+      </w:r>
+      <w:r>
+        <w:rPr>
+          <w:rFonts w:ascii="Arial" w:hAnsi="Arial" w:cs="Arial"/>
+          <w:sz w:val="24"/>
+          <w:szCs w:val="24"/>
+        </w:rPr>
+        <w:t xml:space="preserve">. It </w:t>
+      </w:r>
+      <w:r>
+        <w:rPr>
+          <w:rFonts w:ascii="Arial" w:hAnsi="Arial" w:cs="Arial"/>
+          <w:sz w:val="24"/>
+          <w:szCs w:val="24"/>
+        </w:rPr>
+        <w:t xml:space="preserve">follows </w:t>
+      </w:r>
+      <w:r>
+        <w:rPr>
+          <w:rFonts w:ascii="Arial" w:hAnsi="Arial" w:cs="Arial"/>
+          <w:sz w:val="24"/>
+          <w:szCs w:val="24"/>
+        </w:rPr>
+        <w:t xml:space="preserve">the </w:t>
+      </w:r>
+      <w:r>
+        <w:rPr>
+          <w:rFonts w:ascii="Arial" w:hAnsi="Arial" w:cs="Arial"/>
+          <w:sz w:val="24"/>
+          <w:szCs w:val="24"/>
+        </w:rPr>
+        <w:t xml:space="preserve">vehicle if </w:t>
+      </w:r>
+      <w:r>
+        <w:rPr>
+          <w:rFonts w:ascii="Arial" w:hAnsi="Arial" w:cs="Arial"/>
+          <w:sz w:val="24"/>
+          <w:szCs w:val="24"/>
+        </w:rPr>
+        <w:lastRenderedPageBreak/>
+        <w:t>there is one</w:t>
+      </w:r>
+      <w:r>
+        <w:rPr>
+          <w:rFonts w:ascii="Arial" w:hAnsi="Arial" w:cs="Arial"/>
+          <w:sz w:val="24"/>
+          <w:szCs w:val="24"/>
+        </w:rPr>
+        <w:t xml:space="preserve"> </w:t>
+      </w:r>
+      <w:r>
+        <w:rPr>
+          <w:rFonts w:ascii="Arial" w:hAnsi="Arial" w:cs="Arial"/>
+          <w:sz w:val="24"/>
+          <w:szCs w:val="24"/>
+        </w:rPr>
+        <w:t>in front, choose</w:t>
+      </w:r>
+      <w:r>
+        <w:rPr>
+          <w:rFonts w:ascii="Arial" w:hAnsi="Arial" w:cs="Arial"/>
+          <w:sz w:val="24"/>
+          <w:szCs w:val="24"/>
+        </w:rPr>
+        <w:t>s</w:t>
+      </w:r>
+      <w:r>
+        <w:rPr>
+          <w:rFonts w:ascii="Arial" w:hAnsi="Arial" w:cs="Arial"/>
+          <w:sz w:val="24"/>
+          <w:szCs w:val="24"/>
+        </w:rPr>
+        <w:t xml:space="preserve"> a random direction at intersections and </w:t>
+      </w:r>
+      <w:r>
+        <w:rPr>
+          <w:rFonts w:ascii="Arial" w:hAnsi="Arial" w:cs="Arial"/>
+          <w:sz w:val="24"/>
+          <w:szCs w:val="24"/>
+        </w:rPr>
+        <w:t>obeys the commands of a traffic light</w:t>
+      </w:r>
+      <w:r>
+        <w:rPr>
+          <w:rFonts w:ascii="Arial" w:hAnsi="Arial" w:cs="Arial"/>
+          <w:sz w:val="24"/>
+          <w:szCs w:val="24"/>
+        </w:rPr>
+        <w:t>.</w:t>
+      </w:r>
+    </w:p>
+    <w:tbl>
+      <w:tblPr>
+        <w:tblStyle w:val="TableGrid"/>
+        <w:tblW w:w="0" w:type="auto"/>
+        <w:tblLook w:val="04A0" w:firstRow="1" w:lastRow="0" w:firstColumn="1" w:lastColumn="0" w:noHBand="0" w:noVBand="1"/>
+      </w:tblPr>
+      <w:tblGrid>
+        <w:gridCol w:w="4675"/>
+        <w:gridCol w:w="4675"/>
+      </w:tblGrid>
+      <w:tr>
+        <w:tc>
+          <w:tcPr>
+            <w:tcW w:w="4675" w:type="dxa"/>
+          </w:tcPr>
+          <w:p>
+            <w:pPr>
+              <w:rPr>
+                <w:rFonts w:ascii="Arial" w:hAnsi="Arial" w:cs="Arial"/>
+                <w:sz w:val="24"/>
+                <w:szCs w:val="24"/>
+              </w:rPr>
+            </w:pPr>
+            <w:r>
+              <w:rPr>
+                <w:rFonts w:ascii="Arial" w:hAnsi="Arial" w:cs="Arial"/>
+                <w:b/>
+                <w:sz w:val="24"/>
+                <w:szCs w:val="24"/>
+              </w:rPr>
+              <w:t>Attributes</w:t>
+            </w:r>
+          </w:p>
+        </w:tc>
+        <w:tc>
+          <w:tcPr>
+            <w:tcW w:w="4675" w:type="dxa"/>
+          </w:tcPr>
+          <w:p>
+            <w:pPr>
+              <w:rPr>
+                <w:rFonts w:ascii="Arial" w:hAnsi="Arial" w:cs="Arial"/>
+                <w:sz w:val="24"/>
+                <w:szCs w:val="24"/>
+              </w:rPr>
+            </w:pPr>
+            <w:r>
+              <w:rPr>
+                <w:rFonts w:ascii="Arial" w:hAnsi="Arial" w:cs="Arial"/>
+                <w:b/>
+                <w:sz w:val="24"/>
+                <w:szCs w:val="24"/>
+              </w:rPr>
+              <w:t>Behaviors</w:t>
+            </w:r>
+          </w:p>
+        </w:tc>
+      </w:tr>
+      <w:tr>
+        <w:tc>
+          <w:tcPr>
+            <w:tcW w:w="4675" w:type="dxa"/>
+          </w:tcPr>
+          <w:p>
+            <w:pPr>
+              <w:rPr>
+                <w:rFonts w:ascii="Arial" w:hAnsi="Arial" w:cs="Arial"/>
+                <w:sz w:val="24"/>
+                <w:szCs w:val="24"/>
+              </w:rPr>
+            </w:pPr>
+          </w:p>
+        </w:tc>
+        <w:tc>
+          <w:tcPr>
+            <w:tcW w:w="4675" w:type="dxa"/>
+          </w:tcPr>
+          <w:p>
+            <w:pPr>
+              <w:rPr>
+                <w:rFonts w:ascii="Arial" w:hAnsi="Arial" w:cs="Arial"/>
+                <w:sz w:val="24"/>
+                <w:szCs w:val="24"/>
+              </w:rPr>
+            </w:pPr>
+          </w:p>
+        </w:tc>
+      </w:tr>
+    </w:tbl>
+    <w:p>
+      <w:pPr>
+        <w:rPr>
+          <w:rFonts w:ascii="Arial" w:hAnsi="Arial" w:cs="Arial"/>
+          <w:sz w:val="24"/>
+          <w:szCs w:val="24"/>
+        </w:rPr>
+      </w:pPr>
+    </w:p>
+    <w:p>
+      <w:pPr>
+        <w:pStyle w:val="Heading2"/>
+        <w:rPr>
+          <w:rFonts w:cs="Arial"/>
+          <w:sz w:val="32"/>
+          <w:szCs w:val="24"/>
+        </w:rPr>
+      </w:pPr>
+      <w:r>
+        <w:rPr>
+          <w:rFonts w:cs="Arial"/>
+          <w:sz w:val="32"/>
+          <w:szCs w:val="24"/>
+        </w:rPr>
+        <w:t>Car</w:t>
+      </w:r>
+    </w:p>
+    <w:p>
+      <w:pPr>
+        <w:rPr>
+          <w:rFonts w:ascii="Arial" w:hAnsi="Arial" w:cs="Arial"/>
+          <w:sz w:val="24"/>
+          <w:szCs w:val="24"/>
+        </w:rPr>
+      </w:pPr>
+    </w:p>
+    <w:tbl>
+      <w:tblPr>
+        <w:tblStyle w:val="TableGrid"/>
+        <w:tblW w:w="0" w:type="auto"/>
+        <w:tblLook w:val="04A0" w:firstRow="1" w:lastRow="0" w:firstColumn="1" w:lastColumn="0" w:noHBand="0" w:noVBand="1"/>
+      </w:tblPr>
+      <w:tblGrid>
+        <w:gridCol w:w="4675"/>
+        <w:gridCol w:w="4675"/>
+      </w:tblGrid>
+      <w:tr>
+        <w:tc>
+          <w:tcPr>
+            <w:tcW w:w="4675" w:type="dxa"/>
+          </w:tcPr>
+          <w:p>
+            <w:pPr>
+              <w:rPr>
+                <w:rFonts w:ascii="Arial" w:hAnsi="Arial" w:cs="Arial"/>
+                <w:sz w:val="24"/>
+                <w:szCs w:val="24"/>
+              </w:rPr>
+            </w:pPr>
+            <w:r>
+              <w:rPr>
+                <w:rFonts w:ascii="Arial" w:hAnsi="Arial" w:cs="Arial"/>
+                <w:b/>
+                <w:sz w:val="24"/>
+                <w:szCs w:val="24"/>
+              </w:rPr>
+              <w:t>Attributes</w:t>
+            </w:r>
+          </w:p>
+        </w:tc>
+        <w:tc>
+          <w:tcPr>
+            <w:tcW w:w="4675" w:type="dxa"/>
+          </w:tcPr>
+          <w:p>
+            <w:pPr>
+              <w:rPr>
+                <w:rFonts w:ascii="Arial" w:hAnsi="Arial" w:cs="Arial"/>
+                <w:sz w:val="24"/>
+                <w:szCs w:val="24"/>
+              </w:rPr>
+            </w:pPr>
+            <w:r>
+              <w:rPr>
+                <w:rFonts w:ascii="Arial" w:hAnsi="Arial" w:cs="Arial"/>
+                <w:b/>
+                <w:sz w:val="24"/>
+                <w:szCs w:val="24"/>
+              </w:rPr>
+              <w:t>Behaviors</w:t>
+            </w:r>
+          </w:p>
+        </w:tc>
+      </w:tr>
+      <w:tr>
+        <w:tc>
+          <w:tcPr>
+            <w:tcW w:w="4675" w:type="dxa"/>
+          </w:tcPr>
+          <w:p>
+            <w:pPr>
+              <w:rPr>
+                <w:rFonts w:ascii="Arial" w:hAnsi="Arial" w:cs="Arial"/>
+                <w:sz w:val="24"/>
+                <w:szCs w:val="24"/>
+              </w:rPr>
+            </w:pPr>
+          </w:p>
+        </w:tc>
+        <w:tc>
+          <w:tcPr>
+            <w:tcW w:w="4675" w:type="dxa"/>
+          </w:tcPr>
+          <w:p>
+            <w:pPr>
+              <w:rPr>
+                <w:rFonts w:ascii="Arial" w:hAnsi="Arial" w:cs="Arial"/>
+                <w:sz w:val="24"/>
+                <w:szCs w:val="24"/>
+              </w:rPr>
+            </w:pPr>
+          </w:p>
+        </w:tc>
+      </w:tr>
+    </w:tbl>
     <w:p/>
     <w:p>
       <w:pPr>
@@ -3309,7 +3599,6 @@
           <w:sz w:val="32"/>
           <w:szCs w:val="24"/>
         </w:rPr>
-        <w:lastRenderedPageBreak/>
         <w:t>Motorbike</w:t>
       </w:r>
     </w:p>
@@ -4907,6 +5196,7 @@
   <w:style w:type="character" w:default="1" w:styleId="DefaultParagraphFont">
     <w:name w:val="Default Paragraph Font"/>
     <w:uiPriority w:val="1"/>
+    <w:semiHidden/>
     <w:unhideWhenUsed/>
   </w:style>
   <w:style w:type="table" w:default="1" w:styleId="TableNormal">

</xml_diff>

<commit_message>
+ Minor Class update (Direction) NOTE: Direction can be a enumerated class representing the known constants of LEFT, DOWN, RIGHT, UP.
</commit_message>
<xml_diff>
--- a/src/design/Working Document GUI.docx
+++ b/src/design/Working Document GUI.docx
@@ -1578,8 +1578,6 @@
         </w:rPr>
         <w:t xml:space="preserve">roads. </w:t>
       </w:r>
-      <w:bookmarkStart w:id="0" w:name="_GoBack"/>
-      <w:bookmarkEnd w:id="0"/>
       <w:r>
         <w:rPr>
           <w:rFonts w:ascii="Arial" w:hAnsi="Arial" w:cs="Arial"/>
@@ -2941,8 +2939,34 @@
           <w:sz w:val="24"/>
           <w:szCs w:val="24"/>
         </w:rPr>
-        <w:t>Direction represents a direction within a 2D plane. Each direction stores a relative position.</w:t>
-      </w:r>
+        <w:t>Direction</w:t>
+      </w:r>
+      <w:r>
+        <w:rPr>
+          <w:rFonts w:ascii="Arial" w:hAnsi="Arial" w:cs="Arial"/>
+          <w:sz w:val="24"/>
+          <w:szCs w:val="24"/>
+        </w:rPr>
+        <w:t xml:space="preserve"> </w:t>
+      </w:r>
+      <w:r>
+        <w:rPr>
+          <w:rFonts w:ascii="Arial" w:hAnsi="Arial" w:cs="Arial"/>
+          <w:sz w:val="24"/>
+          <w:szCs w:val="24"/>
+        </w:rPr>
+        <w:t>severs the purpose of</w:t>
+      </w:r>
+      <w:r>
+        <w:rPr>
+          <w:rFonts w:ascii="Arial" w:hAnsi="Arial" w:cs="Arial"/>
+          <w:sz w:val="24"/>
+          <w:szCs w:val="24"/>
+        </w:rPr>
+        <w:t xml:space="preserve"> represents a direction within a 2D plane. Each direction stores a relative position.</w:t>
+      </w:r>
+      <w:bookmarkStart w:id="0" w:name="_GoBack"/>
+      <w:bookmarkEnd w:id="0"/>
     </w:p>
     <w:tbl>
       <w:tblPr>

</xml_diff>

<commit_message>
Redefined Attributes & Behaviors + Rewrote the attributes and behaviors of existing classes for a more accurate description of the implementation of the simulation.
</commit_message>
<xml_diff>
--- a/src/design/Working Document GUI.docx
+++ b/src/design/Working Document GUI.docx
@@ -1157,7 +1157,6 @@
     <w:p/>
     <w:p/>
     <w:p/>
-    <w:p/>
     <w:p>
       <w:pPr>
         <w:pStyle w:val="Heading2"/>
@@ -1217,96 +1216,103 @@
         </w:rPr>
         <w:t>is responsible for starting the execution of the program.</w:t>
       </w:r>
-    </w:p>
-    <w:tbl>
-      <w:tblPr>
-        <w:tblStyle w:val="TableGrid"/>
-        <w:tblW w:w="0" w:type="auto"/>
-        <w:tblLook w:val="04A0" w:firstRow="1" w:lastRow="0" w:firstColumn="1" w:lastColumn="0" w:noHBand="0" w:noVBand="1"/>
-      </w:tblPr>
-      <w:tblGrid>
-        <w:gridCol w:w="4675"/>
-        <w:gridCol w:w="4675"/>
-      </w:tblGrid>
-      <w:tr>
-        <w:tc>
-          <w:tcPr>
-            <w:tcW w:w="4675" w:type="dxa"/>
-          </w:tcPr>
-          <w:p>
-            <w:pPr>
-              <w:rPr>
-                <w:rFonts w:ascii="Arial" w:hAnsi="Arial" w:cs="Arial"/>
-                <w:sz w:val="24"/>
-                <w:szCs w:val="24"/>
-              </w:rPr>
-            </w:pPr>
-            <w:r>
-              <w:rPr>
-                <w:rFonts w:ascii="Arial" w:hAnsi="Arial" w:cs="Arial"/>
-                <w:b/>
-                <w:sz w:val="24"/>
-                <w:szCs w:val="24"/>
-              </w:rPr>
-              <w:t>Attributes</w:t>
-            </w:r>
-          </w:p>
-        </w:tc>
-        <w:tc>
-          <w:tcPr>
-            <w:tcW w:w="4675" w:type="dxa"/>
-          </w:tcPr>
-          <w:p>
-            <w:pPr>
-              <w:rPr>
-                <w:rFonts w:ascii="Arial" w:hAnsi="Arial" w:cs="Arial"/>
-                <w:sz w:val="24"/>
-                <w:szCs w:val="24"/>
-              </w:rPr>
-            </w:pPr>
-            <w:r>
-              <w:rPr>
-                <w:rFonts w:ascii="Arial" w:hAnsi="Arial" w:cs="Arial"/>
-                <w:b/>
-                <w:sz w:val="24"/>
-                <w:szCs w:val="24"/>
-              </w:rPr>
-              <w:t>Behaviors</w:t>
-            </w:r>
-          </w:p>
-        </w:tc>
-      </w:tr>
-      <w:tr>
-        <w:tc>
-          <w:tcPr>
-            <w:tcW w:w="4675" w:type="dxa"/>
-          </w:tcPr>
-          <w:p>
-            <w:pPr>
-              <w:rPr>
-                <w:rFonts w:ascii="Arial" w:hAnsi="Arial" w:cs="Arial"/>
-                <w:sz w:val="24"/>
-                <w:szCs w:val="24"/>
-              </w:rPr>
-            </w:pPr>
-          </w:p>
-        </w:tc>
-        <w:tc>
-          <w:tcPr>
-            <w:tcW w:w="4675" w:type="dxa"/>
-          </w:tcPr>
-          <w:p>
-            <w:pPr>
-              <w:rPr>
-                <w:rFonts w:ascii="Arial" w:hAnsi="Arial" w:cs="Arial"/>
-                <w:sz w:val="24"/>
-                <w:szCs w:val="24"/>
-              </w:rPr>
-            </w:pPr>
-          </w:p>
-        </w:tc>
-      </w:tr>
-    </w:tbl>
+      <w:r>
+        <w:rPr>
+          <w:rFonts w:ascii="Arial" w:hAnsi="Arial" w:cs="Arial"/>
+          <w:sz w:val="24"/>
+          <w:szCs w:val="24"/>
+        </w:rPr>
+        <w:t xml:space="preserve"> It is composed of</w:t>
+      </w:r>
+      <w:r>
+        <w:rPr>
+          <w:rFonts w:ascii="Arial" w:hAnsi="Arial" w:cs="Arial"/>
+          <w:sz w:val="24"/>
+          <w:szCs w:val="24"/>
+        </w:rPr>
+        <w:t xml:space="preserve"> a new instance of</w:t>
+      </w:r>
+      <w:r>
+        <w:rPr>
+          <w:rFonts w:ascii="Arial" w:hAnsi="Arial" w:cs="Arial"/>
+          <w:sz w:val="24"/>
+          <w:szCs w:val="24"/>
+        </w:rPr>
+        <w:t xml:space="preserve"> the</w:t>
+      </w:r>
+      <w:r>
+        <w:rPr>
+          <w:rFonts w:ascii="Arial" w:hAnsi="Arial" w:cs="Arial"/>
+          <w:sz w:val="24"/>
+          <w:szCs w:val="24"/>
+        </w:rPr>
+        <w:t xml:space="preserve"> SimCity2D </w:t>
+      </w:r>
+      <w:r>
+        <w:rPr>
+          <w:rFonts w:ascii="Arial" w:hAnsi="Arial" w:cs="Arial"/>
+          <w:sz w:val="24"/>
+          <w:szCs w:val="24"/>
+        </w:rPr>
+        <w:t>class</w:t>
+      </w:r>
+      <w:r>
+        <w:rPr>
+          <w:rFonts w:ascii="Arial" w:hAnsi="Arial" w:cs="Arial"/>
+          <w:sz w:val="24"/>
+          <w:szCs w:val="24"/>
+        </w:rPr>
+        <w:t xml:space="preserve"> </w:t>
+      </w:r>
+      <w:r>
+        <w:rPr>
+          <w:rFonts w:ascii="Arial" w:hAnsi="Arial" w:cs="Arial"/>
+          <w:sz w:val="24"/>
+          <w:szCs w:val="24"/>
+        </w:rPr>
+        <w:t>and</w:t>
+      </w:r>
+      <w:r>
+        <w:rPr>
+          <w:rFonts w:ascii="Arial" w:hAnsi="Arial" w:cs="Arial"/>
+          <w:sz w:val="24"/>
+          <w:szCs w:val="24"/>
+        </w:rPr>
+        <w:t xml:space="preserve"> will </w:t>
+      </w:r>
+      <w:r>
+        <w:rPr>
+          <w:rFonts w:ascii="Arial" w:hAnsi="Arial" w:cs="Arial"/>
+          <w:sz w:val="24"/>
+          <w:szCs w:val="24"/>
+        </w:rPr>
+        <w:t>execute</w:t>
+      </w:r>
+      <w:r>
+        <w:rPr>
+          <w:rFonts w:ascii="Arial" w:hAnsi="Arial" w:cs="Arial"/>
+          <w:sz w:val="24"/>
+          <w:szCs w:val="24"/>
+        </w:rPr>
+        <w:t xml:space="preserve"> that instance</w:t>
+      </w:r>
+      <w:r>
+        <w:rPr>
+          <w:rFonts w:ascii="Arial" w:hAnsi="Arial" w:cs="Arial"/>
+          <w:sz w:val="24"/>
+          <w:szCs w:val="24"/>
+        </w:rPr>
+        <w:t xml:space="preserve"> to start the simulation</w:t>
+      </w:r>
+      <w:r>
+        <w:rPr>
+          <w:rFonts w:ascii="Arial" w:hAnsi="Arial" w:cs="Arial"/>
+          <w:sz w:val="24"/>
+          <w:szCs w:val="24"/>
+        </w:rPr>
+        <w:t>.</w:t>
+      </w:r>
+    </w:p>
     <w:p>
       <w:pPr>
         <w:rPr>
@@ -1368,96 +1374,187 @@
         </w:rPr>
         <w:t xml:space="preserve"> that will contain a city view, a status bar (for displaying statistics and a menu bar.</w:t>
       </w:r>
-    </w:p>
-    <w:tbl>
-      <w:tblPr>
-        <w:tblStyle w:val="TableGrid"/>
-        <w:tblW w:w="0" w:type="auto"/>
-        <w:tblLook w:val="04A0" w:firstRow="1" w:lastRow="0" w:firstColumn="1" w:lastColumn="0" w:noHBand="0" w:noVBand="1"/>
-      </w:tblPr>
-      <w:tblGrid>
-        <w:gridCol w:w="4675"/>
-        <w:gridCol w:w="4675"/>
-      </w:tblGrid>
-      <w:tr>
-        <w:tc>
-          <w:tcPr>
-            <w:tcW w:w="4675" w:type="dxa"/>
-          </w:tcPr>
-          <w:p>
-            <w:pPr>
-              <w:rPr>
-                <w:rFonts w:ascii="Arial" w:hAnsi="Arial" w:cs="Arial"/>
-                <w:sz w:val="24"/>
-                <w:szCs w:val="24"/>
-              </w:rPr>
-            </w:pPr>
-            <w:r>
-              <w:rPr>
-                <w:rFonts w:ascii="Arial" w:hAnsi="Arial" w:cs="Arial"/>
-                <w:b/>
-                <w:sz w:val="24"/>
-                <w:szCs w:val="24"/>
-              </w:rPr>
-              <w:t>Attributes</w:t>
-            </w:r>
-          </w:p>
-        </w:tc>
-        <w:tc>
-          <w:tcPr>
-            <w:tcW w:w="4675" w:type="dxa"/>
-          </w:tcPr>
-          <w:p>
-            <w:pPr>
-              <w:rPr>
-                <w:rFonts w:ascii="Arial" w:hAnsi="Arial" w:cs="Arial"/>
-                <w:sz w:val="24"/>
-                <w:szCs w:val="24"/>
-              </w:rPr>
-            </w:pPr>
-            <w:r>
-              <w:rPr>
-                <w:rFonts w:ascii="Arial" w:hAnsi="Arial" w:cs="Arial"/>
-                <w:b/>
-                <w:sz w:val="24"/>
-                <w:szCs w:val="24"/>
-              </w:rPr>
-              <w:t>Behaviors</w:t>
-            </w:r>
-          </w:p>
-        </w:tc>
-      </w:tr>
-      <w:tr>
-        <w:tc>
-          <w:tcPr>
-            <w:tcW w:w="4675" w:type="dxa"/>
-          </w:tcPr>
-          <w:p>
-            <w:pPr>
-              <w:rPr>
-                <w:rFonts w:ascii="Arial" w:hAnsi="Arial" w:cs="Arial"/>
-                <w:sz w:val="24"/>
-                <w:szCs w:val="24"/>
-              </w:rPr>
-            </w:pPr>
-          </w:p>
-        </w:tc>
-        <w:tc>
-          <w:tcPr>
-            <w:tcW w:w="4675" w:type="dxa"/>
-          </w:tcPr>
-          <w:p>
-            <w:pPr>
-              <w:rPr>
-                <w:rFonts w:ascii="Arial" w:hAnsi="Arial" w:cs="Arial"/>
-                <w:sz w:val="24"/>
-                <w:szCs w:val="24"/>
-              </w:rPr>
-            </w:pPr>
-          </w:p>
-        </w:tc>
-      </w:tr>
-    </w:tbl>
+      <w:r>
+        <w:rPr>
+          <w:rFonts w:ascii="Arial" w:hAnsi="Arial" w:cs="Arial"/>
+          <w:sz w:val="24"/>
+          <w:szCs w:val="24"/>
+        </w:rPr>
+        <w:t xml:space="preserve"> This class will </w:t>
+      </w:r>
+      <w:r>
+        <w:rPr>
+          <w:rFonts w:ascii="Arial" w:hAnsi="Arial" w:cs="Arial"/>
+          <w:sz w:val="24"/>
+          <w:szCs w:val="24"/>
+        </w:rPr>
+        <w:t xml:space="preserve">load the coordinates for the layout of the city and initialize the </w:t>
+      </w:r>
+      <w:r>
+        <w:rPr>
+          <w:rFonts w:ascii="Arial" w:hAnsi="Arial" w:cs="Arial"/>
+          <w:sz w:val="24"/>
+          <w:szCs w:val="24"/>
+        </w:rPr>
+        <w:t xml:space="preserve">conditions of the </w:t>
+      </w:r>
+      <w:proofErr w:type="spellStart"/>
+      <w:r>
+        <w:rPr>
+          <w:rFonts w:ascii="Arial" w:hAnsi="Arial" w:cs="Arial"/>
+          <w:sz w:val="24"/>
+          <w:szCs w:val="24"/>
+        </w:rPr>
+        <w:t>JFrame</w:t>
+      </w:r>
+      <w:proofErr w:type="spellEnd"/>
+      <w:r>
+        <w:rPr>
+          <w:rFonts w:ascii="Arial" w:hAnsi="Arial" w:cs="Arial"/>
+          <w:sz w:val="24"/>
+          <w:szCs w:val="24"/>
+        </w:rPr>
+        <w:t>.</w:t>
+      </w:r>
+      <w:r>
+        <w:rPr>
+          <w:rFonts w:ascii="Arial" w:hAnsi="Arial" w:cs="Arial"/>
+          <w:sz w:val="24"/>
+          <w:szCs w:val="24"/>
+        </w:rPr>
+        <w:t xml:space="preserve"> </w:t>
+      </w:r>
+      <w:proofErr w:type="gramStart"/>
+      <w:r>
+        <w:rPr>
+          <w:rFonts w:ascii="Arial" w:hAnsi="Arial" w:cs="Arial"/>
+          <w:sz w:val="24"/>
+          <w:szCs w:val="24"/>
+        </w:rPr>
+        <w:t>run(</w:t>
+      </w:r>
+      <w:proofErr w:type="gramEnd"/>
+      <w:r>
+        <w:rPr>
+          <w:rFonts w:ascii="Arial" w:hAnsi="Arial" w:cs="Arial"/>
+          <w:sz w:val="24"/>
+          <w:szCs w:val="24"/>
+        </w:rPr>
+        <w:t>) is a method of this class in which w</w:t>
+      </w:r>
+      <w:r>
+        <w:rPr>
+          <w:rFonts w:ascii="Arial" w:hAnsi="Arial" w:cs="Arial"/>
+          <w:sz w:val="24"/>
+          <w:szCs w:val="24"/>
+        </w:rPr>
+        <w:t>ill perform the steps of the simulation and catch any errors that may occur.</w:t>
+      </w:r>
+      <w:r>
+        <w:rPr>
+          <w:rFonts w:ascii="Arial" w:hAnsi="Arial" w:cs="Arial"/>
+          <w:sz w:val="24"/>
+          <w:szCs w:val="24"/>
+        </w:rPr>
+        <w:t xml:space="preserve"> </w:t>
+      </w:r>
+      <w:r>
+        <w:rPr>
+          <w:rFonts w:ascii="Arial" w:hAnsi="Arial" w:cs="Arial"/>
+          <w:i/>
+          <w:sz w:val="24"/>
+          <w:szCs w:val="24"/>
+        </w:rPr>
+        <w:t>I originally was going to implement the</w:t>
+      </w:r>
+      <w:r>
+        <w:rPr>
+          <w:rFonts w:ascii="Arial" w:hAnsi="Arial" w:cs="Arial"/>
+          <w:i/>
+          <w:sz w:val="24"/>
+          <w:szCs w:val="24"/>
+        </w:rPr>
+        <w:t xml:space="preserve"> </w:t>
+      </w:r>
+      <w:proofErr w:type="spellStart"/>
+      <w:r>
+        <w:rPr>
+          <w:rFonts w:ascii="Arial" w:hAnsi="Arial" w:cs="Arial"/>
+          <w:i/>
+          <w:sz w:val="24"/>
+          <w:szCs w:val="24"/>
+        </w:rPr>
+        <w:t>JFrame</w:t>
+      </w:r>
+      <w:proofErr w:type="spellEnd"/>
+      <w:r>
+        <w:rPr>
+          <w:rFonts w:ascii="Arial" w:hAnsi="Arial" w:cs="Arial"/>
+          <w:i/>
+          <w:sz w:val="24"/>
+          <w:szCs w:val="24"/>
+        </w:rPr>
+        <w:t xml:space="preserve"> conditions inside </w:t>
+      </w:r>
+      <w:proofErr w:type="gramStart"/>
+      <w:r>
+        <w:rPr>
+          <w:rFonts w:ascii="Arial" w:hAnsi="Arial" w:cs="Arial"/>
+          <w:i/>
+          <w:sz w:val="24"/>
+          <w:szCs w:val="24"/>
+        </w:rPr>
+        <w:t>main(</w:t>
+      </w:r>
+      <w:proofErr w:type="gramEnd"/>
+      <w:r>
+        <w:rPr>
+          <w:rFonts w:ascii="Arial" w:hAnsi="Arial" w:cs="Arial"/>
+          <w:i/>
+          <w:sz w:val="24"/>
+          <w:szCs w:val="24"/>
+        </w:rPr>
+        <w:t>) but I feel it would be best practice to just have them as a separate class</w:t>
+      </w:r>
+      <w:r>
+        <w:rPr>
+          <w:rFonts w:ascii="Arial" w:hAnsi="Arial" w:cs="Arial"/>
+          <w:i/>
+          <w:sz w:val="24"/>
+          <w:szCs w:val="24"/>
+        </w:rPr>
+        <w:t xml:space="preserve"> (</w:t>
+      </w:r>
+      <w:proofErr w:type="spellStart"/>
+      <w:r>
+        <w:rPr>
+          <w:rFonts w:ascii="Arial" w:hAnsi="Arial" w:cs="Arial"/>
+          <w:i/>
+          <w:sz w:val="24"/>
+          <w:szCs w:val="24"/>
+        </w:rPr>
+        <w:t>initControls</w:t>
+      </w:r>
+      <w:proofErr w:type="spellEnd"/>
+      <w:r>
+        <w:rPr>
+          <w:rFonts w:ascii="Arial" w:hAnsi="Arial" w:cs="Arial"/>
+          <w:i/>
+          <w:sz w:val="24"/>
+          <w:szCs w:val="24"/>
+        </w:rPr>
+        <w:t>())</w:t>
+      </w:r>
+      <w:r>
+        <w:rPr>
+          <w:rFonts w:ascii="Arial" w:hAnsi="Arial" w:cs="Arial"/>
+          <w:i/>
+          <w:sz w:val="24"/>
+          <w:szCs w:val="24"/>
+        </w:rPr>
+        <w:t xml:space="preserve"> inside SimCity2D so that I have everything organized nicely.</w:t>
+      </w:r>
+    </w:p>
     <w:p>
       <w:pPr>
         <w:rPr>
@@ -1690,7 +1787,7 @@
           <w:sz w:val="24"/>
           <w:szCs w:val="24"/>
         </w:rPr>
-        <w:t xml:space="preserve">calling the appropriate methods for all </w:t>
+        <w:t>calling the appropriate methods for all</w:t>
       </w:r>
       <w:r>
         <w:rPr>
@@ -1709,97 +1806,6 @@
         <w:t>objects.</w:t>
       </w:r>
     </w:p>
-    <w:tbl>
-      <w:tblPr>
-        <w:tblStyle w:val="TableGrid"/>
-        <w:tblW w:w="0" w:type="auto"/>
-        <w:tblLook w:val="04A0" w:firstRow="1" w:lastRow="0" w:firstColumn="1" w:lastColumn="0" w:noHBand="0" w:noVBand="1"/>
-      </w:tblPr>
-      <w:tblGrid>
-        <w:gridCol w:w="4675"/>
-        <w:gridCol w:w="4675"/>
-      </w:tblGrid>
-      <w:tr>
-        <w:tc>
-          <w:tcPr>
-            <w:tcW w:w="4675" w:type="dxa"/>
-          </w:tcPr>
-          <w:p>
-            <w:pPr>
-              <w:spacing w:after="160" w:line="259" w:lineRule="auto"/>
-              <w:rPr>
-                <w:rFonts w:ascii="Arial" w:hAnsi="Arial" w:cs="Arial"/>
-                <w:sz w:val="24"/>
-                <w:szCs w:val="24"/>
-              </w:rPr>
-            </w:pPr>
-            <w:r>
-              <w:rPr>
-                <w:rFonts w:ascii="Arial" w:hAnsi="Arial" w:cs="Arial"/>
-                <w:b/>
-                <w:sz w:val="24"/>
-                <w:szCs w:val="24"/>
-              </w:rPr>
-              <w:t>Attributes</w:t>
-            </w:r>
-          </w:p>
-        </w:tc>
-        <w:tc>
-          <w:tcPr>
-            <w:tcW w:w="4675" w:type="dxa"/>
-          </w:tcPr>
-          <w:p>
-            <w:pPr>
-              <w:spacing w:after="160" w:line="259" w:lineRule="auto"/>
-              <w:rPr>
-                <w:rFonts w:ascii="Arial" w:hAnsi="Arial" w:cs="Arial"/>
-                <w:sz w:val="24"/>
-                <w:szCs w:val="24"/>
-              </w:rPr>
-            </w:pPr>
-            <w:r>
-              <w:rPr>
-                <w:rFonts w:ascii="Arial" w:hAnsi="Arial" w:cs="Arial"/>
-                <w:b/>
-                <w:sz w:val="24"/>
-                <w:szCs w:val="24"/>
-              </w:rPr>
-              <w:t>Behaviors</w:t>
-            </w:r>
-          </w:p>
-        </w:tc>
-      </w:tr>
-      <w:tr>
-        <w:tc>
-          <w:tcPr>
-            <w:tcW w:w="4675" w:type="dxa"/>
-          </w:tcPr>
-          <w:p>
-            <w:pPr>
-              <w:rPr>
-                <w:rFonts w:ascii="Arial" w:hAnsi="Arial" w:cs="Arial"/>
-                <w:sz w:val="24"/>
-                <w:szCs w:val="24"/>
-              </w:rPr>
-            </w:pPr>
-          </w:p>
-        </w:tc>
-        <w:tc>
-          <w:tcPr>
-            <w:tcW w:w="4675" w:type="dxa"/>
-          </w:tcPr>
-          <w:p>
-            <w:pPr>
-              <w:rPr>
-                <w:rFonts w:ascii="Arial" w:hAnsi="Arial" w:cs="Arial"/>
-                <w:sz w:val="24"/>
-                <w:szCs w:val="24"/>
-              </w:rPr>
-            </w:pPr>
-          </w:p>
-        </w:tc>
-      </w:tr>
-    </w:tbl>
     <w:p>
       <w:pPr>
         <w:rPr>
@@ -1936,95 +1942,6 @@
         <w:t>will be displayed.</w:t>
       </w:r>
     </w:p>
-    <w:tbl>
-      <w:tblPr>
-        <w:tblStyle w:val="TableGrid"/>
-        <w:tblW w:w="0" w:type="auto"/>
-        <w:tblLook w:val="04A0" w:firstRow="1" w:lastRow="0" w:firstColumn="1" w:lastColumn="0" w:noHBand="0" w:noVBand="1"/>
-      </w:tblPr>
-      <w:tblGrid>
-        <w:gridCol w:w="4675"/>
-        <w:gridCol w:w="4675"/>
-      </w:tblGrid>
-      <w:tr>
-        <w:tc>
-          <w:tcPr>
-            <w:tcW w:w="4675" w:type="dxa"/>
-          </w:tcPr>
-          <w:p>
-            <w:pPr>
-              <w:rPr>
-                <w:rFonts w:ascii="Arial" w:hAnsi="Arial" w:cs="Arial"/>
-                <w:sz w:val="24"/>
-                <w:szCs w:val="24"/>
-              </w:rPr>
-            </w:pPr>
-            <w:r>
-              <w:rPr>
-                <w:rFonts w:ascii="Arial" w:hAnsi="Arial" w:cs="Arial"/>
-                <w:b/>
-                <w:sz w:val="24"/>
-                <w:szCs w:val="24"/>
-              </w:rPr>
-              <w:t>Attributes</w:t>
-            </w:r>
-          </w:p>
-        </w:tc>
-        <w:tc>
-          <w:tcPr>
-            <w:tcW w:w="4675" w:type="dxa"/>
-          </w:tcPr>
-          <w:p>
-            <w:pPr>
-              <w:rPr>
-                <w:rFonts w:ascii="Arial" w:hAnsi="Arial" w:cs="Arial"/>
-                <w:sz w:val="24"/>
-                <w:szCs w:val="24"/>
-              </w:rPr>
-            </w:pPr>
-            <w:r>
-              <w:rPr>
-                <w:rFonts w:ascii="Arial" w:hAnsi="Arial" w:cs="Arial"/>
-                <w:b/>
-                <w:sz w:val="24"/>
-                <w:szCs w:val="24"/>
-              </w:rPr>
-              <w:t>Behaviors</w:t>
-            </w:r>
-          </w:p>
-        </w:tc>
-      </w:tr>
-      <w:tr>
-        <w:tc>
-          <w:tcPr>
-            <w:tcW w:w="4675" w:type="dxa"/>
-          </w:tcPr>
-          <w:p>
-            <w:pPr>
-              <w:rPr>
-                <w:rFonts w:ascii="Arial" w:hAnsi="Arial" w:cs="Arial"/>
-                <w:sz w:val="24"/>
-                <w:szCs w:val="24"/>
-              </w:rPr>
-            </w:pPr>
-          </w:p>
-        </w:tc>
-        <w:tc>
-          <w:tcPr>
-            <w:tcW w:w="4675" w:type="dxa"/>
-          </w:tcPr>
-          <w:p>
-            <w:pPr>
-              <w:rPr>
-                <w:rFonts w:ascii="Arial" w:hAnsi="Arial" w:cs="Arial"/>
-                <w:sz w:val="24"/>
-                <w:szCs w:val="24"/>
-              </w:rPr>
-            </w:pPr>
-          </w:p>
-        </w:tc>
-      </w:tr>
-    </w:tbl>
     <w:p>
       <w:pPr>
         <w:pStyle w:val="Heading2"/>
@@ -2101,99 +2018,41 @@
           <w:sz w:val="24"/>
           <w:szCs w:val="24"/>
         </w:rPr>
-        <w:t xml:space="preserve"> used to represent the roads within the city. It is responsible for driving the coordinates that the vehicles will follow in order to move from one road to the next.</w:t>
-      </w:r>
-    </w:p>
-    <w:tbl>
-      <w:tblPr>
-        <w:tblStyle w:val="TableGrid"/>
-        <w:tblW w:w="0" w:type="auto"/>
-        <w:tblLook w:val="04A0" w:firstRow="1" w:lastRow="0" w:firstColumn="1" w:lastColumn="0" w:noHBand="0" w:noVBand="1"/>
-      </w:tblPr>
-      <w:tblGrid>
-        <w:gridCol w:w="4675"/>
-        <w:gridCol w:w="4675"/>
-      </w:tblGrid>
-      <w:tr>
-        <w:tc>
-          <w:tcPr>
-            <w:tcW w:w="4675" w:type="dxa"/>
-          </w:tcPr>
-          <w:p>
-            <w:pPr>
-              <w:rPr>
-                <w:rFonts w:ascii="Arial" w:hAnsi="Arial" w:cs="Arial"/>
-                <w:sz w:val="24"/>
-                <w:szCs w:val="24"/>
-              </w:rPr>
-            </w:pPr>
-            <w:r>
-              <w:rPr>
-                <w:rFonts w:ascii="Arial" w:hAnsi="Arial" w:cs="Arial"/>
-                <w:b/>
-                <w:sz w:val="24"/>
-                <w:szCs w:val="24"/>
-              </w:rPr>
-              <w:t>Attributes</w:t>
-            </w:r>
-          </w:p>
-        </w:tc>
-        <w:tc>
-          <w:tcPr>
-            <w:tcW w:w="4675" w:type="dxa"/>
-          </w:tcPr>
-          <w:p>
-            <w:pPr>
-              <w:rPr>
-                <w:rFonts w:ascii="Arial" w:hAnsi="Arial" w:cs="Arial"/>
-                <w:sz w:val="24"/>
-                <w:szCs w:val="24"/>
-              </w:rPr>
-            </w:pPr>
-            <w:r>
-              <w:rPr>
-                <w:rFonts w:ascii="Arial" w:hAnsi="Arial" w:cs="Arial"/>
-                <w:b/>
-                <w:sz w:val="24"/>
-                <w:szCs w:val="24"/>
-              </w:rPr>
-              <w:t>Behaviors</w:t>
-            </w:r>
-          </w:p>
-        </w:tc>
-      </w:tr>
-      <w:tr>
-        <w:tc>
-          <w:tcPr>
-            <w:tcW w:w="4675" w:type="dxa"/>
-          </w:tcPr>
-          <w:p>
-            <w:pPr>
-              <w:rPr>
-                <w:rFonts w:ascii="Arial" w:hAnsi="Arial" w:cs="Arial"/>
-                <w:sz w:val="24"/>
-                <w:szCs w:val="24"/>
-              </w:rPr>
-            </w:pPr>
-          </w:p>
-        </w:tc>
-        <w:tc>
-          <w:tcPr>
-            <w:tcW w:w="4675" w:type="dxa"/>
-          </w:tcPr>
-          <w:p>
-            <w:pPr>
-              <w:rPr>
-                <w:rFonts w:ascii="Arial" w:hAnsi="Arial" w:cs="Arial"/>
-                <w:sz w:val="24"/>
-                <w:szCs w:val="24"/>
-              </w:rPr>
-            </w:pPr>
-          </w:p>
-        </w:tc>
-      </w:tr>
-    </w:tbl>
-    <w:p/>
+        <w:t xml:space="preserve"> used to represent the roads within the city. </w:t>
+      </w:r>
+      <w:r>
+        <w:rPr>
+          <w:rFonts w:ascii="Arial" w:hAnsi="Arial" w:cs="Arial"/>
+          <w:sz w:val="24"/>
+          <w:szCs w:val="24"/>
+        </w:rPr>
+        <w:t>It d</w:t>
+      </w:r>
+      <w:r>
+        <w:rPr>
+          <w:rFonts w:ascii="Arial" w:hAnsi="Arial" w:cs="Arial"/>
+          <w:sz w:val="24"/>
+          <w:szCs w:val="24"/>
+        </w:rPr>
+        <w:t>efines the number of segments for a road and the x &amp; y coordinates as integers. This class is composed of the City class and issues a new array instance for the roads passing the number of segments.</w:t>
+      </w:r>
+      <w:r>
+        <w:rPr>
+          <w:rFonts w:ascii="Arial" w:hAnsi="Arial" w:cs="Arial"/>
+          <w:sz w:val="24"/>
+          <w:szCs w:val="24"/>
+        </w:rPr>
+        <w:t xml:space="preserve"> </w:t>
+      </w:r>
+      <w:r>
+        <w:rPr>
+          <w:rFonts w:ascii="Arial" w:hAnsi="Arial" w:cs="Arial"/>
+          <w:sz w:val="24"/>
+          <w:szCs w:val="24"/>
+        </w:rPr>
+        <w:t>It is responsible for driving the coordinates that the vehicles will follow in order to move from one road to the next.</w:t>
+      </w:r>
+    </w:p>
     <w:p>
       <w:pPr>
         <w:pStyle w:val="Heading2"/>
@@ -2209,7 +2068,6 @@
           <w:sz w:val="32"/>
           <w:szCs w:val="24"/>
         </w:rPr>
-        <w:lastRenderedPageBreak/>
         <w:t>Statistics</w:t>
       </w:r>
     </w:p>
@@ -2326,95 +2184,6 @@
         <w:t>cycle.</w:t>
       </w:r>
     </w:p>
-    <w:tbl>
-      <w:tblPr>
-        <w:tblStyle w:val="TableGrid"/>
-        <w:tblW w:w="0" w:type="auto"/>
-        <w:tblLook w:val="04A0" w:firstRow="1" w:lastRow="0" w:firstColumn="1" w:lastColumn="0" w:noHBand="0" w:noVBand="1"/>
-      </w:tblPr>
-      <w:tblGrid>
-        <w:gridCol w:w="4675"/>
-        <w:gridCol w:w="4675"/>
-      </w:tblGrid>
-      <w:tr>
-        <w:tc>
-          <w:tcPr>
-            <w:tcW w:w="4675" w:type="dxa"/>
-          </w:tcPr>
-          <w:p>
-            <w:pPr>
-              <w:rPr>
-                <w:rFonts w:ascii="Arial" w:hAnsi="Arial" w:cs="Arial"/>
-                <w:sz w:val="24"/>
-                <w:szCs w:val="24"/>
-              </w:rPr>
-            </w:pPr>
-            <w:r>
-              <w:rPr>
-                <w:rFonts w:ascii="Arial" w:hAnsi="Arial" w:cs="Arial"/>
-                <w:b/>
-                <w:sz w:val="24"/>
-                <w:szCs w:val="24"/>
-              </w:rPr>
-              <w:t>Attributes</w:t>
-            </w:r>
-          </w:p>
-        </w:tc>
-        <w:tc>
-          <w:tcPr>
-            <w:tcW w:w="4675" w:type="dxa"/>
-          </w:tcPr>
-          <w:p>
-            <w:pPr>
-              <w:rPr>
-                <w:rFonts w:ascii="Arial" w:hAnsi="Arial" w:cs="Arial"/>
-                <w:sz w:val="24"/>
-                <w:szCs w:val="24"/>
-              </w:rPr>
-            </w:pPr>
-            <w:r>
-              <w:rPr>
-                <w:rFonts w:ascii="Arial" w:hAnsi="Arial" w:cs="Arial"/>
-                <w:b/>
-                <w:sz w:val="24"/>
-                <w:szCs w:val="24"/>
-              </w:rPr>
-              <w:t>Behaviors</w:t>
-            </w:r>
-          </w:p>
-        </w:tc>
-      </w:tr>
-      <w:tr>
-        <w:tc>
-          <w:tcPr>
-            <w:tcW w:w="4675" w:type="dxa"/>
-          </w:tcPr>
-          <w:p>
-            <w:pPr>
-              <w:rPr>
-                <w:rFonts w:ascii="Arial" w:hAnsi="Arial" w:cs="Arial"/>
-                <w:sz w:val="24"/>
-                <w:szCs w:val="24"/>
-              </w:rPr>
-            </w:pPr>
-          </w:p>
-        </w:tc>
-        <w:tc>
-          <w:tcPr>
-            <w:tcW w:w="4675" w:type="dxa"/>
-          </w:tcPr>
-          <w:p>
-            <w:pPr>
-              <w:rPr>
-                <w:rFonts w:ascii="Arial" w:hAnsi="Arial" w:cs="Arial"/>
-                <w:sz w:val="24"/>
-                <w:szCs w:val="24"/>
-              </w:rPr>
-            </w:pPr>
-          </w:p>
-        </w:tc>
-      </w:tr>
-    </w:tbl>
     <w:p>
       <w:pPr>
         <w:keepNext/>
@@ -2428,21 +2197,17 @@
           <w:szCs w:val="24"/>
         </w:rPr>
       </w:pPr>
-    </w:p>
-    <w:p>
-      <w:pPr>
-        <w:keepNext/>
-        <w:keepLines/>
-        <w:spacing w:before="40" w:after="0"/>
-        <w:outlineLvl w:val="1"/>
+      <w:proofErr w:type="spellStart"/>
+      <w:r>
         <w:rPr>
           <w:rFonts w:asciiTheme="majorHAnsi" w:eastAsiaTheme="majorEastAsia" w:hAnsiTheme="majorHAnsi" w:cs="Arial"/>
           <w:color w:val="2F5496" w:themeColor="accent1" w:themeShade="BF"/>
           <w:sz w:val="32"/>
           <w:szCs w:val="24"/>
         </w:rPr>
-      </w:pPr>
-      <w:proofErr w:type="spellStart"/>
+        <w:lastRenderedPageBreak/>
+        <w:t>Sim</w:t>
+      </w:r>
       <w:r>
         <w:rPr>
           <w:rFonts w:asciiTheme="majorHAnsi" w:eastAsiaTheme="majorEastAsia" w:hAnsiTheme="majorHAnsi" w:cs="Arial"/>
@@ -2450,15 +2215,6 @@
           <w:sz w:val="32"/>
           <w:szCs w:val="24"/>
         </w:rPr>
-        <w:t>Sim</w:t>
-      </w:r>
-      <w:r>
-        <w:rPr>
-          <w:rFonts w:asciiTheme="majorHAnsi" w:eastAsiaTheme="majorEastAsia" w:hAnsiTheme="majorHAnsi" w:cs="Arial"/>
-          <w:color w:val="2F5496" w:themeColor="accent1" w:themeShade="BF"/>
-          <w:sz w:val="32"/>
-          <w:szCs w:val="24"/>
-        </w:rPr>
         <w:t>Item</w:t>
       </w:r>
       <w:proofErr w:type="spellEnd"/>
@@ -2477,7 +2233,23 @@
           <w:sz w:val="24"/>
           <w:szCs w:val="24"/>
         </w:rPr>
-        <w:t>This abstract class will be</w:t>
+        <w:t xml:space="preserve">This </w:t>
+      </w:r>
+      <w:r>
+        <w:rPr>
+          <w:rFonts w:ascii="Arial" w:hAnsi="Arial" w:cs="Arial"/>
+          <w:sz w:val="24"/>
+          <w:szCs w:val="24"/>
+        </w:rPr>
+        <w:t>is an abstract class that</w:t>
+      </w:r>
+      <w:r>
+        <w:rPr>
+          <w:rFonts w:ascii="Arial" w:hAnsi="Arial" w:cs="Arial"/>
+          <w:sz w:val="24"/>
+          <w:szCs w:val="24"/>
+        </w:rPr>
+        <w:t xml:space="preserve"> will be</w:t>
       </w:r>
       <w:r>
         <w:rPr>
@@ -2586,97 +2358,6 @@
         <w:t>interfaces.</w:t>
       </w:r>
     </w:p>
-    <w:tbl>
-      <w:tblPr>
-        <w:tblStyle w:val="TableGrid"/>
-        <w:tblW w:w="0" w:type="auto"/>
-        <w:tblLook w:val="04A0" w:firstRow="1" w:lastRow="0" w:firstColumn="1" w:lastColumn="0" w:noHBand="0" w:noVBand="1"/>
-      </w:tblPr>
-      <w:tblGrid>
-        <w:gridCol w:w="4675"/>
-        <w:gridCol w:w="4675"/>
-      </w:tblGrid>
-      <w:tr>
-        <w:tc>
-          <w:tcPr>
-            <w:tcW w:w="4675" w:type="dxa"/>
-          </w:tcPr>
-          <w:p>
-            <w:pPr>
-              <w:spacing w:after="160" w:line="259" w:lineRule="auto"/>
-              <w:rPr>
-                <w:rFonts w:ascii="Arial" w:hAnsi="Arial" w:cs="Arial"/>
-                <w:sz w:val="24"/>
-                <w:szCs w:val="24"/>
-              </w:rPr>
-            </w:pPr>
-            <w:r>
-              <w:rPr>
-                <w:rFonts w:ascii="Arial" w:hAnsi="Arial" w:cs="Arial"/>
-                <w:b/>
-                <w:sz w:val="24"/>
-                <w:szCs w:val="24"/>
-              </w:rPr>
-              <w:t>Attributes</w:t>
-            </w:r>
-          </w:p>
-        </w:tc>
-        <w:tc>
-          <w:tcPr>
-            <w:tcW w:w="4675" w:type="dxa"/>
-          </w:tcPr>
-          <w:p>
-            <w:pPr>
-              <w:spacing w:after="160" w:line="259" w:lineRule="auto"/>
-              <w:rPr>
-                <w:rFonts w:ascii="Arial" w:hAnsi="Arial" w:cs="Arial"/>
-                <w:sz w:val="24"/>
-                <w:szCs w:val="24"/>
-              </w:rPr>
-            </w:pPr>
-            <w:r>
-              <w:rPr>
-                <w:rFonts w:ascii="Arial" w:hAnsi="Arial" w:cs="Arial"/>
-                <w:b/>
-                <w:sz w:val="24"/>
-                <w:szCs w:val="24"/>
-              </w:rPr>
-              <w:t>Behaviors</w:t>
-            </w:r>
-          </w:p>
-        </w:tc>
-      </w:tr>
-      <w:tr>
-        <w:tc>
-          <w:tcPr>
-            <w:tcW w:w="4675" w:type="dxa"/>
-          </w:tcPr>
-          <w:p>
-            <w:pPr>
-              <w:rPr>
-                <w:rFonts w:ascii="Arial" w:hAnsi="Arial" w:cs="Arial"/>
-                <w:sz w:val="24"/>
-                <w:szCs w:val="24"/>
-              </w:rPr>
-            </w:pPr>
-          </w:p>
-        </w:tc>
-        <w:tc>
-          <w:tcPr>
-            <w:tcW w:w="4675" w:type="dxa"/>
-          </w:tcPr>
-          <w:p>
-            <w:pPr>
-              <w:rPr>
-                <w:rFonts w:ascii="Arial" w:hAnsi="Arial" w:cs="Arial"/>
-                <w:sz w:val="24"/>
-                <w:szCs w:val="24"/>
-              </w:rPr>
-            </w:pPr>
-          </w:p>
-        </w:tc>
-      </w:tr>
-    </w:tbl>
     <w:p>
       <w:pPr>
         <w:rPr>
@@ -2718,23 +2399,15 @@
           <w:sz w:val="24"/>
           <w:szCs w:val="24"/>
         </w:rPr>
-        <w:t xml:space="preserve">This class is responsible for constructing the road/boundaries that the vehicle object will travel on. </w:t>
-      </w:r>
-      <w:r>
-        <w:rPr>
-          <w:rFonts w:ascii="Arial" w:hAnsi="Arial" w:cs="Arial"/>
-          <w:sz w:val="24"/>
-          <w:szCs w:val="24"/>
-        </w:rPr>
-        <w:t xml:space="preserve">Much the same as in the first past of the assignment but </w:t>
-      </w:r>
-      <w:r>
-        <w:rPr>
-          <w:rFonts w:ascii="Arial" w:hAnsi="Arial" w:cs="Arial"/>
-          <w:sz w:val="24"/>
-          <w:szCs w:val="24"/>
-        </w:rPr>
-        <w:t>should be</w:t>
+        <w:t xml:space="preserve">This class is responsible for constructing the </w:t>
+      </w:r>
+      <w:r>
+        <w:rPr>
+          <w:rFonts w:ascii="Arial" w:hAnsi="Arial" w:cs="Arial"/>
+          <w:sz w:val="24"/>
+          <w:szCs w:val="24"/>
+        </w:rPr>
+        <w:t>conditions such as the length and the x &amp; y coordinates</w:t>
       </w:r>
       <w:r>
         <w:rPr>
@@ -2750,7 +2423,47 @@
           <w:sz w:val="24"/>
           <w:szCs w:val="24"/>
         </w:rPr>
-        <w:t>redesigned to be able to intersect with other roads (so far this only supports a straight connection, but</w:t>
+        <w:t>in which</w:t>
+      </w:r>
+      <w:r>
+        <w:rPr>
+          <w:rFonts w:ascii="Arial" w:hAnsi="Arial" w:cs="Arial"/>
+          <w:sz w:val="24"/>
+          <w:szCs w:val="24"/>
+        </w:rPr>
+        <w:t xml:space="preserve"> the vehicle object will travel on. </w:t>
+      </w:r>
+      <w:r>
+        <w:rPr>
+          <w:rFonts w:ascii="Arial" w:hAnsi="Arial" w:cs="Arial"/>
+          <w:sz w:val="24"/>
+          <w:szCs w:val="24"/>
+        </w:rPr>
+        <w:t>Much the same as in the first pa</w:t>
+      </w:r>
+      <w:r>
+        <w:rPr>
+          <w:rFonts w:ascii="Arial" w:hAnsi="Arial" w:cs="Arial"/>
+          <w:sz w:val="24"/>
+          <w:szCs w:val="24"/>
+        </w:rPr>
+        <w:t>rt</w:t>
+      </w:r>
+      <w:r>
+        <w:rPr>
+          <w:rFonts w:ascii="Arial" w:hAnsi="Arial" w:cs="Arial"/>
+          <w:sz w:val="24"/>
+          <w:szCs w:val="24"/>
+        </w:rPr>
+        <w:t xml:space="preserve"> of the assignment but </w:t>
+      </w:r>
+      <w:r>
+        <w:rPr>
+          <w:rFonts w:ascii="Arial" w:hAnsi="Arial" w:cs="Arial"/>
+          <w:sz w:val="24"/>
+          <w:szCs w:val="24"/>
+        </w:rPr>
+        <w:t>is</w:t>
       </w:r>
       <w:r>
         <w:rPr>
@@ -2766,138 +2479,17 @@
           <w:sz w:val="24"/>
           <w:szCs w:val="24"/>
         </w:rPr>
-        <w:t>not an intersection</w:t>
-      </w:r>
-      <w:r>
-        <w:rPr>
-          <w:rFonts w:ascii="Arial" w:hAnsi="Arial" w:cs="Arial"/>
-          <w:sz w:val="24"/>
-          <w:szCs w:val="24"/>
-        </w:rPr>
-        <w:t>,</w:t>
-      </w:r>
-      <w:r>
-        <w:rPr>
-          <w:rFonts w:ascii="Arial" w:hAnsi="Arial" w:cs="Arial"/>
-          <w:sz w:val="24"/>
-          <w:szCs w:val="24"/>
-        </w:rPr>
-        <w:t xml:space="preserve"> I’m thinking</w:t>
-      </w:r>
-      <w:r>
-        <w:rPr>
-          <w:rFonts w:ascii="Arial" w:hAnsi="Arial" w:cs="Arial"/>
-          <w:sz w:val="24"/>
-          <w:szCs w:val="24"/>
-        </w:rPr>
-        <w:t xml:space="preserve"> of</w:t>
-      </w:r>
-      <w:r>
-        <w:rPr>
-          <w:rFonts w:ascii="Arial" w:hAnsi="Arial" w:cs="Arial"/>
-          <w:sz w:val="24"/>
-          <w:szCs w:val="24"/>
-        </w:rPr>
-        <w:t xml:space="preserve"> how to implement this correctly.</w:t>
-      </w:r>
-      <w:r>
-        <w:rPr>
-          <w:rFonts w:ascii="Arial" w:hAnsi="Arial" w:cs="Arial"/>
-          <w:sz w:val="24"/>
-          <w:szCs w:val="24"/>
-        </w:rPr>
-        <w:t>)</w:t>
-      </w:r>
-    </w:p>
-    <w:tbl>
-      <w:tblPr>
-        <w:tblStyle w:val="TableGrid"/>
-        <w:tblW w:w="0" w:type="auto"/>
-        <w:tblLook w:val="04A0" w:firstRow="1" w:lastRow="0" w:firstColumn="1" w:lastColumn="0" w:noHBand="0" w:noVBand="1"/>
-      </w:tblPr>
-      <w:tblGrid>
-        <w:gridCol w:w="4675"/>
-        <w:gridCol w:w="4675"/>
-      </w:tblGrid>
-      <w:tr>
-        <w:tc>
-          <w:tcPr>
-            <w:tcW w:w="4675" w:type="dxa"/>
-          </w:tcPr>
-          <w:p>
-            <w:pPr>
-              <w:rPr>
-                <w:rFonts w:ascii="Arial" w:hAnsi="Arial" w:cs="Arial"/>
-                <w:sz w:val="24"/>
-                <w:szCs w:val="24"/>
-              </w:rPr>
-            </w:pPr>
-            <w:r>
-              <w:rPr>
-                <w:rFonts w:ascii="Arial" w:hAnsi="Arial" w:cs="Arial"/>
-                <w:b/>
-                <w:sz w:val="24"/>
-                <w:szCs w:val="24"/>
-              </w:rPr>
-              <w:t>Attributes</w:t>
-            </w:r>
-          </w:p>
-        </w:tc>
-        <w:tc>
-          <w:tcPr>
-            <w:tcW w:w="4675" w:type="dxa"/>
-          </w:tcPr>
-          <w:p>
-            <w:pPr>
-              <w:rPr>
-                <w:rFonts w:ascii="Arial" w:hAnsi="Arial" w:cs="Arial"/>
-                <w:sz w:val="24"/>
-                <w:szCs w:val="24"/>
-              </w:rPr>
-            </w:pPr>
-            <w:r>
-              <w:rPr>
-                <w:rFonts w:ascii="Arial" w:hAnsi="Arial" w:cs="Arial"/>
-                <w:b/>
-                <w:sz w:val="24"/>
-                <w:szCs w:val="24"/>
-              </w:rPr>
-              <w:t>Behaviors</w:t>
-            </w:r>
-          </w:p>
-        </w:tc>
-      </w:tr>
-      <w:tr>
-        <w:tc>
-          <w:tcPr>
-            <w:tcW w:w="4675" w:type="dxa"/>
-          </w:tcPr>
-          <w:p>
-            <w:pPr>
-              <w:rPr>
-                <w:rFonts w:ascii="Arial" w:hAnsi="Arial" w:cs="Arial"/>
-                <w:sz w:val="24"/>
-                <w:szCs w:val="24"/>
-              </w:rPr>
-            </w:pPr>
-          </w:p>
-        </w:tc>
-        <w:tc>
-          <w:tcPr>
-            <w:tcW w:w="4675" w:type="dxa"/>
-          </w:tcPr>
-          <w:p>
-            <w:pPr>
-              <w:rPr>
-                <w:rFonts w:ascii="Arial" w:hAnsi="Arial" w:cs="Arial"/>
-                <w:sz w:val="24"/>
-                <w:szCs w:val="24"/>
-              </w:rPr>
-            </w:pPr>
-          </w:p>
-        </w:tc>
-      </w:tr>
-    </w:tbl>
+        <w:t>redesigned to be able to intersect with other roads</w:t>
+      </w:r>
+      <w:r>
+        <w:rPr>
+          <w:rFonts w:ascii="Arial" w:hAnsi="Arial" w:cs="Arial"/>
+          <w:sz w:val="24"/>
+          <w:szCs w:val="24"/>
+        </w:rPr>
+        <w:t>.</w:t>
+      </w:r>
+    </w:p>
     <w:p>
       <w:pPr>
         <w:rPr>
@@ -2949,114 +2541,137 @@
         </w:rPr>
         <w:t xml:space="preserve"> </w:t>
       </w:r>
-      <w:r>
-        <w:rPr>
-          <w:rFonts w:ascii="Arial" w:hAnsi="Arial" w:cs="Arial"/>
-          <w:sz w:val="24"/>
-          <w:szCs w:val="24"/>
-        </w:rPr>
-        <w:t>severs the purpose of</w:t>
-      </w:r>
-      <w:r>
-        <w:rPr>
-          <w:rFonts w:ascii="Arial" w:hAnsi="Arial" w:cs="Arial"/>
-          <w:sz w:val="24"/>
-          <w:szCs w:val="24"/>
-        </w:rPr>
-        <w:t xml:space="preserve"> represents a direction within a 2D plane. Each direction stores a relative position.</w:t>
+      <w:proofErr w:type="spellStart"/>
+      <w:r>
+        <w:rPr>
+          <w:rFonts w:ascii="Arial" w:hAnsi="Arial" w:cs="Arial"/>
+          <w:sz w:val="24"/>
+          <w:szCs w:val="24"/>
+        </w:rPr>
+        <w:t>sev</w:t>
+      </w:r>
+      <w:r>
+        <w:rPr>
+          <w:rFonts w:ascii="Arial" w:hAnsi="Arial" w:cs="Arial"/>
+          <w:sz w:val="24"/>
+          <w:szCs w:val="24"/>
+        </w:rPr>
+        <w:t>es</w:t>
+      </w:r>
+      <w:proofErr w:type="spellEnd"/>
+      <w:r>
+        <w:rPr>
+          <w:rFonts w:ascii="Arial" w:hAnsi="Arial" w:cs="Arial"/>
+          <w:sz w:val="24"/>
+          <w:szCs w:val="24"/>
+        </w:rPr>
+        <w:t xml:space="preserve"> the purpose of</w:t>
+      </w:r>
+      <w:r>
+        <w:rPr>
+          <w:rFonts w:ascii="Arial" w:hAnsi="Arial" w:cs="Arial"/>
+          <w:sz w:val="24"/>
+          <w:szCs w:val="24"/>
+        </w:rPr>
+        <w:t xml:space="preserve"> represent</w:t>
+      </w:r>
+      <w:r>
+        <w:rPr>
+          <w:rFonts w:ascii="Arial" w:hAnsi="Arial" w:cs="Arial"/>
+          <w:sz w:val="24"/>
+          <w:szCs w:val="24"/>
+        </w:rPr>
+        <w:t>ing</w:t>
+      </w:r>
+      <w:r>
+        <w:rPr>
+          <w:rFonts w:ascii="Arial" w:hAnsi="Arial" w:cs="Arial"/>
+          <w:sz w:val="24"/>
+          <w:szCs w:val="24"/>
+        </w:rPr>
+        <w:t xml:space="preserve"> a direction within a 2D plane. Each direction stores a relative position</w:t>
+      </w:r>
+      <w:r>
+        <w:rPr>
+          <w:rFonts w:ascii="Arial" w:hAnsi="Arial" w:cs="Arial"/>
+          <w:sz w:val="24"/>
+          <w:szCs w:val="24"/>
+        </w:rPr>
+        <w:t xml:space="preserve"> (x &amp; y).</w:t>
+      </w:r>
+    </w:p>
+    <w:p>
+      <w:pPr>
+        <w:rPr>
+          <w:rFonts w:ascii="Arial" w:hAnsi="Arial" w:cs="Arial"/>
+          <w:sz w:val="24"/>
+          <w:szCs w:val="24"/>
+        </w:rPr>
+      </w:pPr>
+    </w:p>
+    <w:p>
+      <w:pPr>
+        <w:pStyle w:val="Heading2"/>
+        <w:rPr>
+          <w:rFonts w:cs="Arial"/>
+          <w:sz w:val="32"/>
+          <w:szCs w:val="24"/>
+        </w:rPr>
+      </w:pPr>
+      <w:proofErr w:type="spellStart"/>
+      <w:r>
+        <w:rPr>
+          <w:rFonts w:cs="Arial"/>
+          <w:sz w:val="32"/>
+          <w:szCs w:val="24"/>
+        </w:rPr>
+        <w:t>TrafficLight</w:t>
+      </w:r>
+      <w:proofErr w:type="spellEnd"/>
+    </w:p>
+    <w:p>
+      <w:pPr>
+        <w:rPr>
+          <w:rFonts w:ascii="Arial" w:hAnsi="Arial" w:cs="Arial"/>
+          <w:sz w:val="24"/>
+          <w:szCs w:val="24"/>
+        </w:rPr>
+      </w:pPr>
+      <w:r>
+        <w:rPr>
+          <w:rFonts w:ascii="Arial" w:hAnsi="Arial" w:cs="Arial"/>
+          <w:sz w:val="24"/>
+          <w:szCs w:val="24"/>
+        </w:rPr>
+        <w:t xml:space="preserve">Defines the condition that </w:t>
       </w:r>
       <w:bookmarkStart w:id="0" w:name="_GoBack"/>
       <w:bookmarkEnd w:id="0"/>
-    </w:p>
-    <w:tbl>
-      <w:tblPr>
-        <w:tblStyle w:val="TableGrid"/>
-        <w:tblW w:w="0" w:type="auto"/>
-        <w:tblLook w:val="04A0" w:firstRow="1" w:lastRow="0" w:firstColumn="1" w:lastColumn="0" w:noHBand="0" w:noVBand="1"/>
-      </w:tblPr>
-      <w:tblGrid>
-        <w:gridCol w:w="4675"/>
-        <w:gridCol w:w="4675"/>
-      </w:tblGrid>
-      <w:tr>
-        <w:tc>
-          <w:tcPr>
-            <w:tcW w:w="4675" w:type="dxa"/>
-          </w:tcPr>
-          <w:p>
-            <w:pPr>
-              <w:rPr>
-                <w:rFonts w:ascii="Arial" w:hAnsi="Arial" w:cs="Arial"/>
-                <w:sz w:val="24"/>
-                <w:szCs w:val="24"/>
-              </w:rPr>
-            </w:pPr>
-            <w:r>
-              <w:rPr>
-                <w:rFonts w:ascii="Arial" w:hAnsi="Arial" w:cs="Arial"/>
-                <w:b/>
-                <w:sz w:val="24"/>
-                <w:szCs w:val="24"/>
-              </w:rPr>
-              <w:t>Attributes</w:t>
-            </w:r>
-          </w:p>
-        </w:tc>
-        <w:tc>
-          <w:tcPr>
-            <w:tcW w:w="4675" w:type="dxa"/>
-          </w:tcPr>
-          <w:p>
-            <w:pPr>
-              <w:rPr>
-                <w:rFonts w:ascii="Arial" w:hAnsi="Arial" w:cs="Arial"/>
-                <w:sz w:val="24"/>
-                <w:szCs w:val="24"/>
-              </w:rPr>
-            </w:pPr>
-            <w:r>
-              <w:rPr>
-                <w:rFonts w:ascii="Arial" w:hAnsi="Arial" w:cs="Arial"/>
-                <w:b/>
-                <w:sz w:val="24"/>
-                <w:szCs w:val="24"/>
-              </w:rPr>
-              <w:t>Behaviors</w:t>
-            </w:r>
-          </w:p>
-        </w:tc>
-      </w:tr>
-      <w:tr>
-        <w:tc>
-          <w:tcPr>
-            <w:tcW w:w="4675" w:type="dxa"/>
-          </w:tcPr>
-          <w:p>
-            <w:pPr>
-              <w:rPr>
-                <w:rFonts w:ascii="Arial" w:hAnsi="Arial" w:cs="Arial"/>
-                <w:sz w:val="24"/>
-                <w:szCs w:val="24"/>
-              </w:rPr>
-            </w:pPr>
-          </w:p>
-        </w:tc>
-        <w:tc>
-          <w:tcPr>
-            <w:tcW w:w="4675" w:type="dxa"/>
-          </w:tcPr>
-          <w:p>
-            <w:pPr>
-              <w:rPr>
-                <w:rFonts w:ascii="Arial" w:hAnsi="Arial" w:cs="Arial"/>
-                <w:sz w:val="24"/>
-                <w:szCs w:val="24"/>
-              </w:rPr>
-            </w:pPr>
-          </w:p>
-        </w:tc>
-      </w:tr>
-    </w:tbl>
+      <w:r>
+        <w:rPr>
+          <w:rFonts w:ascii="Arial" w:hAnsi="Arial" w:cs="Arial"/>
+          <w:sz w:val="24"/>
+          <w:szCs w:val="24"/>
+        </w:rPr>
+        <w:t xml:space="preserve">changes the behavior of the vehicle to </w:t>
+      </w:r>
+      <w:r>
+        <w:rPr>
+          <w:rFonts w:ascii="Arial" w:hAnsi="Arial" w:cs="Arial"/>
+          <w:sz w:val="24"/>
+          <w:szCs w:val="24"/>
+        </w:rPr>
+        <w:t>move</w:t>
+      </w:r>
+      <w:r>
+        <w:rPr>
+          <w:rFonts w:ascii="Arial" w:hAnsi="Arial" w:cs="Arial"/>
+          <w:sz w:val="24"/>
+          <w:szCs w:val="24"/>
+        </w:rPr>
+        <w:t xml:space="preserve"> or stop.</w:t>
+      </w:r>
+    </w:p>
     <w:p>
       <w:pPr>
         <w:rPr>
@@ -3075,123 +2690,162 @@
           <w:szCs w:val="24"/>
         </w:rPr>
       </w:pPr>
-      <w:proofErr w:type="spellStart"/>
-      <w:r>
-        <w:rPr>
-          <w:rFonts w:cs="Arial"/>
-          <w:sz w:val="32"/>
-          <w:szCs w:val="24"/>
-        </w:rPr>
-        <w:t>TrafficLight</w:t>
-      </w:r>
-      <w:proofErr w:type="spellEnd"/>
-    </w:p>
-    <w:p>
-      <w:pPr>
-        <w:rPr>
-          <w:rFonts w:ascii="Arial" w:hAnsi="Arial" w:cs="Arial"/>
-          <w:sz w:val="24"/>
-          <w:szCs w:val="24"/>
-        </w:rPr>
-      </w:pPr>
-      <w:r>
-        <w:rPr>
-          <w:rFonts w:ascii="Arial" w:hAnsi="Arial" w:cs="Arial"/>
-          <w:sz w:val="24"/>
-          <w:szCs w:val="24"/>
-        </w:rPr>
-        <w:t>Defines the condition that changes the behavior of the vehicle to go or stop.</w:t>
-      </w:r>
-    </w:p>
-    <w:tbl>
-      <w:tblPr>
-        <w:tblStyle w:val="TableGrid"/>
-        <w:tblW w:w="0" w:type="auto"/>
-        <w:tblLook w:val="04A0" w:firstRow="1" w:lastRow="0" w:firstColumn="1" w:lastColumn="0" w:noHBand="0" w:noVBand="1"/>
-      </w:tblPr>
-      <w:tblGrid>
-        <w:gridCol w:w="4675"/>
-        <w:gridCol w:w="4675"/>
-      </w:tblGrid>
-      <w:tr>
-        <w:tc>
-          <w:tcPr>
-            <w:tcW w:w="4675" w:type="dxa"/>
-          </w:tcPr>
-          <w:p>
-            <w:pPr>
-              <w:rPr>
-                <w:rFonts w:ascii="Arial" w:hAnsi="Arial" w:cs="Arial"/>
-                <w:sz w:val="24"/>
-                <w:szCs w:val="24"/>
-              </w:rPr>
-            </w:pPr>
-            <w:r>
-              <w:rPr>
-                <w:rFonts w:ascii="Arial" w:hAnsi="Arial" w:cs="Arial"/>
-                <w:b/>
-                <w:sz w:val="24"/>
-                <w:szCs w:val="24"/>
-              </w:rPr>
-              <w:t>Attributes</w:t>
-            </w:r>
-          </w:p>
-        </w:tc>
-        <w:tc>
-          <w:tcPr>
-            <w:tcW w:w="4675" w:type="dxa"/>
-          </w:tcPr>
-          <w:p>
-            <w:pPr>
-              <w:rPr>
-                <w:rFonts w:ascii="Arial" w:hAnsi="Arial" w:cs="Arial"/>
-                <w:sz w:val="24"/>
-                <w:szCs w:val="24"/>
-              </w:rPr>
-            </w:pPr>
-            <w:r>
-              <w:rPr>
-                <w:rFonts w:ascii="Arial" w:hAnsi="Arial" w:cs="Arial"/>
-                <w:b/>
-                <w:sz w:val="24"/>
-                <w:szCs w:val="24"/>
-              </w:rPr>
-              <w:t>Behaviors</w:t>
-            </w:r>
-          </w:p>
-        </w:tc>
-      </w:tr>
-      <w:tr>
-        <w:tc>
-          <w:tcPr>
-            <w:tcW w:w="4675" w:type="dxa"/>
-          </w:tcPr>
-          <w:p>
-            <w:pPr>
-              <w:rPr>
-                <w:rFonts w:ascii="Arial" w:hAnsi="Arial" w:cs="Arial"/>
-                <w:sz w:val="24"/>
-                <w:szCs w:val="24"/>
-              </w:rPr>
-            </w:pPr>
-          </w:p>
-        </w:tc>
-        <w:tc>
-          <w:tcPr>
-            <w:tcW w:w="4675" w:type="dxa"/>
-          </w:tcPr>
-          <w:p>
-            <w:pPr>
-              <w:rPr>
-                <w:rFonts w:ascii="Arial" w:hAnsi="Arial" w:cs="Arial"/>
-                <w:sz w:val="24"/>
-                <w:szCs w:val="24"/>
-              </w:rPr>
-            </w:pPr>
-          </w:p>
-        </w:tc>
-      </w:tr>
-    </w:tbl>
+      <w:r>
+        <w:rPr>
+          <w:rFonts w:cs="Arial"/>
+          <w:sz w:val="32"/>
+          <w:szCs w:val="24"/>
+        </w:rPr>
+        <w:t>Vehicle</w:t>
+      </w:r>
+    </w:p>
+    <w:p>
+      <w:pPr>
+        <w:rPr>
+          <w:rFonts w:ascii="Arial" w:hAnsi="Arial" w:cs="Arial"/>
+          <w:sz w:val="24"/>
+          <w:szCs w:val="24"/>
+        </w:rPr>
+      </w:pPr>
+      <w:r>
+        <w:rPr>
+          <w:rFonts w:ascii="Arial" w:hAnsi="Arial" w:cs="Arial"/>
+          <w:sz w:val="24"/>
+          <w:szCs w:val="24"/>
+        </w:rPr>
+        <w:t xml:space="preserve">This abstract class </w:t>
+      </w:r>
+      <w:r>
+        <w:rPr>
+          <w:rFonts w:ascii="Arial" w:hAnsi="Arial" w:cs="Arial"/>
+          <w:sz w:val="24"/>
+          <w:szCs w:val="24"/>
+        </w:rPr>
+        <w:t xml:space="preserve">define various vehicles. </w:t>
+      </w:r>
+      <w:r>
+        <w:rPr>
+          <w:rFonts w:ascii="Arial" w:hAnsi="Arial" w:cs="Arial"/>
+          <w:sz w:val="24"/>
+          <w:szCs w:val="24"/>
+        </w:rPr>
+        <w:t xml:space="preserve">The </w:t>
+      </w:r>
+      <w:proofErr w:type="gramStart"/>
+      <w:r>
+        <w:rPr>
+          <w:rFonts w:ascii="Arial" w:hAnsi="Arial" w:cs="Arial"/>
+          <w:sz w:val="24"/>
+          <w:szCs w:val="24"/>
+        </w:rPr>
+        <w:t>move(</w:t>
+      </w:r>
+      <w:proofErr w:type="gramEnd"/>
+      <w:r>
+        <w:rPr>
+          <w:rFonts w:ascii="Arial" w:hAnsi="Arial" w:cs="Arial"/>
+          <w:sz w:val="24"/>
+          <w:szCs w:val="24"/>
+        </w:rPr>
+        <w:t>)</w:t>
+      </w:r>
+      <w:r>
+        <w:rPr>
+          <w:rFonts w:ascii="Arial" w:hAnsi="Arial" w:cs="Arial"/>
+          <w:sz w:val="24"/>
+          <w:szCs w:val="24"/>
+        </w:rPr>
+        <w:t xml:space="preserve"> method </w:t>
+      </w:r>
+      <w:r>
+        <w:rPr>
+          <w:rFonts w:ascii="Arial" w:hAnsi="Arial" w:cs="Arial"/>
+          <w:sz w:val="24"/>
+          <w:szCs w:val="24"/>
+        </w:rPr>
+        <w:t>will determine the logic of the car’s movement</w:t>
+      </w:r>
+      <w:r>
+        <w:rPr>
+          <w:rFonts w:ascii="Arial" w:hAnsi="Arial" w:cs="Arial"/>
+          <w:sz w:val="24"/>
+          <w:szCs w:val="24"/>
+        </w:rPr>
+        <w:t xml:space="preserve">. It </w:t>
+      </w:r>
+      <w:r>
+        <w:rPr>
+          <w:rFonts w:ascii="Arial" w:hAnsi="Arial" w:cs="Arial"/>
+          <w:sz w:val="24"/>
+          <w:szCs w:val="24"/>
+        </w:rPr>
+        <w:t xml:space="preserve">follows </w:t>
+      </w:r>
+      <w:r>
+        <w:rPr>
+          <w:rFonts w:ascii="Arial" w:hAnsi="Arial" w:cs="Arial"/>
+          <w:sz w:val="24"/>
+          <w:szCs w:val="24"/>
+        </w:rPr>
+        <w:t xml:space="preserve">the </w:t>
+      </w:r>
+      <w:r>
+        <w:rPr>
+          <w:rFonts w:ascii="Arial" w:hAnsi="Arial" w:cs="Arial"/>
+          <w:sz w:val="24"/>
+          <w:szCs w:val="24"/>
+        </w:rPr>
+        <w:t>vehicle if there is one</w:t>
+      </w:r>
+      <w:r>
+        <w:rPr>
+          <w:rFonts w:ascii="Arial" w:hAnsi="Arial" w:cs="Arial"/>
+          <w:sz w:val="24"/>
+          <w:szCs w:val="24"/>
+        </w:rPr>
+        <w:t xml:space="preserve"> </w:t>
+      </w:r>
+      <w:r>
+        <w:rPr>
+          <w:rFonts w:ascii="Arial" w:hAnsi="Arial" w:cs="Arial"/>
+          <w:sz w:val="24"/>
+          <w:szCs w:val="24"/>
+        </w:rPr>
+        <w:t>in front, choose</w:t>
+      </w:r>
+      <w:r>
+        <w:rPr>
+          <w:rFonts w:ascii="Arial" w:hAnsi="Arial" w:cs="Arial"/>
+          <w:sz w:val="24"/>
+          <w:szCs w:val="24"/>
+        </w:rPr>
+        <w:t>s</w:t>
+      </w:r>
+      <w:r>
+        <w:rPr>
+          <w:rFonts w:ascii="Arial" w:hAnsi="Arial" w:cs="Arial"/>
+          <w:sz w:val="24"/>
+          <w:szCs w:val="24"/>
+        </w:rPr>
+        <w:t xml:space="preserve"> a random direction at intersections and </w:t>
+      </w:r>
+      <w:r>
+        <w:rPr>
+          <w:rFonts w:ascii="Arial" w:hAnsi="Arial" w:cs="Arial"/>
+          <w:sz w:val="24"/>
+          <w:szCs w:val="24"/>
+        </w:rPr>
+        <w:t>obeys the commands of a traffic light</w:t>
+      </w:r>
+      <w:r>
+        <w:rPr>
+          <w:rFonts w:ascii="Arial" w:hAnsi="Arial" w:cs="Arial"/>
+          <w:sz w:val="24"/>
+          <w:szCs w:val="24"/>
+        </w:rPr>
+        <w:t>.</w:t>
+      </w:r>
+    </w:p>
     <w:p>
       <w:pPr>
         <w:rPr>
@@ -3216,281 +2870,59 @@
           <w:sz w:val="32"/>
           <w:szCs w:val="24"/>
         </w:rPr>
-        <w:t>Vehicle</w:t>
-      </w:r>
-    </w:p>
-    <w:p>
-      <w:pPr>
-        <w:rPr>
-          <w:rFonts w:ascii="Arial" w:hAnsi="Arial" w:cs="Arial"/>
-          <w:sz w:val="24"/>
-          <w:szCs w:val="24"/>
-        </w:rPr>
-      </w:pPr>
-      <w:r>
-        <w:rPr>
-          <w:rFonts w:ascii="Arial" w:hAnsi="Arial" w:cs="Arial"/>
-          <w:sz w:val="24"/>
-          <w:szCs w:val="24"/>
-        </w:rPr>
-        <w:t xml:space="preserve">This abstract class and </w:t>
-      </w:r>
-      <w:proofErr w:type="gramStart"/>
-      <w:r>
-        <w:rPr>
-          <w:rFonts w:ascii="Arial" w:hAnsi="Arial" w:cs="Arial"/>
-          <w:sz w:val="24"/>
-          <w:szCs w:val="24"/>
-        </w:rPr>
-        <w:t>it’s</w:t>
-      </w:r>
-      <w:proofErr w:type="gramEnd"/>
-      <w:r>
-        <w:rPr>
-          <w:rFonts w:ascii="Arial" w:hAnsi="Arial" w:cs="Arial"/>
-          <w:sz w:val="24"/>
-          <w:szCs w:val="24"/>
-        </w:rPr>
-        <w:t xml:space="preserve"> inheritors (Car, Bus, Motorbike) </w:t>
-      </w:r>
-      <w:r>
-        <w:rPr>
-          <w:rFonts w:ascii="Arial" w:hAnsi="Arial" w:cs="Arial"/>
-          <w:sz w:val="24"/>
-          <w:szCs w:val="24"/>
-        </w:rPr>
-        <w:t xml:space="preserve">define various vehicles. </w:t>
-      </w:r>
-      <w:r>
-        <w:rPr>
-          <w:rFonts w:ascii="Arial" w:hAnsi="Arial" w:cs="Arial"/>
-          <w:sz w:val="24"/>
-          <w:szCs w:val="24"/>
-        </w:rPr>
-        <w:t xml:space="preserve">The </w:t>
-      </w:r>
-      <w:proofErr w:type="gramStart"/>
-      <w:r>
-        <w:rPr>
-          <w:rFonts w:ascii="Arial" w:hAnsi="Arial" w:cs="Arial"/>
-          <w:sz w:val="24"/>
-          <w:szCs w:val="24"/>
-        </w:rPr>
-        <w:t>move(</w:t>
-      </w:r>
-      <w:proofErr w:type="gramEnd"/>
-      <w:r>
-        <w:rPr>
-          <w:rFonts w:ascii="Arial" w:hAnsi="Arial" w:cs="Arial"/>
-          <w:sz w:val="24"/>
-          <w:szCs w:val="24"/>
-        </w:rPr>
-        <w:t>)</w:t>
-      </w:r>
-      <w:r>
-        <w:rPr>
-          <w:rFonts w:ascii="Arial" w:hAnsi="Arial" w:cs="Arial"/>
-          <w:sz w:val="24"/>
-          <w:szCs w:val="24"/>
-        </w:rPr>
-        <w:t xml:space="preserve"> method </w:t>
-      </w:r>
-      <w:r>
-        <w:rPr>
-          <w:rFonts w:ascii="Arial" w:hAnsi="Arial" w:cs="Arial"/>
-          <w:sz w:val="24"/>
-          <w:szCs w:val="24"/>
-        </w:rPr>
-        <w:t>will determine the logic of the car’s movement</w:t>
-      </w:r>
-      <w:r>
-        <w:rPr>
-          <w:rFonts w:ascii="Arial" w:hAnsi="Arial" w:cs="Arial"/>
-          <w:sz w:val="24"/>
-          <w:szCs w:val="24"/>
-        </w:rPr>
-        <w:t xml:space="preserve">. It </w:t>
-      </w:r>
-      <w:r>
-        <w:rPr>
-          <w:rFonts w:ascii="Arial" w:hAnsi="Arial" w:cs="Arial"/>
-          <w:sz w:val="24"/>
-          <w:szCs w:val="24"/>
-        </w:rPr>
-        <w:t xml:space="preserve">follows </w:t>
-      </w:r>
-      <w:r>
-        <w:rPr>
-          <w:rFonts w:ascii="Arial" w:hAnsi="Arial" w:cs="Arial"/>
-          <w:sz w:val="24"/>
-          <w:szCs w:val="24"/>
-        </w:rPr>
-        <w:t xml:space="preserve">the </w:t>
-      </w:r>
-      <w:r>
-        <w:rPr>
-          <w:rFonts w:ascii="Arial" w:hAnsi="Arial" w:cs="Arial"/>
-          <w:sz w:val="24"/>
-          <w:szCs w:val="24"/>
-        </w:rPr>
-        <w:t xml:space="preserve">vehicle if </w:t>
-      </w:r>
-      <w:r>
-        <w:rPr>
-          <w:rFonts w:ascii="Arial" w:hAnsi="Arial" w:cs="Arial"/>
-          <w:sz w:val="24"/>
-          <w:szCs w:val="24"/>
-        </w:rPr>
-        <w:lastRenderedPageBreak/>
-        <w:t>there is one</w:t>
-      </w:r>
-      <w:r>
-        <w:rPr>
-          <w:rFonts w:ascii="Arial" w:hAnsi="Arial" w:cs="Arial"/>
-          <w:sz w:val="24"/>
-          <w:szCs w:val="24"/>
-        </w:rPr>
-        <w:t xml:space="preserve"> </w:t>
-      </w:r>
-      <w:r>
-        <w:rPr>
-          <w:rFonts w:ascii="Arial" w:hAnsi="Arial" w:cs="Arial"/>
-          <w:sz w:val="24"/>
-          <w:szCs w:val="24"/>
-        </w:rPr>
-        <w:t>in front, choose</w:t>
-      </w:r>
-      <w:r>
-        <w:rPr>
-          <w:rFonts w:ascii="Arial" w:hAnsi="Arial" w:cs="Arial"/>
-          <w:sz w:val="24"/>
-          <w:szCs w:val="24"/>
-        </w:rPr>
-        <w:t>s</w:t>
-      </w:r>
-      <w:r>
-        <w:rPr>
-          <w:rFonts w:ascii="Arial" w:hAnsi="Arial" w:cs="Arial"/>
-          <w:sz w:val="24"/>
-          <w:szCs w:val="24"/>
-        </w:rPr>
-        <w:t xml:space="preserve"> a random direction at intersections and </w:t>
-      </w:r>
-      <w:r>
-        <w:rPr>
-          <w:rFonts w:ascii="Arial" w:hAnsi="Arial" w:cs="Arial"/>
-          <w:sz w:val="24"/>
-          <w:szCs w:val="24"/>
-        </w:rPr>
-        <w:t>obeys the commands of a traffic light</w:t>
-      </w:r>
-      <w:r>
-        <w:rPr>
-          <w:rFonts w:ascii="Arial" w:hAnsi="Arial" w:cs="Arial"/>
-          <w:sz w:val="24"/>
-          <w:szCs w:val="24"/>
-        </w:rPr>
-        <w:t>.</w:t>
-      </w:r>
-    </w:p>
-    <w:tbl>
-      <w:tblPr>
-        <w:tblStyle w:val="TableGrid"/>
-        <w:tblW w:w="0" w:type="auto"/>
-        <w:tblLook w:val="04A0" w:firstRow="1" w:lastRow="0" w:firstColumn="1" w:lastColumn="0" w:noHBand="0" w:noVBand="1"/>
-      </w:tblPr>
-      <w:tblGrid>
-        <w:gridCol w:w="4675"/>
-        <w:gridCol w:w="4675"/>
-      </w:tblGrid>
-      <w:tr>
-        <w:tc>
-          <w:tcPr>
-            <w:tcW w:w="4675" w:type="dxa"/>
-          </w:tcPr>
-          <w:p>
-            <w:pPr>
-              <w:rPr>
-                <w:rFonts w:ascii="Arial" w:hAnsi="Arial" w:cs="Arial"/>
-                <w:sz w:val="24"/>
-                <w:szCs w:val="24"/>
-              </w:rPr>
-            </w:pPr>
-            <w:r>
-              <w:rPr>
-                <w:rFonts w:ascii="Arial" w:hAnsi="Arial" w:cs="Arial"/>
-                <w:b/>
-                <w:sz w:val="24"/>
-                <w:szCs w:val="24"/>
-              </w:rPr>
-              <w:t>Attributes</w:t>
-            </w:r>
-          </w:p>
-        </w:tc>
-        <w:tc>
-          <w:tcPr>
-            <w:tcW w:w="4675" w:type="dxa"/>
-          </w:tcPr>
-          <w:p>
-            <w:pPr>
-              <w:rPr>
-                <w:rFonts w:ascii="Arial" w:hAnsi="Arial" w:cs="Arial"/>
-                <w:sz w:val="24"/>
-                <w:szCs w:val="24"/>
-              </w:rPr>
-            </w:pPr>
-            <w:r>
-              <w:rPr>
-                <w:rFonts w:ascii="Arial" w:hAnsi="Arial" w:cs="Arial"/>
-                <w:b/>
-                <w:sz w:val="24"/>
-                <w:szCs w:val="24"/>
-              </w:rPr>
-              <w:t>Behaviors</w:t>
-            </w:r>
-          </w:p>
-        </w:tc>
-      </w:tr>
-      <w:tr>
-        <w:tc>
-          <w:tcPr>
-            <w:tcW w:w="4675" w:type="dxa"/>
-          </w:tcPr>
-          <w:p>
-            <w:pPr>
-              <w:rPr>
-                <w:rFonts w:ascii="Arial" w:hAnsi="Arial" w:cs="Arial"/>
-                <w:sz w:val="24"/>
-                <w:szCs w:val="24"/>
-              </w:rPr>
-            </w:pPr>
-          </w:p>
-        </w:tc>
-        <w:tc>
-          <w:tcPr>
-            <w:tcW w:w="4675" w:type="dxa"/>
-          </w:tcPr>
-          <w:p>
-            <w:pPr>
-              <w:rPr>
-                <w:rFonts w:ascii="Arial" w:hAnsi="Arial" w:cs="Arial"/>
-                <w:sz w:val="24"/>
-                <w:szCs w:val="24"/>
-              </w:rPr>
-            </w:pPr>
-          </w:p>
-        </w:tc>
-      </w:tr>
-    </w:tbl>
-    <w:p>
-      <w:pPr>
-        <w:rPr>
-          <w:rFonts w:ascii="Arial" w:hAnsi="Arial" w:cs="Arial"/>
-          <w:sz w:val="24"/>
-          <w:szCs w:val="24"/>
-        </w:rPr>
-      </w:pPr>
-    </w:p>
+        <w:t>Car</w:t>
+      </w:r>
+      <w:r>
+        <w:rPr>
+          <w:rFonts w:cs="Arial"/>
+          <w:sz w:val="32"/>
+          <w:szCs w:val="24"/>
+        </w:rPr>
+        <w:t xml:space="preserve">, </w:t>
+      </w:r>
+      <w:r>
+        <w:rPr>
+          <w:rFonts w:cs="Arial"/>
+          <w:sz w:val="32"/>
+          <w:szCs w:val="24"/>
+        </w:rPr>
+        <w:t>Motorbike</w:t>
+      </w:r>
+      <w:r>
+        <w:rPr>
+          <w:rFonts w:cs="Arial"/>
+          <w:sz w:val="32"/>
+          <w:szCs w:val="24"/>
+        </w:rPr>
+        <w:t xml:space="preserve">, </w:t>
+      </w:r>
+      <w:r>
+        <w:rPr>
+          <w:rFonts w:cs="Arial"/>
+          <w:sz w:val="32"/>
+          <w:szCs w:val="24"/>
+        </w:rPr>
+        <w:t>Bus</w:t>
+      </w:r>
+    </w:p>
+    <w:p>
+      <w:pPr>
+        <w:rPr>
+          <w:rFonts w:ascii="Arial" w:hAnsi="Arial" w:cs="Arial"/>
+          <w:sz w:val="24"/>
+          <w:szCs w:val="24"/>
+        </w:rPr>
+      </w:pPr>
+      <w:r>
+        <w:rPr>
+          <w:rFonts w:ascii="Arial" w:hAnsi="Arial" w:cs="Arial"/>
+          <w:sz w:val="24"/>
+          <w:szCs w:val="24"/>
+        </w:rPr>
+        <w:t>Inheritors of the Vehicle class, these are the objects in which will represent vehicles in the simulation. They each contain their own x &amp; y coordinates (double), a road to travel on, a position on that road (int), a direction to travel and a speed (int).</w:t>
+      </w:r>
+    </w:p>
+    <w:p/>
     <w:p>
       <w:pPr>
         <w:pStyle w:val="Heading2"/>
@@ -3506,107 +2938,26 @@
           <w:sz w:val="32"/>
           <w:szCs w:val="24"/>
         </w:rPr>
-        <w:t>Car</w:t>
-      </w:r>
-    </w:p>
-    <w:p>
-      <w:pPr>
-        <w:rPr>
-          <w:rFonts w:ascii="Arial" w:hAnsi="Arial" w:cs="Arial"/>
-          <w:sz w:val="24"/>
-          <w:szCs w:val="24"/>
-        </w:rPr>
-      </w:pPr>
-    </w:p>
-    <w:tbl>
-      <w:tblPr>
-        <w:tblStyle w:val="TableGrid"/>
-        <w:tblW w:w="0" w:type="auto"/>
-        <w:tblLook w:val="04A0" w:firstRow="1" w:lastRow="0" w:firstColumn="1" w:lastColumn="0" w:noHBand="0" w:noVBand="1"/>
-      </w:tblPr>
-      <w:tblGrid>
-        <w:gridCol w:w="4675"/>
-        <w:gridCol w:w="4675"/>
-      </w:tblGrid>
-      <w:tr>
-        <w:tc>
-          <w:tcPr>
-            <w:tcW w:w="4675" w:type="dxa"/>
-          </w:tcPr>
-          <w:p>
-            <w:pPr>
-              <w:rPr>
-                <w:rFonts w:ascii="Arial" w:hAnsi="Arial" w:cs="Arial"/>
-                <w:sz w:val="24"/>
-                <w:szCs w:val="24"/>
-              </w:rPr>
-            </w:pPr>
-            <w:r>
-              <w:rPr>
-                <w:rFonts w:ascii="Arial" w:hAnsi="Arial" w:cs="Arial"/>
-                <w:b/>
-                <w:sz w:val="24"/>
-                <w:szCs w:val="24"/>
-              </w:rPr>
-              <w:t>Attributes</w:t>
-            </w:r>
-          </w:p>
-        </w:tc>
-        <w:tc>
-          <w:tcPr>
-            <w:tcW w:w="4675" w:type="dxa"/>
-          </w:tcPr>
-          <w:p>
-            <w:pPr>
-              <w:rPr>
-                <w:rFonts w:ascii="Arial" w:hAnsi="Arial" w:cs="Arial"/>
-                <w:sz w:val="24"/>
-                <w:szCs w:val="24"/>
-              </w:rPr>
-            </w:pPr>
-            <w:r>
-              <w:rPr>
-                <w:rFonts w:ascii="Arial" w:hAnsi="Arial" w:cs="Arial"/>
-                <w:b/>
-                <w:sz w:val="24"/>
-                <w:szCs w:val="24"/>
-              </w:rPr>
-              <w:t>Behaviors</w:t>
-            </w:r>
-          </w:p>
-        </w:tc>
-      </w:tr>
-      <w:tr>
-        <w:tc>
-          <w:tcPr>
-            <w:tcW w:w="4675" w:type="dxa"/>
-          </w:tcPr>
-          <w:p>
-            <w:pPr>
-              <w:rPr>
-                <w:rFonts w:ascii="Arial" w:hAnsi="Arial" w:cs="Arial"/>
-                <w:sz w:val="24"/>
-                <w:szCs w:val="24"/>
-              </w:rPr>
-            </w:pPr>
-          </w:p>
-        </w:tc>
-        <w:tc>
-          <w:tcPr>
-            <w:tcW w:w="4675" w:type="dxa"/>
-          </w:tcPr>
-          <w:p>
-            <w:pPr>
-              <w:rPr>
-                <w:rFonts w:ascii="Arial" w:hAnsi="Arial" w:cs="Arial"/>
-                <w:sz w:val="24"/>
-                <w:szCs w:val="24"/>
-              </w:rPr>
-            </w:pPr>
-          </w:p>
-        </w:tc>
-      </w:tr>
-    </w:tbl>
+        <w:t>Drawable</w:t>
+      </w:r>
+    </w:p>
+    <w:p>
+      <w:pPr>
+        <w:rPr>
+          <w:rFonts w:ascii="Arial" w:hAnsi="Arial" w:cs="Arial"/>
+          <w:sz w:val="24"/>
+          <w:szCs w:val="24"/>
+        </w:rPr>
+      </w:pPr>
+      <w:r>
+        <w:rPr>
+          <w:rFonts w:ascii="Arial" w:hAnsi="Arial" w:cs="Arial"/>
+          <w:sz w:val="24"/>
+          <w:szCs w:val="24"/>
+        </w:rPr>
+        <w:t>This class is responsible for determining the method for drawing an object.</w:t>
+      </w:r>
+    </w:p>
     <w:p/>
     <w:p>
       <w:pPr>
@@ -3623,365 +2974,6 @@
           <w:sz w:val="32"/>
           <w:szCs w:val="24"/>
         </w:rPr>
-        <w:t>Motorbike</w:t>
-      </w:r>
-    </w:p>
-    <w:p>
-      <w:pPr>
-        <w:rPr>
-          <w:rFonts w:ascii="Arial" w:hAnsi="Arial" w:cs="Arial"/>
-          <w:sz w:val="24"/>
-          <w:szCs w:val="24"/>
-        </w:rPr>
-      </w:pPr>
-    </w:p>
-    <w:tbl>
-      <w:tblPr>
-        <w:tblStyle w:val="TableGrid"/>
-        <w:tblW w:w="0" w:type="auto"/>
-        <w:tblLook w:val="04A0" w:firstRow="1" w:lastRow="0" w:firstColumn="1" w:lastColumn="0" w:noHBand="0" w:noVBand="1"/>
-      </w:tblPr>
-      <w:tblGrid>
-        <w:gridCol w:w="4675"/>
-        <w:gridCol w:w="4675"/>
-      </w:tblGrid>
-      <w:tr>
-        <w:tc>
-          <w:tcPr>
-            <w:tcW w:w="4675" w:type="dxa"/>
-          </w:tcPr>
-          <w:p>
-            <w:pPr>
-              <w:rPr>
-                <w:rFonts w:ascii="Arial" w:hAnsi="Arial" w:cs="Arial"/>
-                <w:sz w:val="24"/>
-                <w:szCs w:val="24"/>
-              </w:rPr>
-            </w:pPr>
-            <w:r>
-              <w:rPr>
-                <w:rFonts w:ascii="Arial" w:hAnsi="Arial" w:cs="Arial"/>
-                <w:b/>
-                <w:sz w:val="24"/>
-                <w:szCs w:val="24"/>
-              </w:rPr>
-              <w:t>Attributes</w:t>
-            </w:r>
-          </w:p>
-        </w:tc>
-        <w:tc>
-          <w:tcPr>
-            <w:tcW w:w="4675" w:type="dxa"/>
-          </w:tcPr>
-          <w:p>
-            <w:pPr>
-              <w:rPr>
-                <w:rFonts w:ascii="Arial" w:hAnsi="Arial" w:cs="Arial"/>
-                <w:sz w:val="24"/>
-                <w:szCs w:val="24"/>
-              </w:rPr>
-            </w:pPr>
-            <w:r>
-              <w:rPr>
-                <w:rFonts w:ascii="Arial" w:hAnsi="Arial" w:cs="Arial"/>
-                <w:b/>
-                <w:sz w:val="24"/>
-                <w:szCs w:val="24"/>
-              </w:rPr>
-              <w:t>Behaviors</w:t>
-            </w:r>
-          </w:p>
-        </w:tc>
-      </w:tr>
-      <w:tr>
-        <w:tc>
-          <w:tcPr>
-            <w:tcW w:w="4675" w:type="dxa"/>
-          </w:tcPr>
-          <w:p>
-            <w:pPr>
-              <w:rPr>
-                <w:rFonts w:ascii="Arial" w:hAnsi="Arial" w:cs="Arial"/>
-                <w:sz w:val="24"/>
-                <w:szCs w:val="24"/>
-              </w:rPr>
-            </w:pPr>
-          </w:p>
-        </w:tc>
-        <w:tc>
-          <w:tcPr>
-            <w:tcW w:w="4675" w:type="dxa"/>
-          </w:tcPr>
-          <w:p>
-            <w:pPr>
-              <w:rPr>
-                <w:rFonts w:ascii="Arial" w:hAnsi="Arial" w:cs="Arial"/>
-                <w:sz w:val="24"/>
-                <w:szCs w:val="24"/>
-              </w:rPr>
-            </w:pPr>
-          </w:p>
-        </w:tc>
-      </w:tr>
-    </w:tbl>
-    <w:p/>
-    <w:p>
-      <w:pPr>
-        <w:pStyle w:val="Heading2"/>
-        <w:rPr>
-          <w:rFonts w:cs="Arial"/>
-          <w:sz w:val="32"/>
-          <w:szCs w:val="24"/>
-        </w:rPr>
-      </w:pPr>
-      <w:r>
-        <w:rPr>
-          <w:rFonts w:cs="Arial"/>
-          <w:sz w:val="32"/>
-          <w:szCs w:val="24"/>
-        </w:rPr>
-        <w:t>Bus</w:t>
-      </w:r>
-    </w:p>
-    <w:p>
-      <w:pPr>
-        <w:rPr>
-          <w:rFonts w:ascii="Arial" w:hAnsi="Arial" w:cs="Arial"/>
-          <w:sz w:val="24"/>
-          <w:szCs w:val="24"/>
-        </w:rPr>
-      </w:pPr>
-    </w:p>
-    <w:tbl>
-      <w:tblPr>
-        <w:tblStyle w:val="TableGrid"/>
-        <w:tblW w:w="0" w:type="auto"/>
-        <w:tblLook w:val="04A0" w:firstRow="1" w:lastRow="0" w:firstColumn="1" w:lastColumn="0" w:noHBand="0" w:noVBand="1"/>
-      </w:tblPr>
-      <w:tblGrid>
-        <w:gridCol w:w="4675"/>
-        <w:gridCol w:w="4675"/>
-      </w:tblGrid>
-      <w:tr>
-        <w:tc>
-          <w:tcPr>
-            <w:tcW w:w="4675" w:type="dxa"/>
-          </w:tcPr>
-          <w:p>
-            <w:pPr>
-              <w:rPr>
-                <w:rFonts w:ascii="Arial" w:hAnsi="Arial" w:cs="Arial"/>
-                <w:sz w:val="24"/>
-                <w:szCs w:val="24"/>
-              </w:rPr>
-            </w:pPr>
-            <w:r>
-              <w:rPr>
-                <w:rFonts w:ascii="Arial" w:hAnsi="Arial" w:cs="Arial"/>
-                <w:b/>
-                <w:sz w:val="24"/>
-                <w:szCs w:val="24"/>
-              </w:rPr>
-              <w:t>Attributes</w:t>
-            </w:r>
-          </w:p>
-        </w:tc>
-        <w:tc>
-          <w:tcPr>
-            <w:tcW w:w="4675" w:type="dxa"/>
-          </w:tcPr>
-          <w:p>
-            <w:pPr>
-              <w:rPr>
-                <w:rFonts w:ascii="Arial" w:hAnsi="Arial" w:cs="Arial"/>
-                <w:sz w:val="24"/>
-                <w:szCs w:val="24"/>
-              </w:rPr>
-            </w:pPr>
-            <w:r>
-              <w:rPr>
-                <w:rFonts w:ascii="Arial" w:hAnsi="Arial" w:cs="Arial"/>
-                <w:b/>
-                <w:sz w:val="24"/>
-                <w:szCs w:val="24"/>
-              </w:rPr>
-              <w:t>Behaviors</w:t>
-            </w:r>
-          </w:p>
-        </w:tc>
-      </w:tr>
-      <w:tr>
-        <w:tc>
-          <w:tcPr>
-            <w:tcW w:w="4675" w:type="dxa"/>
-          </w:tcPr>
-          <w:p>
-            <w:pPr>
-              <w:rPr>
-                <w:rFonts w:ascii="Arial" w:hAnsi="Arial" w:cs="Arial"/>
-                <w:sz w:val="24"/>
-                <w:szCs w:val="24"/>
-              </w:rPr>
-            </w:pPr>
-          </w:p>
-        </w:tc>
-        <w:tc>
-          <w:tcPr>
-            <w:tcW w:w="4675" w:type="dxa"/>
-          </w:tcPr>
-          <w:p>
-            <w:pPr>
-              <w:rPr>
-                <w:rFonts w:ascii="Arial" w:hAnsi="Arial" w:cs="Arial"/>
-                <w:sz w:val="24"/>
-                <w:szCs w:val="24"/>
-              </w:rPr>
-            </w:pPr>
-          </w:p>
-        </w:tc>
-      </w:tr>
-    </w:tbl>
-    <w:p/>
-    <w:p>
-      <w:pPr>
-        <w:pStyle w:val="Heading2"/>
-        <w:rPr>
-          <w:rFonts w:cs="Arial"/>
-          <w:sz w:val="32"/>
-          <w:szCs w:val="24"/>
-        </w:rPr>
-      </w:pPr>
-      <w:r>
-        <w:rPr>
-          <w:rFonts w:cs="Arial"/>
-          <w:sz w:val="32"/>
-          <w:szCs w:val="24"/>
-        </w:rPr>
-        <w:t>Drawable</w:t>
-      </w:r>
-    </w:p>
-    <w:p>
-      <w:pPr>
-        <w:rPr>
-          <w:rFonts w:ascii="Arial" w:hAnsi="Arial" w:cs="Arial"/>
-          <w:sz w:val="24"/>
-          <w:szCs w:val="24"/>
-        </w:rPr>
-      </w:pPr>
-      <w:r>
-        <w:rPr>
-          <w:rFonts w:ascii="Arial" w:hAnsi="Arial" w:cs="Arial"/>
-          <w:sz w:val="24"/>
-          <w:szCs w:val="24"/>
-        </w:rPr>
-        <w:t>This class is responsible for determining the method for drawing an object.</w:t>
-      </w:r>
-    </w:p>
-    <w:tbl>
-      <w:tblPr>
-        <w:tblStyle w:val="TableGrid"/>
-        <w:tblW w:w="0" w:type="auto"/>
-        <w:tblLook w:val="04A0" w:firstRow="1" w:lastRow="0" w:firstColumn="1" w:lastColumn="0" w:noHBand="0" w:noVBand="1"/>
-      </w:tblPr>
-      <w:tblGrid>
-        <w:gridCol w:w="4675"/>
-        <w:gridCol w:w="4675"/>
-      </w:tblGrid>
-      <w:tr>
-        <w:tc>
-          <w:tcPr>
-            <w:tcW w:w="4675" w:type="dxa"/>
-          </w:tcPr>
-          <w:p>
-            <w:pPr>
-              <w:rPr>
-                <w:rFonts w:ascii="Arial" w:hAnsi="Arial" w:cs="Arial"/>
-                <w:sz w:val="24"/>
-                <w:szCs w:val="24"/>
-              </w:rPr>
-            </w:pPr>
-            <w:r>
-              <w:rPr>
-                <w:rFonts w:ascii="Arial" w:hAnsi="Arial" w:cs="Arial"/>
-                <w:b/>
-                <w:sz w:val="24"/>
-                <w:szCs w:val="24"/>
-              </w:rPr>
-              <w:t>Attributes</w:t>
-            </w:r>
-          </w:p>
-        </w:tc>
-        <w:tc>
-          <w:tcPr>
-            <w:tcW w:w="4675" w:type="dxa"/>
-          </w:tcPr>
-          <w:p>
-            <w:pPr>
-              <w:rPr>
-                <w:rFonts w:ascii="Arial" w:hAnsi="Arial" w:cs="Arial"/>
-                <w:sz w:val="24"/>
-                <w:szCs w:val="24"/>
-              </w:rPr>
-            </w:pPr>
-            <w:r>
-              <w:rPr>
-                <w:rFonts w:ascii="Arial" w:hAnsi="Arial" w:cs="Arial"/>
-                <w:b/>
-                <w:sz w:val="24"/>
-                <w:szCs w:val="24"/>
-              </w:rPr>
-              <w:t>Behaviors</w:t>
-            </w:r>
-          </w:p>
-        </w:tc>
-      </w:tr>
-      <w:tr>
-        <w:tc>
-          <w:tcPr>
-            <w:tcW w:w="4675" w:type="dxa"/>
-          </w:tcPr>
-          <w:p>
-            <w:pPr>
-              <w:rPr>
-                <w:rFonts w:ascii="Arial" w:hAnsi="Arial" w:cs="Arial"/>
-                <w:sz w:val="24"/>
-                <w:szCs w:val="24"/>
-              </w:rPr>
-            </w:pPr>
-          </w:p>
-        </w:tc>
-        <w:tc>
-          <w:tcPr>
-            <w:tcW w:w="4675" w:type="dxa"/>
-          </w:tcPr>
-          <w:p>
-            <w:pPr>
-              <w:rPr>
-                <w:rFonts w:ascii="Arial" w:hAnsi="Arial" w:cs="Arial"/>
-                <w:sz w:val="24"/>
-                <w:szCs w:val="24"/>
-              </w:rPr>
-            </w:pPr>
-          </w:p>
-        </w:tc>
-      </w:tr>
-    </w:tbl>
-    <w:p/>
-    <w:p>
-      <w:pPr>
-        <w:pStyle w:val="Heading2"/>
-        <w:rPr>
-          <w:rFonts w:cs="Arial"/>
-          <w:sz w:val="32"/>
-          <w:szCs w:val="24"/>
-        </w:rPr>
-      </w:pPr>
-      <w:r>
-        <w:rPr>
-          <w:rFonts w:cs="Arial"/>
-          <w:sz w:val="32"/>
-          <w:szCs w:val="24"/>
-        </w:rPr>
         <w:t>Position</w:t>
       </w:r>
     </w:p>
@@ -3999,98 +2991,25 @@
           <w:sz w:val="24"/>
           <w:szCs w:val="24"/>
         </w:rPr>
-        <w:t>This Class determines the current coordinates of the object.</w:t>
-      </w:r>
-    </w:p>
-    <w:tbl>
-      <w:tblPr>
-        <w:tblStyle w:val="TableGrid"/>
-        <w:tblW w:w="0" w:type="auto"/>
-        <w:tblLook w:val="04A0" w:firstRow="1" w:lastRow="0" w:firstColumn="1" w:lastColumn="0" w:noHBand="0" w:noVBand="1"/>
-      </w:tblPr>
-      <w:tblGrid>
-        <w:gridCol w:w="4675"/>
-        <w:gridCol w:w="4675"/>
-      </w:tblGrid>
-      <w:tr>
-        <w:tc>
-          <w:tcPr>
-            <w:tcW w:w="4675" w:type="dxa"/>
-          </w:tcPr>
-          <w:p>
-            <w:pPr>
-              <w:rPr>
-                <w:rFonts w:ascii="Arial" w:hAnsi="Arial" w:cs="Arial"/>
-                <w:sz w:val="24"/>
-                <w:szCs w:val="24"/>
-              </w:rPr>
-            </w:pPr>
-            <w:r>
-              <w:rPr>
-                <w:rFonts w:ascii="Arial" w:hAnsi="Arial" w:cs="Arial"/>
-                <w:b/>
-                <w:sz w:val="24"/>
-                <w:szCs w:val="24"/>
-              </w:rPr>
-              <w:t>Attributes</w:t>
-            </w:r>
-          </w:p>
-        </w:tc>
-        <w:tc>
-          <w:tcPr>
-            <w:tcW w:w="4675" w:type="dxa"/>
-          </w:tcPr>
-          <w:p>
-            <w:pPr>
-              <w:rPr>
-                <w:rFonts w:ascii="Arial" w:hAnsi="Arial" w:cs="Arial"/>
-                <w:sz w:val="24"/>
-                <w:szCs w:val="24"/>
-              </w:rPr>
-            </w:pPr>
-            <w:r>
-              <w:rPr>
-                <w:rFonts w:ascii="Arial" w:hAnsi="Arial" w:cs="Arial"/>
-                <w:b/>
-                <w:sz w:val="24"/>
-                <w:szCs w:val="24"/>
-              </w:rPr>
-              <w:t>Behaviors</w:t>
-            </w:r>
-          </w:p>
-        </w:tc>
-      </w:tr>
-      <w:tr>
-        <w:tc>
-          <w:tcPr>
-            <w:tcW w:w="4675" w:type="dxa"/>
-          </w:tcPr>
-          <w:p>
-            <w:pPr>
-              <w:rPr>
-                <w:rFonts w:ascii="Arial" w:hAnsi="Arial" w:cs="Arial"/>
-                <w:sz w:val="24"/>
-                <w:szCs w:val="24"/>
-              </w:rPr>
-            </w:pPr>
-          </w:p>
-        </w:tc>
-        <w:tc>
-          <w:tcPr>
-            <w:tcW w:w="4675" w:type="dxa"/>
-          </w:tcPr>
-          <w:p>
-            <w:pPr>
-              <w:rPr>
-                <w:rFonts w:ascii="Arial" w:hAnsi="Arial" w:cs="Arial"/>
-                <w:sz w:val="24"/>
-                <w:szCs w:val="24"/>
-              </w:rPr>
-            </w:pPr>
-          </w:p>
-        </w:tc>
-      </w:tr>
-    </w:tbl>
+        <w:t xml:space="preserve">This Class determines the current coordinates of </w:t>
+      </w:r>
+      <w:r>
+        <w:rPr>
+          <w:rFonts w:ascii="Arial" w:hAnsi="Arial" w:cs="Arial"/>
+          <w:sz w:val="24"/>
+          <w:szCs w:val="24"/>
+        </w:rPr>
+        <w:t>an</w:t>
+      </w:r>
+      <w:r>
+        <w:rPr>
+          <w:rFonts w:ascii="Arial" w:hAnsi="Arial" w:cs="Arial"/>
+          <w:sz w:val="24"/>
+          <w:szCs w:val="24"/>
+        </w:rPr>
+        <w:t xml:space="preserve"> object.</w:t>
+      </w:r>
+    </w:p>
     <w:p/>
     <w:sectPr>
       <w:pgSz w:w="12240" w:h="15840"/>

</xml_diff>

<commit_message>
+ Image to illustrate the result of drawing cells onto the grid to create a "city"
</commit_message>
<xml_diff>
--- a/src/design/Working Document GUI.docx
+++ b/src/design/Working Document GUI.docx
@@ -925,6 +925,8 @@
         </w:rPr>
         <w:t>21,2,21,39</w:t>
       </w:r>
+      <w:bookmarkStart w:id="0" w:name="_GoBack"/>
+      <w:bookmarkEnd w:id="0"/>
     </w:p>
     <w:p>
       <w:r>
@@ -1067,96 +1069,65 @@
     </w:p>
     <w:p/>
     <w:p>
-      <w:pPr>
-        <w:rPr>
-          <w:strike/>
-        </w:rPr>
-      </w:pPr>
-      <w:r>
-        <w:rPr>
-          <w:strike/>
-        </w:rPr>
+      <w:r>
         <w:t>As a result, I have this view of the city:</w:t>
       </w:r>
     </w:p>
-    <w:p/>
-    <w:p/>
-    <w:p>
-      <w:pPr>
-        <w:pStyle w:val="Heading2"/>
-        <w:rPr>
-          <w:rFonts w:cs="Arial"/>
-          <w:sz w:val="32"/>
-          <w:szCs w:val="24"/>
-        </w:rPr>
-      </w:pPr>
-    </w:p>
-    <w:p>
-      <w:pPr>
-        <w:pStyle w:val="Heading2"/>
-        <w:rPr>
-          <w:rFonts w:cs="Arial"/>
-          <w:sz w:val="32"/>
-          <w:szCs w:val="24"/>
-        </w:rPr>
-      </w:pPr>
-    </w:p>
-    <w:p>
-      <w:pPr>
-        <w:pStyle w:val="Heading2"/>
-        <w:rPr>
-          <w:rFonts w:cs="Arial"/>
-          <w:sz w:val="32"/>
-          <w:szCs w:val="24"/>
-        </w:rPr>
-      </w:pPr>
-    </w:p>
-    <w:p>
-      <w:pPr>
-        <w:pStyle w:val="Heading2"/>
-        <w:rPr>
-          <w:rFonts w:cs="Arial"/>
-          <w:sz w:val="32"/>
-          <w:szCs w:val="24"/>
-        </w:rPr>
-      </w:pPr>
-    </w:p>
-    <w:p>
-      <w:pPr>
-        <w:pStyle w:val="Heading2"/>
-        <w:rPr>
-          <w:rFonts w:cs="Arial"/>
-          <w:sz w:val="32"/>
-          <w:szCs w:val="24"/>
-        </w:rPr>
-      </w:pPr>
-    </w:p>
-    <w:p>
-      <w:pPr>
-        <w:pStyle w:val="Heading2"/>
-        <w:rPr>
-          <w:rFonts w:cs="Arial"/>
-          <w:sz w:val="32"/>
-          <w:szCs w:val="24"/>
-        </w:rPr>
-      </w:pPr>
-    </w:p>
-    <w:p>
-      <w:pPr>
-        <w:pStyle w:val="Heading2"/>
-        <w:rPr>
-          <w:rFonts w:cs="Arial"/>
-          <w:sz w:val="32"/>
-          <w:szCs w:val="24"/>
-        </w:rPr>
-      </w:pPr>
-    </w:p>
-    <w:p/>
-    <w:p/>
-    <w:p/>
-    <w:p/>
-    <w:p/>
-    <w:p/>
+    <w:p>
+      <w:r>
+        <w:rPr>
+          <w:noProof/>
+        </w:rPr>
+        <w:drawing>
+          <wp:inline distT="0" distB="0" distL="0" distR="0" wp14:anchorId="301F92AE" wp14:editId="464AEF7B">
+            <wp:extent cx="5939790" cy="4455160"/>
+            <wp:effectExtent l="0" t="0" r="3810" b="2540"/>
+            <wp:docPr id="1" name="Picture 1" descr="D:\Desktop\city.PNG"/>
+            <wp:cNvGraphicFramePr>
+              <a:graphicFrameLocks xmlns:a="http://schemas.openxmlformats.org/drawingml/2006/main" noChangeAspect="1"/>
+            </wp:cNvGraphicFramePr>
+            <a:graphic xmlns:a="http://schemas.openxmlformats.org/drawingml/2006/main">
+              <a:graphicData uri="http://schemas.openxmlformats.org/drawingml/2006/picture">
+                <pic:pic xmlns:pic="http://schemas.openxmlformats.org/drawingml/2006/picture">
+                  <pic:nvPicPr>
+                    <pic:cNvPr id="0" name="Picture 1" descr="D:\Desktop\city.PNG"/>
+                    <pic:cNvPicPr>
+                      <a:picLocks noChangeAspect="1" noChangeArrowheads="1"/>
+                    </pic:cNvPicPr>
+                  </pic:nvPicPr>
+                  <pic:blipFill>
+                    <a:blip r:embed="rId6">
+                      <a:extLst>
+                        <a:ext uri="{28A0092B-C50C-407E-A947-70E740481C1C}">
+                          <a14:useLocalDpi xmlns:a14="http://schemas.microsoft.com/office/drawing/2010/main" val="0"/>
+                        </a:ext>
+                      </a:extLst>
+                    </a:blip>
+                    <a:srcRect/>
+                    <a:stretch>
+                      <a:fillRect/>
+                    </a:stretch>
+                  </pic:blipFill>
+                  <pic:spPr bwMode="auto">
+                    <a:xfrm>
+                      <a:off x="0" y="0"/>
+                      <a:ext cx="5939790" cy="4455160"/>
+                    </a:xfrm>
+                    <a:prstGeom prst="rect">
+                      <a:avLst/>
+                    </a:prstGeom>
+                    <a:noFill/>
+                    <a:ln>
+                      <a:noFill/>
+                    </a:ln>
+                  </pic:spPr>
+                </pic:pic>
+              </a:graphicData>
+            </a:graphic>
+          </wp:inline>
+        </w:drawing>
+      </w:r>
+    </w:p>
     <w:p>
       <w:pPr>
         <w:pStyle w:val="Heading2"/>
@@ -1222,95 +1193,7 @@
           <w:sz w:val="24"/>
           <w:szCs w:val="24"/>
         </w:rPr>
-        <w:t xml:space="preserve"> It is composed of</w:t>
-      </w:r>
-      <w:r>
-        <w:rPr>
-          <w:rFonts w:ascii="Arial" w:hAnsi="Arial" w:cs="Arial"/>
-          <w:sz w:val="24"/>
-          <w:szCs w:val="24"/>
-        </w:rPr>
-        <w:t xml:space="preserve"> a new instance of</w:t>
-      </w:r>
-      <w:r>
-        <w:rPr>
-          <w:rFonts w:ascii="Arial" w:hAnsi="Arial" w:cs="Arial"/>
-          <w:sz w:val="24"/>
-          <w:szCs w:val="24"/>
-        </w:rPr>
-        <w:t xml:space="preserve"> the</w:t>
-      </w:r>
-      <w:r>
-        <w:rPr>
-          <w:rFonts w:ascii="Arial" w:hAnsi="Arial" w:cs="Arial"/>
-          <w:sz w:val="24"/>
-          <w:szCs w:val="24"/>
-        </w:rPr>
-        <w:t xml:space="preserve"> SimCity2D </w:t>
-      </w:r>
-      <w:r>
-        <w:rPr>
-          <w:rFonts w:ascii="Arial" w:hAnsi="Arial" w:cs="Arial"/>
-          <w:sz w:val="24"/>
-          <w:szCs w:val="24"/>
-        </w:rPr>
-        <w:t>class</w:t>
-      </w:r>
-      <w:r>
-        <w:rPr>
-          <w:rFonts w:ascii="Arial" w:hAnsi="Arial" w:cs="Arial"/>
-          <w:sz w:val="24"/>
-          <w:szCs w:val="24"/>
-        </w:rPr>
-        <w:t xml:space="preserve"> </w:t>
-      </w:r>
-      <w:r>
-        <w:rPr>
-          <w:rFonts w:ascii="Arial" w:hAnsi="Arial" w:cs="Arial"/>
-          <w:sz w:val="24"/>
-          <w:szCs w:val="24"/>
-        </w:rPr>
-        <w:t>and</w:t>
-      </w:r>
-      <w:r>
-        <w:rPr>
-          <w:rFonts w:ascii="Arial" w:hAnsi="Arial" w:cs="Arial"/>
-          <w:sz w:val="24"/>
-          <w:szCs w:val="24"/>
-        </w:rPr>
-        <w:t xml:space="preserve"> will </w:t>
-      </w:r>
-      <w:r>
-        <w:rPr>
-          <w:rFonts w:ascii="Arial" w:hAnsi="Arial" w:cs="Arial"/>
-          <w:sz w:val="24"/>
-          <w:szCs w:val="24"/>
-        </w:rPr>
-        <w:t>execute</w:t>
-      </w:r>
-      <w:r>
-        <w:rPr>
-          <w:rFonts w:ascii="Arial" w:hAnsi="Arial" w:cs="Arial"/>
-          <w:sz w:val="24"/>
-          <w:szCs w:val="24"/>
-        </w:rPr>
-        <w:t xml:space="preserve"> that instance</w:t>
-      </w:r>
-      <w:r>
-        <w:rPr>
-          <w:rFonts w:ascii="Arial" w:hAnsi="Arial" w:cs="Arial"/>
-          <w:sz w:val="24"/>
-          <w:szCs w:val="24"/>
-        </w:rPr>
-        <w:t xml:space="preserve"> to start the simulation</w:t>
-      </w:r>
-      <w:r>
-        <w:rPr>
-          <w:rFonts w:ascii="Arial" w:hAnsi="Arial" w:cs="Arial"/>
-          <w:sz w:val="24"/>
-          <w:szCs w:val="24"/>
-        </w:rPr>
-        <w:t>.</w:t>
+        <w:t xml:space="preserve"> It is composed of a new instance of the SimCity2D class and will execute that instance to start the simulation.</w:t>
       </w:r>
     </w:p>
     <w:p>
@@ -1380,23 +1263,7 @@
           <w:sz w:val="24"/>
           <w:szCs w:val="24"/>
         </w:rPr>
-        <w:t xml:space="preserve"> This class will </w:t>
-      </w:r>
-      <w:r>
-        <w:rPr>
-          <w:rFonts w:ascii="Arial" w:hAnsi="Arial" w:cs="Arial"/>
-          <w:sz w:val="24"/>
-          <w:szCs w:val="24"/>
-        </w:rPr>
-        <w:t xml:space="preserve">load the coordinates for the layout of the city and initialize the </w:t>
-      </w:r>
-      <w:r>
-        <w:rPr>
-          <w:rFonts w:ascii="Arial" w:hAnsi="Arial" w:cs="Arial"/>
-          <w:sz w:val="24"/>
-          <w:szCs w:val="24"/>
-        </w:rPr>
-        <w:t xml:space="preserve">conditions of the </w:t>
+        <w:t xml:space="preserve"> This class will load the coordinates for the layout of the city and initialize the conditions of the </w:t>
       </w:r>
       <w:proofErr w:type="spellStart"/>
       <w:r>
@@ -1414,15 +1281,7 @@
           <w:sz w:val="24"/>
           <w:szCs w:val="24"/>
         </w:rPr>
-        <w:t>.</w:t>
-      </w:r>
-      <w:r>
-        <w:rPr>
-          <w:rFonts w:ascii="Arial" w:hAnsi="Arial" w:cs="Arial"/>
-          <w:sz w:val="24"/>
-          <w:szCs w:val="24"/>
-        </w:rPr>
-        <w:t xml:space="preserve"> </w:t>
+        <w:t xml:space="preserve">. </w:t>
       </w:r>
       <w:proofErr w:type="gramStart"/>
       <w:r>
@@ -1440,23 +1299,7 @@
           <w:sz w:val="24"/>
           <w:szCs w:val="24"/>
         </w:rPr>
-        <w:t>) is a method of this class in which w</w:t>
-      </w:r>
-      <w:r>
-        <w:rPr>
-          <w:rFonts w:ascii="Arial" w:hAnsi="Arial" w:cs="Arial"/>
-          <w:sz w:val="24"/>
-          <w:szCs w:val="24"/>
-        </w:rPr>
-        <w:t>ill perform the steps of the simulation and catch any errors that may occur.</w:t>
-      </w:r>
-      <w:r>
-        <w:rPr>
-          <w:rFonts w:ascii="Arial" w:hAnsi="Arial" w:cs="Arial"/>
-          <w:sz w:val="24"/>
-          <w:szCs w:val="24"/>
-        </w:rPr>
-        <w:t xml:space="preserve"> </w:t>
+        <w:t xml:space="preserve">) is a method of this class in which will perform the steps of the simulation and catch any errors that may occur. </w:t>
       </w:r>
       <w:r>
         <w:rPr>
@@ -1968,15 +1811,7 @@
           <w:sz w:val="32"/>
           <w:szCs w:val="24"/>
         </w:rPr>
-        <w:t>City</w:t>
-      </w:r>
-      <w:r>
-        <w:rPr>
-          <w:rFonts w:cs="Arial"/>
-          <w:sz w:val="32"/>
-          <w:szCs w:val="24"/>
-        </w:rPr>
-        <w:t>Cell</w:t>
+        <w:t>CityCell</w:t>
       </w:r>
       <w:proofErr w:type="spellEnd"/>
     </w:p>
@@ -2026,23 +1861,7 @@
           <w:sz w:val="24"/>
           <w:szCs w:val="24"/>
         </w:rPr>
-        <w:t>It d</w:t>
-      </w:r>
-      <w:r>
-        <w:rPr>
-          <w:rFonts w:ascii="Arial" w:hAnsi="Arial" w:cs="Arial"/>
-          <w:sz w:val="24"/>
-          <w:szCs w:val="24"/>
-        </w:rPr>
-        <w:t>efines the number of segments for a road and the x &amp; y coordinates as integers. This class is composed of the City class and issues a new array instance for the roads passing the number of segments.</w:t>
-      </w:r>
-      <w:r>
-        <w:rPr>
-          <w:rFonts w:ascii="Arial" w:hAnsi="Arial" w:cs="Arial"/>
-          <w:sz w:val="24"/>
-          <w:szCs w:val="24"/>
-        </w:rPr>
-        <w:t xml:space="preserve"> </w:t>
+        <w:t xml:space="preserve">It defines the number of segments for a road and the x &amp; y coordinates as integers. This class is composed of the City class and issues a new array instance for the roads passing the number of segments. </w:t>
       </w:r>
       <w:r>
         <w:rPr>
@@ -2643,17 +2462,7 @@
           <w:sz w:val="24"/>
           <w:szCs w:val="24"/>
         </w:rPr>
-        <w:t xml:space="preserve">Defines the condition that </w:t>
-      </w:r>
-      <w:bookmarkStart w:id="0" w:name="_GoBack"/>
-      <w:bookmarkEnd w:id="0"/>
-      <w:r>
-        <w:rPr>
-          <w:rFonts w:ascii="Arial" w:hAnsi="Arial" w:cs="Arial"/>
-          <w:sz w:val="24"/>
-          <w:szCs w:val="24"/>
-        </w:rPr>
-        <w:t xml:space="preserve">changes the behavior of the vehicle to </w:t>
+        <w:t xml:space="preserve">Defines the condition that changes the behavior of the vehicle to </w:t>
       </w:r>
       <w:r>
         <w:rPr>
@@ -3010,7 +2819,6 @@
         <w:t xml:space="preserve"> object.</w:t>
       </w:r>
     </w:p>
-    <w:p/>
     <w:sectPr>
       <w:pgSz w:w="12240" w:h="15840"/>
       <w:pgMar w:top="1440" w:right="1440" w:bottom="1440" w:left="1440" w:header="720" w:footer="720" w:gutter="0"/>

</xml_diff>

<commit_message>
Final Update: Document + New classes:  * Mode, Status (for checking current state of simulation)  * EditCityView
</commit_message>
<xml_diff>
--- a/src/design/Working Document GUI.docx
+++ b/src/design/Working Document GUI.docx
@@ -925,8 +925,6 @@
         </w:rPr>
         <w:t>21,2,21,39</w:t>
       </w:r>
-      <w:bookmarkStart w:id="0" w:name="_GoBack"/>
-      <w:bookmarkEnd w:id="0"/>
     </w:p>
     <w:p>
       <w:r>
@@ -1853,23 +1851,47 @@
           <w:sz w:val="24"/>
           <w:szCs w:val="24"/>
         </w:rPr>
-        <w:t xml:space="preserve"> used to represent the roads within the city. </w:t>
-      </w:r>
-      <w:r>
-        <w:rPr>
-          <w:rFonts w:ascii="Arial" w:hAnsi="Arial" w:cs="Arial"/>
-          <w:sz w:val="24"/>
-          <w:szCs w:val="24"/>
-        </w:rPr>
-        <w:t xml:space="preserve">It defines the number of segments for a road and the x &amp; y coordinates as integers. This class is composed of the City class and issues a new array instance for the roads passing the number of segments. </w:t>
-      </w:r>
-      <w:r>
-        <w:rPr>
-          <w:rFonts w:ascii="Arial" w:hAnsi="Arial" w:cs="Arial"/>
-          <w:sz w:val="24"/>
-          <w:szCs w:val="24"/>
-        </w:rPr>
-        <w:t>It is responsible for driving the coordinates that the vehicles will follow in order to move from one road to the next.</w:t>
+        <w:t xml:space="preserve"> used to represent the roads within the city.</w:t>
+      </w:r>
+      <w:r>
+        <w:rPr>
+          <w:rFonts w:ascii="Arial" w:hAnsi="Arial" w:cs="Arial"/>
+          <w:sz w:val="24"/>
+          <w:szCs w:val="24"/>
+        </w:rPr>
+        <w:t xml:space="preserve"> </w:t>
+      </w:r>
+      <w:r>
+        <w:rPr>
+          <w:rFonts w:ascii="Arial" w:hAnsi="Arial" w:cs="Arial"/>
+          <w:sz w:val="24"/>
+          <w:szCs w:val="24"/>
+        </w:rPr>
+        <w:t>This class is composed of the City class and issues a new array instance for the roads passing the number of segments. It is responsible for driving the coordinates that the vehicles will follow in order to move from one road to the next.</w:t>
+      </w:r>
+      <w:r>
+        <w:rPr>
+          <w:rFonts w:ascii="Arial" w:hAnsi="Arial" w:cs="Arial"/>
+          <w:sz w:val="24"/>
+          <w:szCs w:val="24"/>
+        </w:rPr>
+        <w:t xml:space="preserve"> </w:t>
+      </w:r>
+      <w:r>
+        <w:rPr>
+          <w:rFonts w:ascii="Arial" w:hAnsi="Arial" w:cs="Arial"/>
+          <w:sz w:val="24"/>
+          <w:szCs w:val="24"/>
+        </w:rPr>
+        <w:t xml:space="preserve">It </w:t>
+      </w:r>
+      <w:r>
+        <w:rPr>
+          <w:rFonts w:ascii="Arial" w:hAnsi="Arial" w:cs="Arial"/>
+          <w:sz w:val="24"/>
+          <w:szCs w:val="24"/>
+        </w:rPr>
+        <w:t>contains four instance variables; ‘x’ &amp; ‘y' coordinate for the city within the grid, a city object to be defined, and an array of ‘Road’ objects. This class also contains methods to define whether there is at least one road, to return adjacent roads, and to set a new road with a specified direction.</w:t>
       </w:r>
     </w:p>
     <w:p>
@@ -2358,65 +2380,165 @@
           <w:sz w:val="24"/>
           <w:szCs w:val="24"/>
         </w:rPr>
+        <w:t xml:space="preserve"> is an enumerated class that</w:t>
+      </w:r>
+      <w:r>
+        <w:rPr>
+          <w:rFonts w:ascii="Arial" w:hAnsi="Arial" w:cs="Arial"/>
+          <w:sz w:val="24"/>
+          <w:szCs w:val="24"/>
+        </w:rPr>
         <w:t xml:space="preserve"> </w:t>
       </w:r>
+      <w:r>
+        <w:rPr>
+          <w:rFonts w:ascii="Arial" w:hAnsi="Arial" w:cs="Arial"/>
+          <w:sz w:val="24"/>
+          <w:szCs w:val="24"/>
+        </w:rPr>
+        <w:t>serves</w:t>
+      </w:r>
+      <w:r>
+        <w:rPr>
+          <w:rFonts w:ascii="Arial" w:hAnsi="Arial" w:cs="Arial"/>
+          <w:sz w:val="24"/>
+          <w:szCs w:val="24"/>
+        </w:rPr>
+        <w:t xml:space="preserve"> the purpose of</w:t>
+      </w:r>
+      <w:r>
+        <w:rPr>
+          <w:rFonts w:ascii="Arial" w:hAnsi="Arial" w:cs="Arial"/>
+          <w:sz w:val="24"/>
+          <w:szCs w:val="24"/>
+        </w:rPr>
+        <w:t xml:space="preserve"> represent</w:t>
+      </w:r>
+      <w:r>
+        <w:rPr>
+          <w:rFonts w:ascii="Arial" w:hAnsi="Arial" w:cs="Arial"/>
+          <w:sz w:val="24"/>
+          <w:szCs w:val="24"/>
+        </w:rPr>
+        <w:t>ing</w:t>
+      </w:r>
+      <w:r>
+        <w:rPr>
+          <w:rFonts w:ascii="Arial" w:hAnsi="Arial" w:cs="Arial"/>
+          <w:sz w:val="24"/>
+          <w:szCs w:val="24"/>
+        </w:rPr>
+        <w:t xml:space="preserve"> a direction within a 2D plane. </w:t>
+      </w:r>
+      <w:r>
+        <w:rPr>
+          <w:rFonts w:ascii="Arial" w:hAnsi="Arial" w:cs="Arial"/>
+          <w:sz w:val="24"/>
+          <w:szCs w:val="24"/>
+        </w:rPr>
+        <w:t>This class defines four possible directions and e</w:t>
+      </w:r>
+      <w:r>
+        <w:rPr>
+          <w:rFonts w:ascii="Arial" w:hAnsi="Arial" w:cs="Arial"/>
+          <w:sz w:val="24"/>
+          <w:szCs w:val="24"/>
+        </w:rPr>
+        <w:t xml:space="preserve">ach direction stores a relative </w:t>
+      </w:r>
+      <w:r>
+        <w:rPr>
+          <w:rFonts w:ascii="Arial" w:hAnsi="Arial" w:cs="Arial"/>
+          <w:sz w:val="24"/>
+          <w:szCs w:val="24"/>
+        </w:rPr>
+        <w:t>direction for the road</w:t>
+      </w:r>
+      <w:r>
+        <w:rPr>
+          <w:rFonts w:ascii="Arial" w:hAnsi="Arial" w:cs="Arial"/>
+          <w:sz w:val="24"/>
+          <w:szCs w:val="24"/>
+        </w:rPr>
+        <w:t xml:space="preserve"> (</w:t>
+      </w:r>
+      <w:r>
+        <w:rPr>
+          <w:rFonts w:ascii="Arial" w:hAnsi="Arial" w:cs="Arial"/>
+          <w:sz w:val="24"/>
+          <w:szCs w:val="24"/>
+        </w:rPr>
+        <w:t>UP, RIGHT, LEFT, DOWN</w:t>
+      </w:r>
+      <w:r>
+        <w:rPr>
+          <w:rFonts w:ascii="Arial" w:hAnsi="Arial" w:cs="Arial"/>
+          <w:sz w:val="24"/>
+          <w:szCs w:val="24"/>
+        </w:rPr>
+        <w:t>).</w:t>
+      </w:r>
+    </w:p>
+    <w:p>
+      <w:pPr>
+        <w:rPr>
+          <w:rFonts w:ascii="Arial" w:hAnsi="Arial" w:cs="Arial"/>
+          <w:sz w:val="24"/>
+          <w:szCs w:val="24"/>
+        </w:rPr>
+      </w:pPr>
+    </w:p>
+    <w:p>
+      <w:pPr>
+        <w:pStyle w:val="Heading2"/>
+        <w:rPr>
+          <w:rFonts w:cs="Arial"/>
+          <w:sz w:val="32"/>
+          <w:szCs w:val="24"/>
+        </w:rPr>
+      </w:pPr>
       <w:proofErr w:type="spellStart"/>
       <w:r>
         <w:rPr>
-          <w:rFonts w:ascii="Arial" w:hAnsi="Arial" w:cs="Arial"/>
-          <w:sz w:val="24"/>
-          <w:szCs w:val="24"/>
-        </w:rPr>
-        <w:t>sev</w:t>
-      </w:r>
-      <w:r>
-        <w:rPr>
-          <w:rFonts w:ascii="Arial" w:hAnsi="Arial" w:cs="Arial"/>
-          <w:sz w:val="24"/>
-          <w:szCs w:val="24"/>
-        </w:rPr>
-        <w:t>es</w:t>
+          <w:rFonts w:cs="Arial"/>
+          <w:sz w:val="32"/>
+          <w:szCs w:val="24"/>
+        </w:rPr>
+        <w:t>TrafficLight</w:t>
       </w:r>
       <w:proofErr w:type="spellEnd"/>
-      <w:r>
-        <w:rPr>
-          <w:rFonts w:ascii="Arial" w:hAnsi="Arial" w:cs="Arial"/>
-          <w:sz w:val="24"/>
-          <w:szCs w:val="24"/>
-        </w:rPr>
-        <w:t xml:space="preserve"> the purpose of</w:t>
-      </w:r>
-      <w:r>
-        <w:rPr>
-          <w:rFonts w:ascii="Arial" w:hAnsi="Arial" w:cs="Arial"/>
-          <w:sz w:val="24"/>
-          <w:szCs w:val="24"/>
-        </w:rPr>
-        <w:t xml:space="preserve"> represent</w:t>
-      </w:r>
-      <w:r>
-        <w:rPr>
-          <w:rFonts w:ascii="Arial" w:hAnsi="Arial" w:cs="Arial"/>
-          <w:sz w:val="24"/>
-          <w:szCs w:val="24"/>
-        </w:rPr>
-        <w:t>ing</w:t>
-      </w:r>
-      <w:r>
-        <w:rPr>
-          <w:rFonts w:ascii="Arial" w:hAnsi="Arial" w:cs="Arial"/>
-          <w:sz w:val="24"/>
-          <w:szCs w:val="24"/>
-        </w:rPr>
-        <w:t xml:space="preserve"> a direction within a 2D plane. Each direction stores a relative position</w:t>
-      </w:r>
-      <w:r>
-        <w:rPr>
-          <w:rFonts w:ascii="Arial" w:hAnsi="Arial" w:cs="Arial"/>
-          <w:sz w:val="24"/>
-          <w:szCs w:val="24"/>
-        </w:rPr>
-        <w:t xml:space="preserve"> (x &amp; y).</w:t>
+    </w:p>
+    <w:p>
+      <w:pPr>
+        <w:rPr>
+          <w:rFonts w:ascii="Arial" w:hAnsi="Arial" w:cs="Arial"/>
+          <w:sz w:val="24"/>
+          <w:szCs w:val="24"/>
+        </w:rPr>
+      </w:pPr>
+      <w:r>
+        <w:rPr>
+          <w:rFonts w:ascii="Arial" w:hAnsi="Arial" w:cs="Arial"/>
+          <w:sz w:val="24"/>
+          <w:szCs w:val="24"/>
+        </w:rPr>
+        <w:t xml:space="preserve">Defines the condition that changes the behavior of the vehicle to </w:t>
+      </w:r>
+      <w:r>
+        <w:rPr>
+          <w:rFonts w:ascii="Arial" w:hAnsi="Arial" w:cs="Arial"/>
+          <w:sz w:val="24"/>
+          <w:szCs w:val="24"/>
+        </w:rPr>
+        <w:t>move</w:t>
+      </w:r>
+      <w:r>
+        <w:rPr>
+          <w:rFonts w:ascii="Arial" w:hAnsi="Arial" w:cs="Arial"/>
+          <w:sz w:val="24"/>
+          <w:szCs w:val="24"/>
+        </w:rPr>
+        <w:t xml:space="preserve"> or stop.</w:t>
       </w:r>
     </w:p>
     <w:p>
@@ -2437,48 +2559,160 @@
           <w:szCs w:val="24"/>
         </w:rPr>
       </w:pPr>
-      <w:proofErr w:type="spellStart"/>
       <w:r>
         <w:rPr>
           <w:rFonts w:cs="Arial"/>
           <w:sz w:val="32"/>
           <w:szCs w:val="24"/>
         </w:rPr>
-        <w:t>TrafficLight</w:t>
-      </w:r>
-      <w:proofErr w:type="spellEnd"/>
-    </w:p>
-    <w:p>
-      <w:pPr>
-        <w:rPr>
-          <w:rFonts w:ascii="Arial" w:hAnsi="Arial" w:cs="Arial"/>
-          <w:sz w:val="24"/>
-          <w:szCs w:val="24"/>
-        </w:rPr>
-      </w:pPr>
-      <w:r>
-        <w:rPr>
-          <w:rFonts w:ascii="Arial" w:hAnsi="Arial" w:cs="Arial"/>
-          <w:sz w:val="24"/>
-          <w:szCs w:val="24"/>
-        </w:rPr>
-        <w:t xml:space="preserve">Defines the condition that changes the behavior of the vehicle to </w:t>
-      </w:r>
-      <w:r>
-        <w:rPr>
-          <w:rFonts w:ascii="Arial" w:hAnsi="Arial" w:cs="Arial"/>
-          <w:sz w:val="24"/>
-          <w:szCs w:val="24"/>
-        </w:rPr>
-        <w:t>move</w:t>
-      </w:r>
-      <w:r>
-        <w:rPr>
-          <w:rFonts w:ascii="Arial" w:hAnsi="Arial" w:cs="Arial"/>
-          <w:sz w:val="24"/>
-          <w:szCs w:val="24"/>
-        </w:rPr>
-        <w:t xml:space="preserve"> or stop.</w:t>
+        <w:t>Vehicle</w:t>
+      </w:r>
+    </w:p>
+    <w:p>
+      <w:pPr>
+        <w:rPr>
+          <w:rFonts w:ascii="Arial" w:hAnsi="Arial" w:cs="Arial"/>
+          <w:sz w:val="24"/>
+          <w:szCs w:val="24"/>
+        </w:rPr>
+      </w:pPr>
+      <w:r>
+        <w:rPr>
+          <w:rFonts w:ascii="Arial" w:hAnsi="Arial" w:cs="Arial"/>
+          <w:sz w:val="24"/>
+          <w:szCs w:val="24"/>
+        </w:rPr>
+        <w:t xml:space="preserve">This abstract class </w:t>
+      </w:r>
+      <w:r>
+        <w:rPr>
+          <w:rFonts w:ascii="Arial" w:hAnsi="Arial" w:cs="Arial"/>
+          <w:sz w:val="24"/>
+          <w:szCs w:val="24"/>
+        </w:rPr>
+        <w:t xml:space="preserve">define various vehicles. </w:t>
+      </w:r>
+      <w:r>
+        <w:rPr>
+          <w:rFonts w:ascii="Arial" w:hAnsi="Arial" w:cs="Arial"/>
+          <w:sz w:val="24"/>
+          <w:szCs w:val="24"/>
+        </w:rPr>
+        <w:t xml:space="preserve">The </w:t>
+      </w:r>
+      <w:proofErr w:type="gramStart"/>
+      <w:r>
+        <w:rPr>
+          <w:rFonts w:ascii="Arial" w:hAnsi="Arial" w:cs="Arial"/>
+          <w:sz w:val="24"/>
+          <w:szCs w:val="24"/>
+        </w:rPr>
+        <w:t>move(</w:t>
+      </w:r>
+      <w:proofErr w:type="gramEnd"/>
+      <w:r>
+        <w:rPr>
+          <w:rFonts w:ascii="Arial" w:hAnsi="Arial" w:cs="Arial"/>
+          <w:sz w:val="24"/>
+          <w:szCs w:val="24"/>
+        </w:rPr>
+        <w:t>)</w:t>
+      </w:r>
+      <w:r>
+        <w:rPr>
+          <w:rFonts w:ascii="Arial" w:hAnsi="Arial" w:cs="Arial"/>
+          <w:sz w:val="24"/>
+          <w:szCs w:val="24"/>
+        </w:rPr>
+        <w:t xml:space="preserve"> method </w:t>
+      </w:r>
+      <w:r>
+        <w:rPr>
+          <w:rFonts w:ascii="Arial" w:hAnsi="Arial" w:cs="Arial"/>
+          <w:sz w:val="24"/>
+          <w:szCs w:val="24"/>
+        </w:rPr>
+        <w:t>will determine the logic of the car’s movement</w:t>
+      </w:r>
+      <w:r>
+        <w:rPr>
+          <w:rFonts w:ascii="Arial" w:hAnsi="Arial" w:cs="Arial"/>
+          <w:sz w:val="24"/>
+          <w:szCs w:val="24"/>
+        </w:rPr>
+        <w:t xml:space="preserve">. It </w:t>
+      </w:r>
+      <w:r>
+        <w:rPr>
+          <w:rFonts w:ascii="Arial" w:hAnsi="Arial" w:cs="Arial"/>
+          <w:sz w:val="24"/>
+          <w:szCs w:val="24"/>
+        </w:rPr>
+        <w:t xml:space="preserve">follows </w:t>
+      </w:r>
+      <w:r>
+        <w:rPr>
+          <w:rFonts w:ascii="Arial" w:hAnsi="Arial" w:cs="Arial"/>
+          <w:sz w:val="24"/>
+          <w:szCs w:val="24"/>
+        </w:rPr>
+        <w:t xml:space="preserve">the </w:t>
+      </w:r>
+      <w:r>
+        <w:rPr>
+          <w:rFonts w:ascii="Arial" w:hAnsi="Arial" w:cs="Arial"/>
+          <w:sz w:val="24"/>
+          <w:szCs w:val="24"/>
+        </w:rPr>
+        <w:t>vehicle if there is one</w:t>
+      </w:r>
+      <w:r>
+        <w:rPr>
+          <w:rFonts w:ascii="Arial" w:hAnsi="Arial" w:cs="Arial"/>
+          <w:sz w:val="24"/>
+          <w:szCs w:val="24"/>
+        </w:rPr>
+        <w:t xml:space="preserve"> </w:t>
+      </w:r>
+      <w:r>
+        <w:rPr>
+          <w:rFonts w:ascii="Arial" w:hAnsi="Arial" w:cs="Arial"/>
+          <w:sz w:val="24"/>
+          <w:szCs w:val="24"/>
+        </w:rPr>
+        <w:t>in front, choose</w:t>
+      </w:r>
+      <w:r>
+        <w:rPr>
+          <w:rFonts w:ascii="Arial" w:hAnsi="Arial" w:cs="Arial"/>
+          <w:sz w:val="24"/>
+          <w:szCs w:val="24"/>
+        </w:rPr>
+        <w:t>s</w:t>
+      </w:r>
+      <w:r>
+        <w:rPr>
+          <w:rFonts w:ascii="Arial" w:hAnsi="Arial" w:cs="Arial"/>
+          <w:sz w:val="24"/>
+          <w:szCs w:val="24"/>
+        </w:rPr>
+        <w:t xml:space="preserve"> a random direction at intersections and </w:t>
+      </w:r>
+      <w:r>
+        <w:rPr>
+          <w:rFonts w:ascii="Arial" w:hAnsi="Arial" w:cs="Arial"/>
+          <w:sz w:val="24"/>
+          <w:szCs w:val="24"/>
+        </w:rPr>
+        <w:t>obeys the commands of a traffic light</w:t>
+      </w:r>
+      <w:r>
+        <w:rPr>
+          <w:rFonts w:ascii="Arial" w:hAnsi="Arial" w:cs="Arial"/>
+          <w:sz w:val="24"/>
+          <w:szCs w:val="24"/>
+        </w:rPr>
+        <w:t>.</w:t>
       </w:r>
     </w:p>
     <w:p>
@@ -2505,165 +2739,69 @@
           <w:sz w:val="32"/>
           <w:szCs w:val="24"/>
         </w:rPr>
-        <w:t>Vehicle</w:t>
-      </w:r>
-    </w:p>
-    <w:p>
-      <w:pPr>
-        <w:rPr>
-          <w:rFonts w:ascii="Arial" w:hAnsi="Arial" w:cs="Arial"/>
-          <w:sz w:val="24"/>
-          <w:szCs w:val="24"/>
-        </w:rPr>
-      </w:pPr>
-      <w:r>
-        <w:rPr>
-          <w:rFonts w:ascii="Arial" w:hAnsi="Arial" w:cs="Arial"/>
-          <w:sz w:val="24"/>
-          <w:szCs w:val="24"/>
-        </w:rPr>
-        <w:t xml:space="preserve">This abstract class </w:t>
-      </w:r>
-      <w:r>
-        <w:rPr>
-          <w:rFonts w:ascii="Arial" w:hAnsi="Arial" w:cs="Arial"/>
-          <w:sz w:val="24"/>
-          <w:szCs w:val="24"/>
-        </w:rPr>
-        <w:t xml:space="preserve">define various vehicles. </w:t>
-      </w:r>
-      <w:r>
-        <w:rPr>
-          <w:rFonts w:ascii="Arial" w:hAnsi="Arial" w:cs="Arial"/>
-          <w:sz w:val="24"/>
-          <w:szCs w:val="24"/>
-        </w:rPr>
-        <w:t xml:space="preserve">The </w:t>
-      </w:r>
-      <w:proofErr w:type="gramStart"/>
-      <w:r>
-        <w:rPr>
-          <w:rFonts w:ascii="Arial" w:hAnsi="Arial" w:cs="Arial"/>
-          <w:sz w:val="24"/>
-          <w:szCs w:val="24"/>
-        </w:rPr>
-        <w:t>move(</w:t>
-      </w:r>
-      <w:proofErr w:type="gramEnd"/>
-      <w:r>
-        <w:rPr>
-          <w:rFonts w:ascii="Arial" w:hAnsi="Arial" w:cs="Arial"/>
-          <w:sz w:val="24"/>
-          <w:szCs w:val="24"/>
-        </w:rPr>
-        <w:t>)</w:t>
-      </w:r>
-      <w:r>
-        <w:rPr>
-          <w:rFonts w:ascii="Arial" w:hAnsi="Arial" w:cs="Arial"/>
-          <w:sz w:val="24"/>
-          <w:szCs w:val="24"/>
-        </w:rPr>
-        <w:t xml:space="preserve"> method </w:t>
-      </w:r>
-      <w:r>
-        <w:rPr>
-          <w:rFonts w:ascii="Arial" w:hAnsi="Arial" w:cs="Arial"/>
-          <w:sz w:val="24"/>
-          <w:szCs w:val="24"/>
-        </w:rPr>
-        <w:t>will determine the logic of the car’s movement</w:t>
-      </w:r>
-      <w:r>
-        <w:rPr>
-          <w:rFonts w:ascii="Arial" w:hAnsi="Arial" w:cs="Arial"/>
-          <w:sz w:val="24"/>
-          <w:szCs w:val="24"/>
-        </w:rPr>
-        <w:t xml:space="preserve">. It </w:t>
-      </w:r>
-      <w:r>
-        <w:rPr>
-          <w:rFonts w:ascii="Arial" w:hAnsi="Arial" w:cs="Arial"/>
-          <w:sz w:val="24"/>
-          <w:szCs w:val="24"/>
-        </w:rPr>
-        <w:t xml:space="preserve">follows </w:t>
-      </w:r>
-      <w:r>
-        <w:rPr>
-          <w:rFonts w:ascii="Arial" w:hAnsi="Arial" w:cs="Arial"/>
-          <w:sz w:val="24"/>
-          <w:szCs w:val="24"/>
-        </w:rPr>
-        <w:t xml:space="preserve">the </w:t>
-      </w:r>
-      <w:r>
-        <w:rPr>
-          <w:rFonts w:ascii="Arial" w:hAnsi="Arial" w:cs="Arial"/>
-          <w:sz w:val="24"/>
-          <w:szCs w:val="24"/>
-        </w:rPr>
-        <w:t>vehicle if there is one</w:t>
-      </w:r>
-      <w:r>
-        <w:rPr>
-          <w:rFonts w:ascii="Arial" w:hAnsi="Arial" w:cs="Arial"/>
-          <w:sz w:val="24"/>
-          <w:szCs w:val="24"/>
-        </w:rPr>
-        <w:t xml:space="preserve"> </w:t>
-      </w:r>
-      <w:r>
-        <w:rPr>
-          <w:rFonts w:ascii="Arial" w:hAnsi="Arial" w:cs="Arial"/>
-          <w:sz w:val="24"/>
-          <w:szCs w:val="24"/>
-        </w:rPr>
-        <w:t>in front, choose</w:t>
-      </w:r>
-      <w:r>
-        <w:rPr>
-          <w:rFonts w:ascii="Arial" w:hAnsi="Arial" w:cs="Arial"/>
-          <w:sz w:val="24"/>
-          <w:szCs w:val="24"/>
-        </w:rPr>
-        <w:t>s</w:t>
-      </w:r>
-      <w:r>
-        <w:rPr>
-          <w:rFonts w:ascii="Arial" w:hAnsi="Arial" w:cs="Arial"/>
-          <w:sz w:val="24"/>
-          <w:szCs w:val="24"/>
-        </w:rPr>
-        <w:t xml:space="preserve"> a random direction at intersections and </w:t>
-      </w:r>
-      <w:r>
-        <w:rPr>
-          <w:rFonts w:ascii="Arial" w:hAnsi="Arial" w:cs="Arial"/>
-          <w:sz w:val="24"/>
-          <w:szCs w:val="24"/>
-        </w:rPr>
-        <w:t>obeys the commands of a traffic light</w:t>
-      </w:r>
-      <w:r>
-        <w:rPr>
-          <w:rFonts w:ascii="Arial" w:hAnsi="Arial" w:cs="Arial"/>
-          <w:sz w:val="24"/>
-          <w:szCs w:val="24"/>
-        </w:rPr>
-        <w:t>.</w:t>
-      </w:r>
-    </w:p>
-    <w:p>
-      <w:pPr>
-        <w:rPr>
-          <w:rFonts w:ascii="Arial" w:hAnsi="Arial" w:cs="Arial"/>
-          <w:sz w:val="24"/>
-          <w:szCs w:val="24"/>
-        </w:rPr>
-      </w:pPr>
-    </w:p>
+        <w:t>Car</w:t>
+      </w:r>
+      <w:r>
+        <w:rPr>
+          <w:rFonts w:cs="Arial"/>
+          <w:sz w:val="32"/>
+          <w:szCs w:val="24"/>
+        </w:rPr>
+        <w:t xml:space="preserve">, </w:t>
+      </w:r>
+      <w:r>
+        <w:rPr>
+          <w:rFonts w:cs="Arial"/>
+          <w:sz w:val="32"/>
+          <w:szCs w:val="24"/>
+        </w:rPr>
+        <w:t>Motorbike</w:t>
+      </w:r>
+      <w:r>
+        <w:rPr>
+          <w:rFonts w:cs="Arial"/>
+          <w:sz w:val="32"/>
+          <w:szCs w:val="24"/>
+        </w:rPr>
+        <w:t xml:space="preserve">, </w:t>
+      </w:r>
+      <w:r>
+        <w:rPr>
+          <w:rFonts w:cs="Arial"/>
+          <w:sz w:val="32"/>
+          <w:szCs w:val="24"/>
+        </w:rPr>
+        <w:t>Bus</w:t>
+      </w:r>
+    </w:p>
+    <w:p>
+      <w:pPr>
+        <w:rPr>
+          <w:rFonts w:ascii="Arial" w:hAnsi="Arial" w:cs="Arial"/>
+          <w:sz w:val="24"/>
+          <w:szCs w:val="24"/>
+        </w:rPr>
+      </w:pPr>
+      <w:r>
+        <w:rPr>
+          <w:rFonts w:ascii="Arial" w:hAnsi="Arial" w:cs="Arial"/>
+          <w:sz w:val="24"/>
+          <w:szCs w:val="24"/>
+        </w:rPr>
+        <w:t>Inheritors of the Vehicle class, these are the objects in which will represent vehicles in the simulation. They each contain their own x &amp; y coordinates (double), a road to travel on, a position on that road (int),</w:t>
+      </w:r>
+      <w:bookmarkStart w:id="0" w:name="_GoBack"/>
+      <w:bookmarkEnd w:id="0"/>
+      <w:r>
+        <w:rPr>
+          <w:rFonts w:ascii="Arial" w:hAnsi="Arial" w:cs="Arial"/>
+          <w:sz w:val="24"/>
+          <w:szCs w:val="24"/>
+        </w:rPr>
+        <w:t xml:space="preserve"> a direction to travel and a speed (int).</w:t>
+      </w:r>
+    </w:p>
+    <w:p/>
     <w:p>
       <w:pPr>
         <w:pStyle w:val="Heading2"/>
@@ -2679,110 +2817,43 @@
           <w:sz w:val="32"/>
           <w:szCs w:val="24"/>
         </w:rPr>
-        <w:t>Car</w:t>
-      </w:r>
-      <w:r>
+        <w:t>Drawable</w:t>
+      </w:r>
+    </w:p>
+    <w:p>
+      <w:pPr>
+        <w:rPr>
+          <w:rFonts w:ascii="Arial" w:hAnsi="Arial" w:cs="Arial"/>
+          <w:sz w:val="24"/>
+          <w:szCs w:val="24"/>
+        </w:rPr>
+      </w:pPr>
+      <w:r>
+        <w:rPr>
+          <w:rFonts w:ascii="Arial" w:hAnsi="Arial" w:cs="Arial"/>
+          <w:sz w:val="24"/>
+          <w:szCs w:val="24"/>
+        </w:rPr>
+        <w:t>This class is responsible for determining the method for drawing an object.</w:t>
+      </w:r>
+    </w:p>
+    <w:p/>
+    <w:p>
+      <w:pPr>
+        <w:pStyle w:val="Heading2"/>
         <w:rPr>
           <w:rFonts w:cs="Arial"/>
           <w:sz w:val="32"/>
           <w:szCs w:val="24"/>
         </w:rPr>
-        <w:t xml:space="preserve">, </w:t>
-      </w:r>
+      </w:pPr>
       <w:r>
         <w:rPr>
           <w:rFonts w:cs="Arial"/>
           <w:sz w:val="32"/>
           <w:szCs w:val="24"/>
         </w:rPr>
-        <w:t>Motorbike</w:t>
-      </w:r>
-      <w:r>
-        <w:rPr>
-          <w:rFonts w:cs="Arial"/>
-          <w:sz w:val="32"/>
-          <w:szCs w:val="24"/>
-        </w:rPr>
-        <w:t xml:space="preserve">, </w:t>
-      </w:r>
-      <w:r>
-        <w:rPr>
-          <w:rFonts w:cs="Arial"/>
-          <w:sz w:val="32"/>
-          <w:szCs w:val="24"/>
-        </w:rPr>
-        <w:t>Bus</w:t>
-      </w:r>
-    </w:p>
-    <w:p>
-      <w:pPr>
-        <w:rPr>
-          <w:rFonts w:ascii="Arial" w:hAnsi="Arial" w:cs="Arial"/>
-          <w:sz w:val="24"/>
-          <w:szCs w:val="24"/>
-        </w:rPr>
-      </w:pPr>
-      <w:r>
-        <w:rPr>
-          <w:rFonts w:ascii="Arial" w:hAnsi="Arial" w:cs="Arial"/>
-          <w:sz w:val="24"/>
-          <w:szCs w:val="24"/>
-        </w:rPr>
-        <w:t>Inheritors of the Vehicle class, these are the objects in which will represent vehicles in the simulation. They each contain their own x &amp; y coordinates (double), a road to travel on, a position on that road (int), a direction to travel and a speed (int).</w:t>
-      </w:r>
-    </w:p>
-    <w:p/>
-    <w:p>
-      <w:pPr>
-        <w:pStyle w:val="Heading2"/>
-        <w:rPr>
-          <w:rFonts w:cs="Arial"/>
-          <w:sz w:val="32"/>
-          <w:szCs w:val="24"/>
-        </w:rPr>
-      </w:pPr>
-      <w:r>
-        <w:rPr>
-          <w:rFonts w:cs="Arial"/>
-          <w:sz w:val="32"/>
-          <w:szCs w:val="24"/>
-        </w:rPr>
-        <w:t>Drawable</w:t>
-      </w:r>
-    </w:p>
-    <w:p>
-      <w:pPr>
-        <w:rPr>
-          <w:rFonts w:ascii="Arial" w:hAnsi="Arial" w:cs="Arial"/>
-          <w:sz w:val="24"/>
-          <w:szCs w:val="24"/>
-        </w:rPr>
-      </w:pPr>
-      <w:r>
-        <w:rPr>
-          <w:rFonts w:ascii="Arial" w:hAnsi="Arial" w:cs="Arial"/>
-          <w:sz w:val="24"/>
-          <w:szCs w:val="24"/>
-        </w:rPr>
-        <w:t>This class is responsible for determining the method for drawing an object.</w:t>
-      </w:r>
-    </w:p>
-    <w:p/>
-    <w:p>
-      <w:pPr>
-        <w:pStyle w:val="Heading2"/>
-        <w:rPr>
-          <w:rFonts w:cs="Arial"/>
-          <w:sz w:val="32"/>
-          <w:szCs w:val="24"/>
-        </w:rPr>
-      </w:pPr>
-      <w:r>
-        <w:rPr>
-          <w:rFonts w:cs="Arial"/>
-          <w:sz w:val="32"/>
-          <w:szCs w:val="24"/>
-        </w:rPr>
+        <w:lastRenderedPageBreak/>
         <w:t>Position</w:t>
       </w:r>
     </w:p>

</xml_diff>

<commit_message>
True Final Update: + Added what functions don't work and some personal design notes.
</commit_message>
<xml_diff>
--- a/src/design/Working Document GUI.docx
+++ b/src/design/Working Document GUI.docx
@@ -47,12 +47,14 @@
         <w:pStyle w:val="Heading1"/>
         <w:rPr>
           <w:rFonts w:cs="Arial"/>
-          <w:szCs w:val="24"/>
-        </w:rPr>
-      </w:pPr>
-      <w:r>
-        <w:rPr>
-          <w:rFonts w:cs="Arial"/>
+          <w:sz w:val="36"/>
+          <w:szCs w:val="24"/>
+        </w:rPr>
+      </w:pPr>
+      <w:r>
+        <w:rPr>
+          <w:rFonts w:cs="Arial"/>
+          <w:sz w:val="36"/>
           <w:szCs w:val="24"/>
         </w:rPr>
         <w:t>Problem Specification</w:t>
@@ -62,155 +64,183 @@
       <w:pPr>
         <w:rPr>
           <w:rFonts w:cs="Arial"/>
-        </w:rPr>
-      </w:pPr>
-      <w:r>
-        <w:rPr>
-          <w:rFonts w:cs="Arial"/>
+          <w:sz w:val="24"/>
+        </w:rPr>
+      </w:pPr>
+      <w:r>
+        <w:rPr>
+          <w:rFonts w:cs="Arial"/>
+          <w:sz w:val="24"/>
         </w:rPr>
         <w:t xml:space="preserve">To design and develop a </w:t>
       </w:r>
       <w:r>
         <w:rPr>
           <w:rFonts w:cs="Arial"/>
+          <w:sz w:val="24"/>
         </w:rPr>
         <w:t xml:space="preserve">GUI </w:t>
       </w:r>
       <w:r>
         <w:rPr>
           <w:rFonts w:cs="Arial"/>
+          <w:sz w:val="24"/>
         </w:rPr>
         <w:t xml:space="preserve">based traffic simulator that </w:t>
       </w:r>
       <w:r>
         <w:rPr>
           <w:rFonts w:cs="Arial"/>
+          <w:sz w:val="24"/>
         </w:rPr>
         <w:t>simulates</w:t>
       </w:r>
       <w:r>
         <w:rPr>
           <w:rFonts w:cs="Arial"/>
+          <w:sz w:val="24"/>
         </w:rPr>
         <w:t xml:space="preserve"> a</w:t>
       </w:r>
       <w:r>
         <w:rPr>
           <w:rFonts w:cs="Arial"/>
+          <w:sz w:val="24"/>
         </w:rPr>
         <w:t xml:space="preserve"> set of</w:t>
       </w:r>
       <w:r>
         <w:rPr>
           <w:rFonts w:cs="Arial"/>
+          <w:sz w:val="24"/>
         </w:rPr>
         <w:t xml:space="preserve"> vehicle</w:t>
       </w:r>
       <w:r>
         <w:rPr>
           <w:rFonts w:cs="Arial"/>
+          <w:sz w:val="24"/>
         </w:rPr>
         <w:t>s</w:t>
       </w:r>
       <w:r>
         <w:rPr>
           <w:rFonts w:cs="Arial"/>
+          <w:sz w:val="24"/>
         </w:rPr>
         <w:t xml:space="preserve"> (car</w:t>
       </w:r>
       <w:r>
         <w:rPr>
           <w:rFonts w:cs="Arial"/>
+          <w:sz w:val="24"/>
         </w:rPr>
         <w:t>, bus, motorbike</w:t>
       </w:r>
       <w:r>
         <w:rPr>
           <w:rFonts w:cs="Arial"/>
+          <w:sz w:val="24"/>
         </w:rPr>
         <w:t xml:space="preserve">), that move in </w:t>
       </w:r>
       <w:r>
         <w:rPr>
           <w:rFonts w:cs="Arial"/>
+          <w:sz w:val="24"/>
         </w:rPr>
         <w:t>multiple</w:t>
       </w:r>
       <w:r>
         <w:rPr>
           <w:rFonts w:cs="Arial"/>
+          <w:sz w:val="24"/>
         </w:rPr>
         <w:t xml:space="preserve"> direction</w:t>
       </w:r>
       <w:r>
         <w:rPr>
           <w:rFonts w:cs="Arial"/>
+          <w:sz w:val="24"/>
         </w:rPr>
         <w:t>s</w:t>
       </w:r>
       <w:r>
         <w:rPr>
           <w:rFonts w:cs="Arial"/>
+          <w:sz w:val="24"/>
         </w:rPr>
         <w:t xml:space="preserve"> </w:t>
       </w:r>
       <w:r>
         <w:rPr>
           <w:rFonts w:cs="Arial"/>
+          <w:sz w:val="24"/>
         </w:rPr>
         <w:t>on multiple roads</w:t>
       </w:r>
       <w:r>
         <w:rPr>
           <w:rFonts w:cs="Arial"/>
+          <w:sz w:val="24"/>
         </w:rPr>
         <w:t xml:space="preserve"> and obey the stop and go commands of </w:t>
       </w:r>
       <w:r>
         <w:rPr>
           <w:rFonts w:cs="Arial"/>
+          <w:sz w:val="24"/>
         </w:rPr>
         <w:t>multiple</w:t>
       </w:r>
       <w:r>
         <w:rPr>
           <w:rFonts w:cs="Arial"/>
+          <w:sz w:val="24"/>
         </w:rPr>
         <w:t xml:space="preserve"> traffic light</w:t>
       </w:r>
       <w:r>
         <w:rPr>
           <w:rFonts w:cs="Arial"/>
+          <w:sz w:val="24"/>
         </w:rPr>
         <w:t>s</w:t>
       </w:r>
       <w:r>
         <w:rPr>
           <w:rFonts w:cs="Arial"/>
+          <w:sz w:val="24"/>
         </w:rPr>
         <w:t>.</w:t>
       </w:r>
       <w:r>
         <w:rPr>
           <w:rFonts w:cs="Arial"/>
+          <w:sz w:val="24"/>
         </w:rPr>
         <w:t xml:space="preserve"> The user will be able to enter two modes: City editing, that allows the user to build, save, edit and open a city that they created. And the simulation mode in which the simulation will</w:t>
       </w:r>
-      <w:r>
-        <w:rPr>
-          <w:rFonts w:cs="Arial"/>
+      <w:bookmarkStart w:id="0" w:name="_GoBack"/>
+      <w:bookmarkEnd w:id="0"/>
+      <w:r>
+        <w:rPr>
+          <w:rFonts w:cs="Arial"/>
+          <w:sz w:val="24"/>
         </w:rPr>
         <w:t xml:space="preserve"> </w:t>
       </w:r>
       <w:r>
         <w:rPr>
           <w:rFonts w:cs="Arial"/>
+          <w:sz w:val="24"/>
         </w:rPr>
         <w:t>run</w:t>
       </w:r>
       <w:r>
         <w:rPr>
           <w:rFonts w:cs="Arial"/>
+          <w:sz w:val="24"/>
         </w:rPr>
         <w:t>.</w:t>
       </w:r>
@@ -219,41 +249,48 @@
       <w:pPr>
         <w:rPr>
           <w:rFonts w:cs="Arial"/>
-        </w:rPr>
-      </w:pPr>
-      <w:r>
-        <w:rPr>
-          <w:rFonts w:cs="Arial"/>
+          <w:sz w:val="24"/>
+        </w:rPr>
+      </w:pPr>
+      <w:r>
+        <w:rPr>
+          <w:rFonts w:cs="Arial"/>
+          <w:sz w:val="24"/>
         </w:rPr>
         <w:t xml:space="preserve">The program will be executed within a </w:t>
       </w:r>
       <w:r>
         <w:rPr>
           <w:rFonts w:cs="Arial"/>
+          <w:sz w:val="24"/>
         </w:rPr>
         <w:t>SimCity</w:t>
       </w:r>
       <w:r>
         <w:rPr>
           <w:rFonts w:cs="Arial"/>
+          <w:sz w:val="24"/>
         </w:rPr>
         <w:t xml:space="preserve"> class and utilize a statistics class to </w:t>
       </w:r>
       <w:r>
         <w:rPr>
           <w:rFonts w:cs="Arial"/>
+          <w:sz w:val="24"/>
         </w:rPr>
         <w:t>keep track of</w:t>
       </w:r>
       <w:r>
         <w:rPr>
           <w:rFonts w:cs="Arial"/>
+          <w:sz w:val="24"/>
         </w:rPr>
         <w:t xml:space="preserve"> the results of the simulation.</w:t>
       </w:r>
       <w:r>
         <w:rPr>
           <w:rFonts w:cs="Arial"/>
+          <w:sz w:val="24"/>
         </w:rPr>
         <w:t xml:space="preserve"> </w:t>
       </w:r>
@@ -261,6 +298,7 @@
       <w:r>
         <w:rPr>
           <w:rFonts w:cs="Arial"/>
+          <w:sz w:val="24"/>
         </w:rPr>
         <w:t>Of course</w:t>
       </w:r>
@@ -268,6 +306,7 @@
       <w:r>
         <w:rPr>
           <w:rFonts w:cs="Arial"/>
+          <w:sz w:val="24"/>
         </w:rPr>
         <w:t xml:space="preserve"> these are only the most basic classes and during the implementation of the project some auxiliary classes may appear.</w:t>
       </w:r>
@@ -276,11 +315,13 @@
       <w:pPr>
         <w:rPr>
           <w:rFonts w:cs="Arial"/>
-        </w:rPr>
-      </w:pPr>
-      <w:r>
-        <w:rPr>
-          <w:rFonts w:cs="Arial"/>
+          <w:sz w:val="24"/>
+        </w:rPr>
+      </w:pPr>
+      <w:r>
+        <w:rPr>
+          <w:rFonts w:cs="Arial"/>
+          <w:sz w:val="24"/>
         </w:rPr>
         <w:t>This program will be used during JCU open day in 2020. It will behave like a simplified traffic simulator.</w:t>
       </w:r>
@@ -289,7 +330,7 @@
       <w:pPr>
         <w:rPr>
           <w:rFonts w:ascii="Arial" w:hAnsi="Arial" w:cs="Arial"/>
-          <w:sz w:val="24"/>
+          <w:sz w:val="28"/>
           <w:szCs w:val="24"/>
         </w:rPr>
       </w:pPr>
@@ -299,12 +340,14 @@
         <w:pStyle w:val="Heading1"/>
         <w:rPr>
           <w:rFonts w:cs="Arial"/>
-          <w:szCs w:val="24"/>
-        </w:rPr>
-      </w:pPr>
-      <w:r>
-        <w:rPr>
-          <w:rFonts w:cs="Arial"/>
+          <w:sz w:val="36"/>
+          <w:szCs w:val="24"/>
+        </w:rPr>
+      </w:pPr>
+      <w:r>
+        <w:rPr>
+          <w:rFonts w:cs="Arial"/>
+          <w:sz w:val="36"/>
           <w:szCs w:val="24"/>
         </w:rPr>
         <w:t>Problem Decomposition</w:t>
@@ -314,17 +357,20 @@
       <w:pPr>
         <w:rPr>
           <w:rFonts w:cs="Arial"/>
-        </w:rPr>
-      </w:pPr>
-      <w:r>
-        <w:rPr>
-          <w:rFonts w:cs="Arial"/>
+          <w:sz w:val="24"/>
+        </w:rPr>
+      </w:pPr>
+      <w:r>
+        <w:rPr>
+          <w:rFonts w:cs="Arial"/>
+          <w:sz w:val="24"/>
         </w:rPr>
         <w:t xml:space="preserve">This program will </w:t>
       </w:r>
       <w:r>
         <w:rPr>
           <w:rFonts w:cs="Arial"/>
+          <w:sz w:val="24"/>
         </w:rPr>
         <w:t xml:space="preserve">be constructed using </w:t>
       </w:r>
@@ -332,6 +378,7 @@
         <w:rPr>
           <w:rFonts w:cs="Arial"/>
           <w:strike/>
+          <w:sz w:val="24"/>
         </w:rPr>
         <w:t>four</w:t>
       </w:r>
@@ -339,36 +386,42 @@
         <w:rPr>
           <w:rFonts w:cs="Arial"/>
           <w:strike/>
+          <w:sz w:val="24"/>
         </w:rPr>
         <w:t>teen</w:t>
       </w:r>
       <w:r>
         <w:rPr>
           <w:rFonts w:cs="Arial"/>
+          <w:sz w:val="24"/>
         </w:rPr>
         <w:t xml:space="preserve"> classes, in which comprises of </w:t>
       </w:r>
       <w:r>
         <w:rPr>
           <w:rFonts w:cs="Arial"/>
+          <w:sz w:val="24"/>
         </w:rPr>
         <w:t>many</w:t>
       </w:r>
       <w:r>
         <w:rPr>
           <w:rFonts w:cs="Arial"/>
+          <w:sz w:val="24"/>
         </w:rPr>
         <w:t xml:space="preserve"> objects</w:t>
       </w:r>
       <w:r>
         <w:rPr>
           <w:rFonts w:cs="Arial"/>
+          <w:sz w:val="24"/>
         </w:rPr>
         <w:t xml:space="preserve"> and methods</w:t>
       </w:r>
       <w:r>
         <w:rPr>
           <w:rFonts w:cs="Arial"/>
+          <w:sz w:val="24"/>
         </w:rPr>
         <w:t>.</w:t>
       </w:r>
@@ -377,24 +430,78 @@
       <w:pPr>
         <w:pStyle w:val="Heading2"/>
         <w:rPr>
-          <w:sz w:val="32"/>
-        </w:rPr>
-      </w:pPr>
-    </w:p>
-    <w:p/>
-    <w:p/>
-    <w:p/>
-    <w:p/>
-    <w:p/>
-    <w:p/>
-    <w:p/>
-    <w:p/>
-    <w:p/>
+          <w:sz w:val="36"/>
+        </w:rPr>
+      </w:pPr>
+    </w:p>
+    <w:p>
+      <w:pPr>
+        <w:rPr>
+          <w:sz w:val="24"/>
+        </w:rPr>
+      </w:pPr>
+    </w:p>
+    <w:p>
+      <w:pPr>
+        <w:rPr>
+          <w:sz w:val="24"/>
+        </w:rPr>
+      </w:pPr>
+    </w:p>
+    <w:p>
+      <w:pPr>
+        <w:rPr>
+          <w:sz w:val="24"/>
+        </w:rPr>
+      </w:pPr>
+    </w:p>
+    <w:p>
+      <w:pPr>
+        <w:rPr>
+          <w:sz w:val="24"/>
+        </w:rPr>
+      </w:pPr>
+    </w:p>
+    <w:p>
+      <w:pPr>
+        <w:rPr>
+          <w:sz w:val="24"/>
+        </w:rPr>
+      </w:pPr>
+    </w:p>
+    <w:p>
+      <w:pPr>
+        <w:rPr>
+          <w:sz w:val="24"/>
+        </w:rPr>
+      </w:pPr>
+    </w:p>
+    <w:p>
+      <w:pPr>
+        <w:rPr>
+          <w:sz w:val="24"/>
+        </w:rPr>
+      </w:pPr>
+    </w:p>
+    <w:p>
+      <w:pPr>
+        <w:rPr>
+          <w:sz w:val="24"/>
+        </w:rPr>
+      </w:pPr>
+    </w:p>
+    <w:p>
+      <w:pPr>
+        <w:rPr>
+          <w:sz w:val="24"/>
+        </w:rPr>
+      </w:pPr>
+    </w:p>
     <w:p>
       <w:pPr>
         <w:pStyle w:val="Heading2"/>
         <w:rPr>
-          <w:sz w:val="32"/>
+          <w:sz w:val="36"/>
         </w:rPr>
       </w:pPr>
     </w:p>
@@ -402,91 +509,145 @@
       <w:pPr>
         <w:pStyle w:val="Heading2"/>
         <w:rPr>
-          <w:sz w:val="32"/>
-        </w:rPr>
-      </w:pPr>
-      <w:r>
-        <w:rPr>
-          <w:sz w:val="32"/>
+          <w:sz w:val="36"/>
+        </w:rPr>
+      </w:pPr>
+      <w:r>
+        <w:rPr>
+          <w:sz w:val="36"/>
         </w:rPr>
         <w:t xml:space="preserve">2D City </w:t>
       </w:r>
       <w:r>
         <w:rPr>
-          <w:sz w:val="32"/>
+          <w:sz w:val="36"/>
         </w:rPr>
         <w:t xml:space="preserve">Road </w:t>
       </w:r>
       <w:r>
         <w:rPr>
-          <w:sz w:val="32"/>
+          <w:sz w:val="36"/>
         </w:rPr>
         <w:t>Plan</w:t>
       </w:r>
       <w:r>
         <w:rPr>
-          <w:sz w:val="32"/>
+          <w:sz w:val="36"/>
         </w:rPr>
         <w:t>ning</w:t>
       </w:r>
     </w:p>
     <w:p>
-      <w:r>
+      <w:pPr>
+        <w:rPr>
+          <w:sz w:val="24"/>
+        </w:rPr>
+      </w:pPr>
+      <w:r>
+        <w:rPr>
+          <w:sz w:val="24"/>
+        </w:rPr>
         <w:t xml:space="preserve">At the current stage of implementing the </w:t>
       </w:r>
       <w:r>
+        <w:rPr>
+          <w:sz w:val="24"/>
+        </w:rPr>
         <w:t>coordination</w:t>
       </w:r>
       <w:r>
+        <w:rPr>
+          <w:sz w:val="24"/>
+        </w:rPr>
         <w:t xml:space="preserve"> for the city, I define a </w:t>
       </w:r>
       <w:proofErr w:type="spellStart"/>
       <w:r>
         <w:rPr>
           <w:b/>
+          <w:sz w:val="24"/>
         </w:rPr>
         <w:t>CityCell</w:t>
       </w:r>
       <w:proofErr w:type="spellEnd"/>
       <w:r>
+        <w:rPr>
+          <w:sz w:val="24"/>
+        </w:rPr>
         <w:t xml:space="preserve"> class. The </w:t>
       </w:r>
       <w:r>
         <w:rPr>
           <w:b/>
+          <w:sz w:val="24"/>
         </w:rPr>
         <w:t>City</w:t>
       </w:r>
       <w:r>
+        <w:rPr>
+          <w:sz w:val="24"/>
+        </w:rPr>
         <w:t xml:space="preserve"> object will contain a fixed grid size of 20 by 20 cells</w:t>
       </w:r>
       <w:r>
+        <w:rPr>
+          <w:sz w:val="24"/>
+        </w:rPr>
         <w:t xml:space="preserve"> (for simplicity sake)</w:t>
       </w:r>
       <w:r>
+        <w:rPr>
+          <w:sz w:val="24"/>
+        </w:rPr>
         <w:t>. And after much deliberation</w:t>
       </w:r>
       <w:r>
+        <w:rPr>
+          <w:sz w:val="24"/>
+        </w:rPr>
         <w:t xml:space="preserve"> with a hint of frustration</w:t>
       </w:r>
       <w:r>
+        <w:rPr>
+          <w:sz w:val="24"/>
+        </w:rPr>
         <w:t xml:space="preserve">, a new concept </w:t>
       </w:r>
       <w:r>
+        <w:rPr>
+          <w:sz w:val="24"/>
+        </w:rPr>
         <w:t>for the</w:t>
       </w:r>
       <w:r>
+        <w:rPr>
+          <w:sz w:val="24"/>
+        </w:rPr>
         <w:t xml:space="preserve"> roads will be implemented to ensure a successful intersection.</w:t>
       </w:r>
     </w:p>
     <w:p>
-      <w:r>
+      <w:pPr>
+        <w:rPr>
+          <w:sz w:val="24"/>
+        </w:rPr>
+      </w:pPr>
+      <w:r>
+        <w:rPr>
+          <w:sz w:val="24"/>
+        </w:rPr>
         <w:t>Each city cell will contain 0 – 4 road segments, this layou</w:t>
       </w:r>
       <w:r>
+        <w:rPr>
+          <w:sz w:val="24"/>
+        </w:rPr>
         <w:t>t is what will make a working intersection possible</w:t>
       </w:r>
       <w:r>
+        <w:rPr>
+          <w:sz w:val="24"/>
+        </w:rPr>
         <w:t>.</w:t>
       </w:r>
     </w:p>
@@ -494,21 +655,29 @@
       <w:pPr>
         <w:rPr>
           <w:b/>
+          <w:sz w:val="24"/>
           <w:u w:val="single"/>
         </w:rPr>
       </w:pPr>
       <w:r>
         <w:rPr>
           <w:b/>
+          <w:sz w:val="24"/>
           <w:u w:val="single"/>
         </w:rPr>
         <w:t>Diagram:</w:t>
       </w:r>
     </w:p>
     <w:p>
+      <w:pPr>
+        <w:rPr>
+          <w:sz w:val="24"/>
+        </w:rPr>
+      </w:pPr>
       <w:r>
         <w:rPr>
           <w:noProof/>
+          <w:sz w:val="24"/>
         </w:rPr>
         <w:drawing>
           <wp:anchor distT="0" distB="0" distL="114300" distR="114300" simplePos="0" relativeHeight="251658240" behindDoc="0" locked="0" layoutInCell="1" allowOverlap="1">
@@ -568,56 +737,143 @@
         </w:drawing>
       </w:r>
     </w:p>
-    <w:p/>
-    <w:p/>
-    <w:p>
-      <w:r>
+    <w:p>
+      <w:pPr>
+        <w:rPr>
+          <w:sz w:val="24"/>
+        </w:rPr>
+      </w:pPr>
+    </w:p>
+    <w:p>
+      <w:pPr>
+        <w:rPr>
+          <w:sz w:val="24"/>
+        </w:rPr>
+      </w:pPr>
+    </w:p>
+    <w:p>
+      <w:pPr>
+        <w:rPr>
+          <w:sz w:val="24"/>
+        </w:rPr>
+      </w:pPr>
+      <w:r>
+        <w:rPr>
+          <w:sz w:val="24"/>
+        </w:rPr>
         <w:t xml:space="preserve">The central square will act as the intersection. </w:t>
       </w:r>
       <w:r>
+        <w:rPr>
+          <w:sz w:val="24"/>
+        </w:rPr>
         <w:t>When a</w:t>
       </w:r>
       <w:r>
+        <w:rPr>
+          <w:sz w:val="24"/>
+        </w:rPr>
         <w:t xml:space="preserve"> vehicle reach</w:t>
       </w:r>
       <w:r>
+        <w:rPr>
+          <w:sz w:val="24"/>
+        </w:rPr>
         <w:t>es</w:t>
       </w:r>
       <w:r>
+        <w:rPr>
+          <w:sz w:val="24"/>
+        </w:rPr>
         <w:t xml:space="preserve"> this square, the vehicle will choose a direction depending on the presence of the adjacent connected road segments.</w:t>
       </w:r>
     </w:p>
-    <w:p/>
-    <w:p/>
-    <w:p/>
-    <w:p>
-      <w:r>
+    <w:p>
+      <w:pPr>
+        <w:rPr>
+          <w:sz w:val="24"/>
+        </w:rPr>
+      </w:pPr>
+    </w:p>
+    <w:p>
+      <w:pPr>
+        <w:rPr>
+          <w:sz w:val="24"/>
+        </w:rPr>
+      </w:pPr>
+    </w:p>
+    <w:p>
+      <w:pPr>
+        <w:rPr>
+          <w:sz w:val="24"/>
+        </w:rPr>
+      </w:pPr>
+    </w:p>
+    <w:p>
+      <w:pPr>
+        <w:rPr>
+          <w:sz w:val="24"/>
+        </w:rPr>
+      </w:pPr>
+      <w:r>
+        <w:rPr>
+          <w:sz w:val="24"/>
+        </w:rPr>
         <w:t>A</w:t>
       </w:r>
       <w:r>
+        <w:rPr>
+          <w:sz w:val="24"/>
+        </w:rPr>
         <w:t xml:space="preserve"> file format is needed in order to save the</w:t>
       </w:r>
       <w:r>
+        <w:rPr>
+          <w:sz w:val="24"/>
+        </w:rPr>
         <w:t xml:space="preserve"> state of the</w:t>
       </w:r>
       <w:r>
+        <w:rPr>
+          <w:sz w:val="24"/>
+        </w:rPr>
         <w:t xml:space="preserve"> city. The first line in the file will contain the grid dimension</w:t>
       </w:r>
       <w:r>
+        <w:rPr>
+          <w:sz w:val="24"/>
+        </w:rPr>
         <w:t>s</w:t>
       </w:r>
       <w:r>
+        <w:rPr>
+          <w:sz w:val="24"/>
+        </w:rPr>
         <w:t xml:space="preserve"> (I haven’t used</w:t>
       </w:r>
       <w:r>
+        <w:rPr>
+          <w:sz w:val="24"/>
+        </w:rPr>
         <w:t xml:space="preserve"> any of</w:t>
       </w:r>
       <w:r>
+        <w:rPr>
+          <w:sz w:val="24"/>
+        </w:rPr>
         <w:t xml:space="preserve"> this yet) and the remaining lines will contain the sections of straight roads.</w:t>
       </w:r>
     </w:p>
     <w:p>
-      <w:r>
+      <w:pPr>
+        <w:rPr>
+          <w:sz w:val="24"/>
+        </w:rPr>
+      </w:pPr>
+      <w:r>
+        <w:rPr>
+          <w:sz w:val="24"/>
+        </w:rPr>
         <w:t>The coordinates set the beginning and end of the road:</w:t>
       </w:r>
     </w:p>
@@ -625,25 +881,49 @@
       <w:pPr>
         <w:rPr>
           <w:b/>
+          <w:sz w:val="24"/>
           <w:u w:val="single"/>
         </w:rPr>
       </w:pPr>
       <w:r>
         <w:rPr>
           <w:b/>
+          <w:sz w:val="24"/>
           <w:u w:val="single"/>
         </w:rPr>
         <w:t>Example:</w:t>
       </w:r>
     </w:p>
     <w:p>
-      <w:r>
+      <w:pPr>
+        <w:rPr>
+          <w:sz w:val="24"/>
+        </w:rPr>
+      </w:pPr>
+      <w:r>
+        <w:rPr>
+          <w:sz w:val="24"/>
+        </w:rPr>
         <w:t>X1, Y1, X2, Y2 …</w:t>
       </w:r>
     </w:p>
-    <w:p/>
-    <w:p>
-      <w:r>
+    <w:p>
+      <w:pPr>
+        <w:rPr>
+          <w:sz w:val="24"/>
+        </w:rPr>
+      </w:pPr>
+    </w:p>
+    <w:p>
+      <w:pPr>
+        <w:rPr>
+          <w:sz w:val="24"/>
+        </w:rPr>
+      </w:pPr>
+      <w:r>
+        <w:rPr>
+          <w:sz w:val="24"/>
+        </w:rPr>
         <w:t>Since each cell contains 0 – 2 segments of straight road, the layout of the coordinates are as follows:</w:t>
       </w:r>
     </w:p>
@@ -672,7 +952,15 @@
             <w:gridSpan w:val="2"/>
           </w:tcPr>
           <w:p>
+            <w:pPr>
+              <w:rPr>
+                <w:sz w:val="24"/>
+              </w:rPr>
+            </w:pPr>
             <w:r>
+              <w:rPr>
+                <w:sz w:val="24"/>
+              </w:rPr>
               <w:t>Cell 0</w:t>
             </w:r>
           </w:p>
@@ -683,7 +971,15 @@
             <w:gridSpan w:val="2"/>
           </w:tcPr>
           <w:p>
+            <w:pPr>
+              <w:rPr>
+                <w:sz w:val="24"/>
+              </w:rPr>
+            </w:pPr>
             <w:r>
+              <w:rPr>
+                <w:sz w:val="24"/>
+              </w:rPr>
               <w:t>Cell 1</w:t>
             </w:r>
           </w:p>
@@ -694,7 +990,15 @@
             <w:gridSpan w:val="2"/>
           </w:tcPr>
           <w:p>
+            <w:pPr>
+              <w:rPr>
+                <w:sz w:val="24"/>
+              </w:rPr>
+            </w:pPr>
             <w:r>
+              <w:rPr>
+                <w:sz w:val="24"/>
+              </w:rPr>
               <w:t>Cell 2</w:t>
             </w:r>
           </w:p>
@@ -705,7 +1009,15 @@
             <w:gridSpan w:val="2"/>
           </w:tcPr>
           <w:p>
+            <w:pPr>
+              <w:rPr>
+                <w:sz w:val="24"/>
+              </w:rPr>
+            </w:pPr>
             <w:r>
+              <w:rPr>
+                <w:sz w:val="24"/>
+              </w:rPr>
               <w:t>Cell 3</w:t>
             </w:r>
           </w:p>
@@ -716,7 +1028,15 @@
             <w:gridSpan w:val="2"/>
           </w:tcPr>
           <w:p>
+            <w:pPr>
+              <w:rPr>
+                <w:sz w:val="24"/>
+              </w:rPr>
+            </w:pPr>
             <w:r>
+              <w:rPr>
+                <w:sz w:val="24"/>
+              </w:rPr>
               <w:t>Cell …</w:t>
             </w:r>
           </w:p>
@@ -728,7 +1048,15 @@
             <w:tcW w:w="935" w:type="dxa"/>
           </w:tcPr>
           <w:p>
+            <w:pPr>
+              <w:rPr>
+                <w:sz w:val="24"/>
+              </w:rPr>
+            </w:pPr>
             <w:r>
+              <w:rPr>
+                <w:sz w:val="24"/>
+              </w:rPr>
               <w:t>1</w:t>
             </w:r>
           </w:p>
@@ -738,7 +1066,15 @@
             <w:tcW w:w="935" w:type="dxa"/>
           </w:tcPr>
           <w:p>
+            <w:pPr>
+              <w:rPr>
+                <w:sz w:val="24"/>
+              </w:rPr>
+            </w:pPr>
             <w:r>
+              <w:rPr>
+                <w:sz w:val="24"/>
+              </w:rPr>
               <w:t>2</w:t>
             </w:r>
           </w:p>
@@ -748,7 +1084,15 @@
             <w:tcW w:w="935" w:type="dxa"/>
           </w:tcPr>
           <w:p>
+            <w:pPr>
+              <w:rPr>
+                <w:sz w:val="24"/>
+              </w:rPr>
+            </w:pPr>
             <w:r>
+              <w:rPr>
+                <w:sz w:val="24"/>
+              </w:rPr>
               <w:t>3</w:t>
             </w:r>
           </w:p>
@@ -758,7 +1102,15 @@
             <w:tcW w:w="935" w:type="dxa"/>
           </w:tcPr>
           <w:p>
+            <w:pPr>
+              <w:rPr>
+                <w:sz w:val="24"/>
+              </w:rPr>
+            </w:pPr>
             <w:r>
+              <w:rPr>
+                <w:sz w:val="24"/>
+              </w:rPr>
               <w:t>4</w:t>
             </w:r>
           </w:p>
@@ -768,7 +1120,15 @@
             <w:tcW w:w="935" w:type="dxa"/>
           </w:tcPr>
           <w:p>
+            <w:pPr>
+              <w:rPr>
+                <w:sz w:val="24"/>
+              </w:rPr>
+            </w:pPr>
             <w:r>
+              <w:rPr>
+                <w:sz w:val="24"/>
+              </w:rPr>
               <w:t>5</w:t>
             </w:r>
           </w:p>
@@ -778,7 +1138,15 @@
             <w:tcW w:w="935" w:type="dxa"/>
           </w:tcPr>
           <w:p>
+            <w:pPr>
+              <w:rPr>
+                <w:sz w:val="24"/>
+              </w:rPr>
+            </w:pPr>
             <w:r>
+              <w:rPr>
+                <w:sz w:val="24"/>
+              </w:rPr>
               <w:t>6</w:t>
             </w:r>
           </w:p>
@@ -788,7 +1156,15 @@
             <w:tcW w:w="935" w:type="dxa"/>
           </w:tcPr>
           <w:p>
+            <w:pPr>
+              <w:rPr>
+                <w:sz w:val="24"/>
+              </w:rPr>
+            </w:pPr>
             <w:r>
+              <w:rPr>
+                <w:sz w:val="24"/>
+              </w:rPr>
               <w:t>7</w:t>
             </w:r>
           </w:p>
@@ -798,7 +1174,15 @@
             <w:tcW w:w="935" w:type="dxa"/>
           </w:tcPr>
           <w:p>
+            <w:pPr>
+              <w:rPr>
+                <w:sz w:val="24"/>
+              </w:rPr>
+            </w:pPr>
             <w:r>
+              <w:rPr>
+                <w:sz w:val="24"/>
+              </w:rPr>
               <w:t>8</w:t>
             </w:r>
           </w:p>
@@ -808,7 +1192,15 @@
             <w:tcW w:w="935" w:type="dxa"/>
           </w:tcPr>
           <w:p>
+            <w:pPr>
+              <w:rPr>
+                <w:sz w:val="24"/>
+              </w:rPr>
+            </w:pPr>
             <w:r>
+              <w:rPr>
+                <w:sz w:val="24"/>
+              </w:rPr>
               <w:t>…</w:t>
             </w:r>
           </w:p>
@@ -818,27 +1210,59 @@
             <w:tcW w:w="935" w:type="dxa"/>
           </w:tcPr>
           <w:p>
+            <w:pPr>
+              <w:rPr>
+                <w:sz w:val="24"/>
+              </w:rPr>
+            </w:pPr>
             <w:r>
+              <w:rPr>
+                <w:sz w:val="24"/>
+              </w:rPr>
               <w:t>…</w:t>
             </w:r>
           </w:p>
         </w:tc>
       </w:tr>
     </w:tbl>
-    <w:p/>
-    <w:p>
-      <w:r>
+    <w:p>
+      <w:pPr>
+        <w:rPr>
+          <w:sz w:val="24"/>
+        </w:rPr>
+      </w:pPr>
+    </w:p>
+    <w:p>
+      <w:pPr>
+        <w:rPr>
+          <w:sz w:val="24"/>
+        </w:rPr>
+      </w:pPr>
+      <w:r>
+        <w:rPr>
+          <w:sz w:val="24"/>
+        </w:rPr>
         <w:t>Let’s say we have a horizontal road, then the odd coordinates will indicate that the road begins (or ends) with the left segment, and even coordinates mean that the road begins (or ends) with the right segment. This is the same for vertical roads.</w:t>
       </w:r>
     </w:p>
     <w:p>
+      <w:pPr>
+        <w:rPr>
+          <w:sz w:val="24"/>
+        </w:rPr>
+      </w:pPr>
       <w:proofErr w:type="gramStart"/>
       <w:r>
-        <w:lastRenderedPageBreak/>
+        <w:rPr>
+          <w:sz w:val="24"/>
+        </w:rPr>
         <w:t>So</w:t>
       </w:r>
       <w:proofErr w:type="gramEnd"/>
       <w:r>
+        <w:rPr>
+          <w:sz w:val="24"/>
+        </w:rPr>
         <w:t xml:space="preserve"> inside the city.txt file (describing the city) the format is:</w:t>
       </w:r>
     </w:p>
@@ -850,14 +1274,14 @@
         <w:spacing w:after="0" w:line="240" w:lineRule="auto"/>
         <w:rPr>
           <w:rFonts w:ascii="Calibri" w:hAnsi="Calibri" w:cs="Calibri"/>
-          <w:sz w:val="24"/>
+          <w:sz w:val="28"/>
           <w:szCs w:val="24"/>
         </w:rPr>
       </w:pPr>
       <w:r>
         <w:rPr>
           <w:rFonts w:ascii="Calibri" w:hAnsi="Calibri" w:cs="Calibri"/>
-          <w:sz w:val="24"/>
+          <w:sz w:val="28"/>
           <w:szCs w:val="24"/>
         </w:rPr>
         <w:t>20, 20</w:t>
@@ -871,14 +1295,14 @@
         <w:spacing w:after="0" w:line="240" w:lineRule="auto"/>
         <w:rPr>
           <w:rFonts w:ascii="Calibri" w:hAnsi="Calibri" w:cs="Calibri"/>
-          <w:sz w:val="24"/>
+          <w:sz w:val="28"/>
           <w:szCs w:val="24"/>
         </w:rPr>
       </w:pPr>
       <w:r>
         <w:rPr>
           <w:rFonts w:ascii="Calibri" w:hAnsi="Calibri" w:cs="Calibri"/>
-          <w:sz w:val="24"/>
+          <w:sz w:val="28"/>
           <w:szCs w:val="24"/>
         </w:rPr>
         <w:t>1,1,1,40</w:t>
@@ -892,14 +1316,14 @@
         <w:spacing w:after="0" w:line="240" w:lineRule="auto"/>
         <w:rPr>
           <w:rFonts w:ascii="Calibri" w:hAnsi="Calibri" w:cs="Calibri"/>
-          <w:sz w:val="24"/>
+          <w:sz w:val="28"/>
           <w:szCs w:val="24"/>
         </w:rPr>
       </w:pPr>
       <w:r>
         <w:rPr>
           <w:rFonts w:ascii="Calibri" w:hAnsi="Calibri" w:cs="Calibri"/>
-          <w:sz w:val="24"/>
+          <w:sz w:val="28"/>
           <w:szCs w:val="24"/>
         </w:rPr>
         <w:t>1,1,40,1</w:t>
@@ -913,24 +1337,29 @@
         <w:spacing w:after="0" w:line="240" w:lineRule="auto"/>
         <w:rPr>
           <w:rFonts w:ascii="Calibri" w:hAnsi="Calibri" w:cs="Calibri"/>
-          <w:sz w:val="24"/>
+          <w:sz w:val="28"/>
           <w:szCs w:val="24"/>
         </w:rPr>
       </w:pPr>
       <w:r>
         <w:rPr>
           <w:rFonts w:ascii="Calibri" w:hAnsi="Calibri" w:cs="Calibri"/>
-          <w:sz w:val="24"/>
+          <w:sz w:val="28"/>
           <w:szCs w:val="24"/>
         </w:rPr>
         <w:t>21,2,21,39</w:t>
       </w:r>
     </w:p>
     <w:p>
+      <w:pPr>
+        <w:rPr>
+          <w:sz w:val="24"/>
+        </w:rPr>
+      </w:pPr>
       <w:r>
         <w:rPr>
           <w:rFonts w:ascii="Calibri" w:hAnsi="Calibri" w:cs="Calibri"/>
-          <w:sz w:val="24"/>
+          <w:sz w:val="28"/>
           <w:szCs w:val="24"/>
         </w:rPr>
         <w:t>10,10,30,10</w:t>
@@ -940,134 +1369,228 @@
       <w:pPr>
         <w:rPr>
           <w:b/>
-        </w:rPr>
-      </w:pPr>
-      <w:r>
+          <w:sz w:val="24"/>
+        </w:rPr>
+      </w:pPr>
+      <w:r>
+        <w:rPr>
+          <w:sz w:val="24"/>
+        </w:rPr>
         <w:t>This defines a city</w:t>
       </w:r>
       <w:r>
+        <w:rPr>
+          <w:sz w:val="24"/>
+        </w:rPr>
         <w:t xml:space="preserve"> that consists</w:t>
       </w:r>
       <w:r>
+        <w:rPr>
+          <w:sz w:val="24"/>
+        </w:rPr>
         <w:t xml:space="preserve"> of </w:t>
       </w:r>
       <w:r>
         <w:rPr>
           <w:b/>
+          <w:sz w:val="24"/>
         </w:rPr>
         <w:t>20 by 20</w:t>
       </w:r>
       <w:r>
+        <w:rPr>
+          <w:sz w:val="24"/>
+        </w:rPr>
         <w:t xml:space="preserve"> cells </w:t>
       </w:r>
       <w:r>
+        <w:rPr>
+          <w:sz w:val="24"/>
+        </w:rPr>
         <w:t>in which</w:t>
       </w:r>
       <w:r>
+        <w:rPr>
+          <w:sz w:val="24"/>
+        </w:rPr>
         <w:t xml:space="preserve"> contain </w:t>
       </w:r>
       <w:r>
         <w:rPr>
           <w:b/>
-        </w:rPr>
-        <w:t>4 roads</w:t>
+          <w:sz w:val="24"/>
+        </w:rPr>
+        <w:t>4 roads.</w:t>
+      </w:r>
+    </w:p>
+    <w:p>
+      <w:pPr>
+        <w:rPr>
+          <w:sz w:val="24"/>
+        </w:rPr>
+      </w:pPr>
+      <w:r>
+        <w:rPr>
+          <w:sz w:val="24"/>
+        </w:rPr>
+        <w:t xml:space="preserve">The functions for loading a file into the </w:t>
       </w:r>
       <w:r>
         <w:rPr>
           <w:b/>
-        </w:rPr>
-        <w:t>.</w:t>
-      </w:r>
-    </w:p>
-    <w:p>
-      <w:r>
-        <w:t xml:space="preserve">The functions for loading a </w:t>
-      </w:r>
-      <w:r>
-        <w:t xml:space="preserve">file into the </w:t>
-      </w:r>
-      <w:r>
-        <w:rPr>
-          <w:b/>
+          <w:sz w:val="24"/>
         </w:rPr>
         <w:t>City</w:t>
       </w:r>
       <w:r>
+        <w:rPr>
+          <w:sz w:val="24"/>
+        </w:rPr>
         <w:t xml:space="preserve"> class </w:t>
       </w:r>
       <w:r>
+        <w:rPr>
+          <w:sz w:val="24"/>
+        </w:rPr>
         <w:t>are</w:t>
       </w:r>
       <w:r>
+        <w:rPr>
+          <w:sz w:val="24"/>
+        </w:rPr>
         <w:t xml:space="preserve"> also implemented</w:t>
       </w:r>
     </w:p>
     <w:p>
-      <w:r>
+      <w:pPr>
+        <w:rPr>
+          <w:sz w:val="24"/>
+        </w:rPr>
+      </w:pPr>
+      <w:r>
+        <w:rPr>
+          <w:sz w:val="24"/>
+        </w:rPr>
         <w:t>(</w:t>
       </w:r>
       <w:proofErr w:type="spellStart"/>
       <w:proofErr w:type="gramStart"/>
       <w:r>
+        <w:rPr>
+          <w:sz w:val="24"/>
+        </w:rPr>
         <w:t>loadCity</w:t>
       </w:r>
       <w:proofErr w:type="spellEnd"/>
       <w:r>
+        <w:rPr>
+          <w:sz w:val="24"/>
+        </w:rPr>
         <w:t>(</w:t>
       </w:r>
       <w:proofErr w:type="gramEnd"/>
       <w:r>
+        <w:rPr>
+          <w:sz w:val="24"/>
+        </w:rPr>
         <w:t xml:space="preserve">String) and </w:t>
       </w:r>
       <w:proofErr w:type="spellStart"/>
       <w:r>
+        <w:rPr>
+          <w:sz w:val="24"/>
+        </w:rPr>
         <w:t>addRoad</w:t>
       </w:r>
       <w:proofErr w:type="spellEnd"/>
       <w:r>
+        <w:rPr>
+          <w:sz w:val="24"/>
+        </w:rPr>
         <w:t>(int, int, int, int)).</w:t>
       </w:r>
     </w:p>
     <w:p>
-      <w:r>
+      <w:pPr>
+        <w:rPr>
+          <w:sz w:val="24"/>
+        </w:rPr>
+      </w:pPr>
+      <w:r>
+        <w:rPr>
+          <w:sz w:val="24"/>
+        </w:rPr>
         <w:t xml:space="preserve">Since the </w:t>
       </w:r>
       <w:proofErr w:type="spellStart"/>
       <w:r>
         <w:rPr>
           <w:b/>
+          <w:sz w:val="24"/>
         </w:rPr>
         <w:t>CityView</w:t>
       </w:r>
       <w:proofErr w:type="spellEnd"/>
       <w:r>
+        <w:rPr>
+          <w:sz w:val="24"/>
+        </w:rPr>
         <w:t xml:space="preserve"> class is the direct descendant of the </w:t>
       </w:r>
       <w:proofErr w:type="spellStart"/>
       <w:r>
+        <w:rPr>
+          <w:sz w:val="24"/>
+        </w:rPr>
         <w:t>JPanel</w:t>
       </w:r>
       <w:proofErr w:type="spellEnd"/>
       <w:r>
+        <w:rPr>
+          <w:sz w:val="24"/>
+        </w:rPr>
         <w:t xml:space="preserve">, redefining the </w:t>
       </w:r>
       <w:proofErr w:type="spellStart"/>
       <w:proofErr w:type="gramStart"/>
       <w:r>
+        <w:rPr>
+          <w:sz w:val="24"/>
+        </w:rPr>
         <w:t>paintComponent</w:t>
       </w:r>
       <w:proofErr w:type="spellEnd"/>
       <w:r>
+        <w:rPr>
+          <w:sz w:val="24"/>
+        </w:rPr>
         <w:t>(</w:t>
       </w:r>
       <w:proofErr w:type="gramEnd"/>
       <w:r>
+        <w:rPr>
+          <w:sz w:val="24"/>
+        </w:rPr>
         <w:t>) function to draw the city grid is necessary.</w:t>
       </w:r>
     </w:p>
-    <w:p/>
-    <w:p>
-      <w:r>
+    <w:p>
+      <w:pPr>
+        <w:rPr>
+          <w:sz w:val="24"/>
+        </w:rPr>
+      </w:pPr>
+    </w:p>
+    <w:p>
+      <w:pPr>
+        <w:rPr>
+          <w:sz w:val="24"/>
+        </w:rPr>
+      </w:pPr>
+      <w:r>
+        <w:rPr>
+          <w:sz w:val="24"/>
+        </w:rPr>
         <w:t>As a result, I have this view of the city:</w:t>
       </w:r>
     </w:p>
@@ -1076,6 +1599,7 @@
         <w:rPr>
           <w:noProof/>
         </w:rPr>
+        <w:lastRenderedPageBreak/>
         <w:drawing>
           <wp:inline distT="0" distB="0" distL="0" distR="0" wp14:anchorId="301F92AE" wp14:editId="464AEF7B">
             <wp:extent cx="5939790" cy="4455160"/>
@@ -1141,7 +1665,6 @@
           <w:sz w:val="32"/>
           <w:szCs w:val="24"/>
         </w:rPr>
-        <w:lastRenderedPageBreak/>
         <w:t>SimCity</w:t>
       </w:r>
     </w:p>
@@ -1355,7 +1878,7 @@
           <w:sz w:val="24"/>
           <w:szCs w:val="24"/>
         </w:rPr>
-        <w:t>) but I feel it would be best practice to just have them as a separate class</w:t>
+        <w:t>) but I feel it would be best to have the</w:t>
       </w:r>
       <w:r>
         <w:rPr>
@@ -1364,6 +1887,24 @@
           <w:sz w:val="24"/>
           <w:szCs w:val="24"/>
         </w:rPr>
+        <w:t>se parameters</w:t>
+      </w:r>
+      <w:r>
+        <w:rPr>
+          <w:rFonts w:ascii="Arial" w:hAnsi="Arial" w:cs="Arial"/>
+          <w:i/>
+          <w:sz w:val="24"/>
+          <w:szCs w:val="24"/>
+        </w:rPr>
+        <w:t xml:space="preserve"> as a separate class</w:t>
+      </w:r>
+      <w:r>
+        <w:rPr>
+          <w:rFonts w:ascii="Arial" w:hAnsi="Arial" w:cs="Arial"/>
+          <w:i/>
+          <w:sz w:val="24"/>
+          <w:szCs w:val="24"/>
+        </w:rPr>
         <w:t xml:space="preserve"> (</w:t>
       </w:r>
       <w:proofErr w:type="spellStart"/>
@@ -1393,7 +1934,25 @@
           <w:sz w:val="24"/>
           <w:szCs w:val="24"/>
         </w:rPr>
-        <w:t xml:space="preserve"> inside SimCity2D so that I have everything organized nicely.</w:t>
+        <w:t xml:space="preserve"> inside SimCity2D so that I have </w:t>
+      </w:r>
+      <w:r>
+        <w:rPr>
+          <w:rFonts w:ascii="Arial" w:hAnsi="Arial" w:cs="Arial"/>
+          <w:i/>
+          <w:sz w:val="24"/>
+          <w:szCs w:val="24"/>
+        </w:rPr>
+        <w:t>better control and workflow</w:t>
+      </w:r>
+      <w:r>
+        <w:rPr>
+          <w:rFonts w:ascii="Arial" w:hAnsi="Arial" w:cs="Arial"/>
+          <w:i/>
+          <w:sz w:val="24"/>
+          <w:szCs w:val="24"/>
+        </w:rPr>
+        <w:t>.</w:t>
       </w:r>
     </w:p>
     <w:p>
@@ -1425,6 +1984,7 @@
           <w:sz w:val="32"/>
           <w:szCs w:val="24"/>
         </w:rPr>
+        <w:lastRenderedPageBreak/>
         <w:t>City</w:t>
       </w:r>
     </w:p>
@@ -1785,6 +2345,15 @@
     </w:p>
     <w:p>
       <w:pPr>
+        <w:rPr>
+          <w:rFonts w:ascii="Arial" w:hAnsi="Arial" w:cs="Arial"/>
+          <w:sz w:val="24"/>
+          <w:szCs w:val="24"/>
+        </w:rPr>
+      </w:pPr>
+    </w:p>
+    <w:p>
+      <w:pPr>
         <w:pStyle w:val="Heading2"/>
         <w:rPr>
           <w:rFonts w:cs="Arial"/>
@@ -1792,6 +2361,109 @@
           <w:szCs w:val="24"/>
         </w:rPr>
       </w:pPr>
+      <w:proofErr w:type="spellStart"/>
+      <w:r>
+        <w:rPr>
+          <w:rFonts w:cs="Arial"/>
+          <w:sz w:val="32"/>
+          <w:szCs w:val="24"/>
+        </w:rPr>
+        <w:t>Edit</w:t>
+      </w:r>
+      <w:r>
+        <w:rPr>
+          <w:rFonts w:cs="Arial"/>
+          <w:sz w:val="32"/>
+          <w:szCs w:val="24"/>
+        </w:rPr>
+        <w:t>City</w:t>
+      </w:r>
+      <w:r>
+        <w:rPr>
+          <w:rFonts w:cs="Arial"/>
+          <w:sz w:val="32"/>
+          <w:szCs w:val="24"/>
+        </w:rPr>
+        <w:t>View</w:t>
+      </w:r>
+      <w:proofErr w:type="spellEnd"/>
+    </w:p>
+    <w:p>
+      <w:pPr>
+        <w:rPr>
+          <w:rFonts w:ascii="Arial" w:hAnsi="Arial" w:cs="Arial"/>
+          <w:sz w:val="24"/>
+          <w:szCs w:val="24"/>
+        </w:rPr>
+      </w:pPr>
+      <w:r>
+        <w:rPr>
+          <w:rFonts w:ascii="Arial" w:hAnsi="Arial" w:cs="Arial"/>
+          <w:sz w:val="24"/>
+          <w:szCs w:val="24"/>
+        </w:rPr>
+        <w:t>Th</w:t>
+      </w:r>
+      <w:r>
+        <w:rPr>
+          <w:rFonts w:ascii="Arial" w:hAnsi="Arial" w:cs="Arial"/>
+          <w:sz w:val="24"/>
+          <w:szCs w:val="24"/>
+        </w:rPr>
+        <w:t xml:space="preserve">is </w:t>
+      </w:r>
+      <w:r>
+        <w:rPr>
+          <w:rFonts w:ascii="Arial" w:hAnsi="Arial" w:cs="Arial"/>
+          <w:sz w:val="24"/>
+          <w:szCs w:val="24"/>
+        </w:rPr>
+        <w:t>class</w:t>
+      </w:r>
+      <w:r>
+        <w:rPr>
+          <w:rFonts w:ascii="Arial" w:hAnsi="Arial" w:cs="Arial"/>
+          <w:sz w:val="24"/>
+          <w:szCs w:val="24"/>
+        </w:rPr>
+        <w:t xml:space="preserve"> extends </w:t>
+      </w:r>
+      <w:proofErr w:type="spellStart"/>
+      <w:r>
+        <w:rPr>
+          <w:rFonts w:ascii="Arial" w:hAnsi="Arial" w:cs="Arial"/>
+          <w:sz w:val="24"/>
+          <w:szCs w:val="24"/>
+        </w:rPr>
+        <w:t>Jpanel</w:t>
+      </w:r>
+      <w:proofErr w:type="spellEnd"/>
+      <w:r>
+        <w:rPr>
+          <w:rFonts w:ascii="Arial" w:hAnsi="Arial" w:cs="Arial"/>
+          <w:sz w:val="24"/>
+          <w:szCs w:val="24"/>
+        </w:rPr>
+        <w:t xml:space="preserve"> and creates another panel that is displayed when the user clicks on ‘City -&gt; Edit’. This class also contains methods to handle a mouse listener in which implements a </w:t>
+      </w:r>
+      <w:proofErr w:type="spellStart"/>
+      <w:r>
+        <w:rPr>
+          <w:rFonts w:ascii="Arial" w:hAnsi="Arial" w:cs="Arial"/>
+          <w:sz w:val="24"/>
+          <w:szCs w:val="24"/>
+        </w:rPr>
+        <w:t>MouseListener</w:t>
+      </w:r>
+      <w:proofErr w:type="spellEnd"/>
+      <w:r>
+        <w:rPr>
+          <w:rFonts w:ascii="Arial" w:hAnsi="Arial" w:cs="Arial"/>
+          <w:sz w:val="24"/>
+          <w:szCs w:val="24"/>
+        </w:rPr>
+        <w:t xml:space="preserve"> interface. When a user right clicks on the grid and selects ‘Done’ the current city will be made according to the cells selected by the user.</w:t>
+      </w:r>
     </w:p>
     <w:p>
       <w:pPr>
@@ -1802,6 +2474,16 @@
           <w:szCs w:val="24"/>
         </w:rPr>
       </w:pPr>
+    </w:p>
+    <w:p>
+      <w:pPr>
+        <w:pStyle w:val="Heading2"/>
+        <w:rPr>
+          <w:rFonts w:cs="Arial"/>
+          <w:sz w:val="32"/>
+          <w:szCs w:val="24"/>
+        </w:rPr>
+      </w:pPr>
       <w:proofErr w:type="spellStart"/>
       <w:r>
         <w:rPr>
@@ -1859,6 +2541,14 @@
           <w:sz w:val="24"/>
           <w:szCs w:val="24"/>
         </w:rPr>
+        <w:t xml:space="preserve"> This class is composed of the City class and issues a new array instance for the roads passing the number of segments. It is responsible for driving the coordinates that the vehicles will follow in order to move from one road to the next.</w:t>
+      </w:r>
+      <w:r>
+        <w:rPr>
+          <w:rFonts w:ascii="Arial" w:hAnsi="Arial" w:cs="Arial"/>
+          <w:sz w:val="24"/>
+          <w:szCs w:val="24"/>
+        </w:rPr>
         <w:t xml:space="preserve"> </w:t>
       </w:r>
       <w:r>
@@ -1867,22 +2557,6 @@
           <w:sz w:val="24"/>
           <w:szCs w:val="24"/>
         </w:rPr>
-        <w:t>This class is composed of the City class and issues a new array instance for the roads passing the number of segments. It is responsible for driving the coordinates that the vehicles will follow in order to move from one road to the next.</w:t>
-      </w:r>
-      <w:r>
-        <w:rPr>
-          <w:rFonts w:ascii="Arial" w:hAnsi="Arial" w:cs="Arial"/>
-          <w:sz w:val="24"/>
-          <w:szCs w:val="24"/>
-        </w:rPr>
-        <w:t xml:space="preserve"> </w:t>
-      </w:r>
-      <w:r>
-        <w:rPr>
-          <w:rFonts w:ascii="Arial" w:hAnsi="Arial" w:cs="Arial"/>
-          <w:sz w:val="24"/>
-          <w:szCs w:val="24"/>
-        </w:rPr>
         <w:t xml:space="preserve">It </w:t>
       </w:r>
       <w:r>
@@ -1892,137 +2566,6 @@
           <w:szCs w:val="24"/>
         </w:rPr>
         <w:t>contains four instance variables; ‘x’ &amp; ‘y' coordinate for the city within the grid, a city object to be defined, and an array of ‘Road’ objects. This class also contains methods to define whether there is at least one road, to return adjacent roads, and to set a new road with a specified direction.</w:t>
-      </w:r>
-    </w:p>
-    <w:p>
-      <w:pPr>
-        <w:pStyle w:val="Heading2"/>
-        <w:rPr>
-          <w:rFonts w:cs="Arial"/>
-          <w:sz w:val="32"/>
-          <w:szCs w:val="24"/>
-        </w:rPr>
-      </w:pPr>
-      <w:r>
-        <w:rPr>
-          <w:rFonts w:cs="Arial"/>
-          <w:sz w:val="32"/>
-          <w:szCs w:val="24"/>
-        </w:rPr>
-        <w:t>Statistics</w:t>
-      </w:r>
-    </w:p>
-    <w:p>
-      <w:pPr>
-        <w:rPr>
-          <w:rFonts w:ascii="Arial" w:hAnsi="Arial" w:cs="Arial"/>
-          <w:sz w:val="24"/>
-          <w:szCs w:val="24"/>
-        </w:rPr>
-      </w:pPr>
-      <w:r>
-        <w:rPr>
-          <w:rFonts w:ascii="Arial" w:hAnsi="Arial" w:cs="Arial"/>
-          <w:sz w:val="24"/>
-          <w:szCs w:val="24"/>
-        </w:rPr>
-        <w:t>Th</w:t>
-      </w:r>
-      <w:r>
-        <w:rPr>
-          <w:rFonts w:ascii="Arial" w:hAnsi="Arial" w:cs="Arial"/>
-          <w:sz w:val="24"/>
-          <w:szCs w:val="24"/>
-        </w:rPr>
-        <w:t xml:space="preserve">is </w:t>
-      </w:r>
-      <w:r>
-        <w:rPr>
-          <w:rFonts w:ascii="Arial" w:hAnsi="Arial" w:cs="Arial"/>
-          <w:sz w:val="24"/>
-          <w:szCs w:val="24"/>
-        </w:rPr>
-        <w:t>class contains a reference to the City object and calculates the total number of vehicles,</w:t>
-      </w:r>
-      <w:r>
-        <w:rPr>
-          <w:rFonts w:ascii="Arial" w:hAnsi="Arial" w:cs="Arial"/>
-          <w:sz w:val="24"/>
-          <w:szCs w:val="24"/>
-        </w:rPr>
-        <w:t xml:space="preserve"> </w:t>
-      </w:r>
-      <w:r>
-        <w:rPr>
-          <w:rFonts w:ascii="Arial" w:hAnsi="Arial" w:cs="Arial"/>
-          <w:sz w:val="24"/>
-          <w:szCs w:val="24"/>
-        </w:rPr>
-        <w:t>traffic lights and</w:t>
-      </w:r>
-      <w:r>
-        <w:rPr>
-          <w:rFonts w:ascii="Arial" w:hAnsi="Arial" w:cs="Arial"/>
-          <w:sz w:val="24"/>
-          <w:szCs w:val="24"/>
-        </w:rPr>
-        <w:t xml:space="preserve"> the</w:t>
-      </w:r>
-      <w:r>
-        <w:rPr>
-          <w:rFonts w:ascii="Arial" w:hAnsi="Arial" w:cs="Arial"/>
-          <w:sz w:val="24"/>
-          <w:szCs w:val="24"/>
-        </w:rPr>
-        <w:t xml:space="preserve"> average speed. This information will</w:t>
-      </w:r>
-      <w:r>
-        <w:rPr>
-          <w:rFonts w:ascii="Arial" w:hAnsi="Arial" w:cs="Arial"/>
-          <w:sz w:val="24"/>
-          <w:szCs w:val="24"/>
-        </w:rPr>
-        <w:t xml:space="preserve"> then</w:t>
-      </w:r>
-      <w:r>
-        <w:rPr>
-          <w:rFonts w:ascii="Arial" w:hAnsi="Arial" w:cs="Arial"/>
-          <w:sz w:val="24"/>
-          <w:szCs w:val="24"/>
-        </w:rPr>
-        <w:t xml:space="preserve"> be displayed in the status bar </w:t>
-      </w:r>
-      <w:r>
-        <w:rPr>
-          <w:rFonts w:ascii="Arial" w:hAnsi="Arial" w:cs="Arial"/>
-          <w:sz w:val="24"/>
-          <w:szCs w:val="24"/>
-        </w:rPr>
-        <w:t xml:space="preserve">for </w:t>
-      </w:r>
-      <w:r>
-        <w:rPr>
-          <w:rFonts w:ascii="Arial" w:hAnsi="Arial" w:cs="Arial"/>
-          <w:sz w:val="24"/>
-          <w:szCs w:val="24"/>
-        </w:rPr>
-        <w:t>every simulation</w:t>
-      </w:r>
-      <w:r>
-        <w:rPr>
-          <w:rFonts w:ascii="Arial" w:hAnsi="Arial" w:cs="Arial"/>
-          <w:sz w:val="24"/>
-          <w:szCs w:val="24"/>
-        </w:rPr>
-        <w:t xml:space="preserve"> </w:t>
-      </w:r>
-      <w:r>
-        <w:rPr>
-          <w:rFonts w:ascii="Arial" w:hAnsi="Arial" w:cs="Arial"/>
-          <w:sz w:val="24"/>
-          <w:szCs w:val="24"/>
-        </w:rPr>
-        <w:t>cycle.</w:t>
       </w:r>
     </w:p>
     <w:p>
@@ -2046,7 +2589,6 @@
           <w:sz w:val="32"/>
           <w:szCs w:val="24"/>
         </w:rPr>
-        <w:lastRenderedPageBreak/>
         <w:t>Sim</w:t>
       </w:r>
       <w:r>
@@ -2355,6 +2897,7 @@
           <w:sz w:val="32"/>
           <w:szCs w:val="24"/>
         </w:rPr>
+        <w:lastRenderedPageBreak/>
         <w:t>Direction</w:t>
       </w:r>
     </w:p>
@@ -2497,6 +3040,74 @@
           <w:szCs w:val="24"/>
         </w:rPr>
       </w:pPr>
+      <w:r>
+        <w:rPr>
+          <w:rFonts w:cs="Arial"/>
+          <w:sz w:val="32"/>
+          <w:szCs w:val="24"/>
+        </w:rPr>
+        <w:t>Mode</w:t>
+      </w:r>
+    </w:p>
+    <w:p>
+      <w:pPr>
+        <w:rPr>
+          <w:rFonts w:ascii="Arial" w:hAnsi="Arial" w:cs="Arial"/>
+          <w:sz w:val="24"/>
+          <w:szCs w:val="24"/>
+        </w:rPr>
+      </w:pPr>
+      <w:r>
+        <w:rPr>
+          <w:rFonts w:ascii="Arial" w:hAnsi="Arial" w:cs="Arial"/>
+          <w:sz w:val="24"/>
+          <w:szCs w:val="24"/>
+        </w:rPr>
+        <w:t>An</w:t>
+      </w:r>
+      <w:r>
+        <w:rPr>
+          <w:rFonts w:ascii="Arial" w:hAnsi="Arial" w:cs="Arial"/>
+          <w:sz w:val="24"/>
+          <w:szCs w:val="24"/>
+        </w:rPr>
+        <w:t xml:space="preserve"> enumerated class that d</w:t>
+      </w:r>
+      <w:r>
+        <w:rPr>
+          <w:rFonts w:ascii="Arial" w:hAnsi="Arial" w:cs="Arial"/>
+          <w:sz w:val="24"/>
+          <w:szCs w:val="24"/>
+        </w:rPr>
+        <w:t xml:space="preserve">efines </w:t>
+      </w:r>
+      <w:r>
+        <w:rPr>
+          <w:rFonts w:ascii="Arial" w:hAnsi="Arial" w:cs="Arial"/>
+          <w:sz w:val="24"/>
+          <w:szCs w:val="24"/>
+        </w:rPr>
+        <w:t>two possible modes for the simulation: Edit &amp; Simulation.</w:t>
+      </w:r>
+    </w:p>
+    <w:p>
+      <w:pPr>
+        <w:rPr>
+          <w:rFonts w:ascii="Arial" w:hAnsi="Arial" w:cs="Arial"/>
+          <w:sz w:val="24"/>
+          <w:szCs w:val="24"/>
+        </w:rPr>
+      </w:pPr>
+    </w:p>
+    <w:p>
+      <w:pPr>
+        <w:pStyle w:val="Heading2"/>
+        <w:rPr>
+          <w:rFonts w:cs="Arial"/>
+          <w:sz w:val="32"/>
+          <w:szCs w:val="24"/>
+        </w:rPr>
+      </w:pPr>
       <w:proofErr w:type="spellStart"/>
       <w:r>
         <w:rPr>
@@ -2788,17 +3399,7 @@
           <w:sz w:val="24"/>
           <w:szCs w:val="24"/>
         </w:rPr>
-        <w:t>Inheritors of the Vehicle class, these are the objects in which will represent vehicles in the simulation. They each contain their own x &amp; y coordinates (double), a road to travel on, a position on that road (int),</w:t>
-      </w:r>
-      <w:bookmarkStart w:id="0" w:name="_GoBack"/>
-      <w:bookmarkEnd w:id="0"/>
-      <w:r>
-        <w:rPr>
-          <w:rFonts w:ascii="Arial" w:hAnsi="Arial" w:cs="Arial"/>
-          <w:sz w:val="24"/>
-          <w:szCs w:val="24"/>
-        </w:rPr>
-        <w:t xml:space="preserve"> a direction to travel and a speed (int).</w:t>
+        <w:t>Inheritors of the Vehicle class, these are the objects in which will represent vehicles in the simulation. They each contain their own x &amp; y coordinates (double), a road to travel on, a position on that road (int), a direction to travel and a speed (int).</w:t>
       </w:r>
     </w:p>
     <w:p/>
@@ -2853,7 +3454,103 @@
           <w:sz w:val="32"/>
           <w:szCs w:val="24"/>
         </w:rPr>
-        <w:lastRenderedPageBreak/>
+        <w:t>Controller</w:t>
+      </w:r>
+    </w:p>
+    <w:p>
+      <w:pPr>
+        <w:rPr>
+          <w:rFonts w:ascii="Arial" w:hAnsi="Arial" w:cs="Arial"/>
+          <w:sz w:val="24"/>
+          <w:szCs w:val="24"/>
+        </w:rPr>
+      </w:pPr>
+      <w:r>
+        <w:rPr>
+          <w:rFonts w:ascii="Arial" w:hAnsi="Arial" w:cs="Arial"/>
+          <w:sz w:val="24"/>
+          <w:szCs w:val="24"/>
+        </w:rPr>
+        <w:t xml:space="preserve">This Class </w:t>
+      </w:r>
+      <w:r>
+        <w:rPr>
+          <w:rFonts w:ascii="Arial" w:hAnsi="Arial" w:cs="Arial"/>
+          <w:sz w:val="24"/>
+          <w:szCs w:val="24"/>
+        </w:rPr>
+        <w:t xml:space="preserve">includes one instance variable of ‘SimCity2D’ in which handles the </w:t>
+      </w:r>
+      <w:r>
+        <w:rPr>
+          <w:rFonts w:ascii="Arial" w:hAnsi="Arial" w:cs="Arial"/>
+          <w:sz w:val="24"/>
+          <w:szCs w:val="24"/>
+        </w:rPr>
+        <w:t>user’s</w:t>
+      </w:r>
+      <w:r>
+        <w:rPr>
+          <w:rFonts w:ascii="Arial" w:hAnsi="Arial" w:cs="Arial"/>
+          <w:sz w:val="24"/>
+          <w:szCs w:val="24"/>
+        </w:rPr>
+        <w:t xml:space="preserve"> actions. Within the ‘</w:t>
+      </w:r>
+      <w:proofErr w:type="spellStart"/>
+      <w:proofErr w:type="gramStart"/>
+      <w:r>
+        <w:rPr>
+          <w:rFonts w:ascii="Arial" w:hAnsi="Arial" w:cs="Arial"/>
+          <w:sz w:val="24"/>
+          <w:szCs w:val="24"/>
+        </w:rPr>
+        <w:t>init</w:t>
+      </w:r>
+      <w:proofErr w:type="spellEnd"/>
+      <w:r>
+        <w:rPr>
+          <w:rFonts w:ascii="Arial" w:hAnsi="Arial" w:cs="Arial"/>
+          <w:sz w:val="24"/>
+          <w:szCs w:val="24"/>
+        </w:rPr>
+        <w:t>(</w:t>
+      </w:r>
+      <w:proofErr w:type="gramEnd"/>
+      <w:r>
+        <w:rPr>
+          <w:rFonts w:ascii="Arial" w:hAnsi="Arial" w:cs="Arial"/>
+          <w:sz w:val="24"/>
+          <w:szCs w:val="24"/>
+        </w:rPr>
+        <w:t>)’ method, a Timer class is initialized to make the car move when the user clicks on ‘Sim -&gt; Run’. This method also contains lambda expressions to implement action listeners to all the items on the menu.</w:t>
+      </w:r>
+    </w:p>
+    <w:p>
+      <w:pPr>
+        <w:pStyle w:val="Heading2"/>
+        <w:rPr>
+          <w:rFonts w:cs="Arial"/>
+          <w:sz w:val="32"/>
+          <w:szCs w:val="24"/>
+        </w:rPr>
+      </w:pPr>
+    </w:p>
+    <w:p>
+      <w:pPr>
+        <w:pStyle w:val="Heading2"/>
+        <w:rPr>
+          <w:rFonts w:cs="Arial"/>
+          <w:sz w:val="32"/>
+          <w:szCs w:val="24"/>
+        </w:rPr>
+      </w:pPr>
+      <w:r>
+        <w:rPr>
+          <w:rFonts w:cs="Arial"/>
+          <w:sz w:val="32"/>
+          <w:szCs w:val="24"/>
+        </w:rPr>
         <w:t>Position</w:t>
       </w:r>
     </w:p>
@@ -2889,6 +3586,601 @@
         </w:rPr>
         <w:t xml:space="preserve"> object.</w:t>
       </w:r>
+    </w:p>
+    <w:p>
+      <w:pPr>
+        <w:rPr>
+          <w:rFonts w:ascii="Arial" w:hAnsi="Arial" w:cs="Arial"/>
+          <w:sz w:val="24"/>
+          <w:szCs w:val="24"/>
+        </w:rPr>
+      </w:pPr>
+    </w:p>
+    <w:p>
+      <w:pPr>
+        <w:pStyle w:val="Heading3"/>
+        <w:rPr>
+          <w:sz w:val="32"/>
+        </w:rPr>
+      </w:pPr>
+      <w:r>
+        <w:rPr>
+          <w:sz w:val="32"/>
+        </w:rPr>
+        <w:t>Final Notes</w:t>
+      </w:r>
+    </w:p>
+    <w:p>
+      <w:pPr>
+        <w:rPr>
+          <w:rFonts w:ascii="Arial" w:hAnsi="Arial" w:cs="Arial"/>
+          <w:sz w:val="24"/>
+          <w:szCs w:val="24"/>
+        </w:rPr>
+      </w:pPr>
+      <w:r>
+        <w:rPr>
+          <w:rFonts w:ascii="Arial" w:hAnsi="Arial" w:cs="Arial"/>
+          <w:sz w:val="24"/>
+          <w:szCs w:val="24"/>
+        </w:rPr>
+        <w:t>I was not able to get these functions working properly:</w:t>
+      </w:r>
+    </w:p>
+    <w:p>
+      <w:pPr>
+        <w:numPr>
+          <w:ilvl w:val="0"/>
+          <w:numId w:val="7"/>
+        </w:numPr>
+        <w:rPr>
+          <w:rFonts w:ascii="Arial" w:hAnsi="Arial" w:cs="Arial"/>
+          <w:sz w:val="24"/>
+          <w:szCs w:val="24"/>
+        </w:rPr>
+      </w:pPr>
+      <w:r>
+        <w:rPr>
+          <w:rFonts w:ascii="Arial" w:hAnsi="Arial" w:cs="Arial"/>
+          <w:sz w:val="24"/>
+          <w:szCs w:val="24"/>
+        </w:rPr>
+        <w:t>City -&gt; Edit</w:t>
+      </w:r>
+    </w:p>
+    <w:p>
+      <w:pPr>
+        <w:numPr>
+          <w:ilvl w:val="0"/>
+          <w:numId w:val="7"/>
+        </w:numPr>
+        <w:rPr>
+          <w:rFonts w:ascii="Arial" w:hAnsi="Arial" w:cs="Arial"/>
+          <w:sz w:val="24"/>
+          <w:szCs w:val="24"/>
+        </w:rPr>
+      </w:pPr>
+      <w:r>
+        <w:rPr>
+          <w:rFonts w:ascii="Arial" w:hAnsi="Arial" w:cs="Arial"/>
+          <w:sz w:val="24"/>
+          <w:szCs w:val="24"/>
+        </w:rPr>
+        <w:t>Sim -&gt; Update Rate</w:t>
+      </w:r>
+    </w:p>
+    <w:p>
+      <w:pPr>
+        <w:numPr>
+          <w:ilvl w:val="0"/>
+          <w:numId w:val="7"/>
+        </w:numPr>
+        <w:rPr>
+          <w:rFonts w:ascii="Arial" w:hAnsi="Arial" w:cs="Arial"/>
+          <w:sz w:val="24"/>
+          <w:szCs w:val="24"/>
+        </w:rPr>
+      </w:pPr>
+      <w:r>
+        <w:rPr>
+          <w:rFonts w:ascii="Arial" w:hAnsi="Arial" w:cs="Arial"/>
+          <w:sz w:val="24"/>
+          <w:szCs w:val="24"/>
+        </w:rPr>
+        <w:t>Sim -&gt; Spawn Rate</w:t>
+      </w:r>
+    </w:p>
+    <w:p>
+      <w:pPr>
+        <w:rPr>
+          <w:rFonts w:ascii="Arial" w:hAnsi="Arial" w:cs="Arial"/>
+          <w:sz w:val="24"/>
+          <w:szCs w:val="24"/>
+        </w:rPr>
+      </w:pPr>
+      <w:r>
+        <w:rPr>
+          <w:rFonts w:ascii="Arial" w:hAnsi="Arial" w:cs="Arial"/>
+          <w:sz w:val="24"/>
+          <w:szCs w:val="24"/>
+        </w:rPr>
+        <w:t>City -&gt; Edit function</w:t>
+      </w:r>
+      <w:r>
+        <w:rPr>
+          <w:rFonts w:ascii="Arial" w:hAnsi="Arial" w:cs="Arial"/>
+          <w:sz w:val="24"/>
+          <w:szCs w:val="24"/>
+        </w:rPr>
+        <w:t xml:space="preserve"> should</w:t>
+      </w:r>
+      <w:r>
+        <w:rPr>
+          <w:rFonts w:ascii="Arial" w:hAnsi="Arial" w:cs="Arial"/>
+          <w:sz w:val="24"/>
+          <w:szCs w:val="24"/>
+        </w:rPr>
+        <w:t xml:space="preserve"> allow the user to select</w:t>
+      </w:r>
+      <w:r>
+        <w:rPr>
+          <w:rFonts w:ascii="Arial" w:hAnsi="Arial" w:cs="Arial"/>
+          <w:sz w:val="24"/>
+          <w:szCs w:val="24"/>
+        </w:rPr>
+        <w:t xml:space="preserve"> a</w:t>
+      </w:r>
+      <w:r>
+        <w:rPr>
+          <w:rFonts w:ascii="Arial" w:hAnsi="Arial" w:cs="Arial"/>
+          <w:sz w:val="24"/>
+          <w:szCs w:val="24"/>
+        </w:rPr>
+        <w:t xml:space="preserve"> cell for road to be edited, but when the user right clicks on cell and selects “Done” nothing happens.</w:t>
+      </w:r>
+    </w:p>
+    <w:p>
+      <w:pPr>
+        <w:rPr>
+          <w:rFonts w:ascii="Arial" w:hAnsi="Arial" w:cs="Arial"/>
+          <w:sz w:val="24"/>
+          <w:szCs w:val="24"/>
+        </w:rPr>
+      </w:pPr>
+      <w:r>
+        <w:rPr>
+          <w:rFonts w:ascii="Arial" w:hAnsi="Arial" w:cs="Arial"/>
+          <w:sz w:val="24"/>
+          <w:szCs w:val="24"/>
+        </w:rPr>
+        <w:t>City -&gt; Update Rate does</w:t>
+      </w:r>
+      <w:r>
+        <w:rPr>
+          <w:rFonts w:ascii="Arial" w:hAnsi="Arial" w:cs="Arial"/>
+          <w:sz w:val="24"/>
+          <w:szCs w:val="24"/>
+        </w:rPr>
+        <w:t xml:space="preserve">n’t have a </w:t>
+      </w:r>
+      <w:r>
+        <w:rPr>
+          <w:rFonts w:ascii="Arial" w:hAnsi="Arial" w:cs="Arial"/>
+          <w:sz w:val="24"/>
+          <w:szCs w:val="24"/>
+        </w:rPr>
+        <w:t>listener,</w:t>
+      </w:r>
+      <w:r>
+        <w:rPr>
+          <w:rFonts w:ascii="Arial" w:hAnsi="Arial" w:cs="Arial"/>
+          <w:sz w:val="24"/>
+          <w:szCs w:val="24"/>
+        </w:rPr>
+        <w:t xml:space="preserve"> so it won’t work as expected.</w:t>
+      </w:r>
+    </w:p>
+    <w:p>
+      <w:pPr>
+        <w:rPr>
+          <w:rFonts w:ascii="Arial" w:hAnsi="Arial" w:cs="Arial"/>
+          <w:sz w:val="24"/>
+          <w:szCs w:val="24"/>
+        </w:rPr>
+      </w:pPr>
+      <w:r>
+        <w:rPr>
+          <w:rFonts w:ascii="Arial" w:hAnsi="Arial" w:cs="Arial"/>
+          <w:sz w:val="24"/>
+          <w:szCs w:val="24"/>
+        </w:rPr>
+        <w:t>City -&gt; Spawn Rate</w:t>
+      </w:r>
+      <w:r>
+        <w:rPr>
+          <w:rFonts w:ascii="Arial" w:hAnsi="Arial" w:cs="Arial"/>
+          <w:sz w:val="24"/>
+          <w:szCs w:val="24"/>
+        </w:rPr>
+        <w:t xml:space="preserve"> also</w:t>
+      </w:r>
+      <w:r>
+        <w:rPr>
+          <w:rFonts w:ascii="Arial" w:hAnsi="Arial" w:cs="Arial"/>
+          <w:sz w:val="24"/>
+          <w:szCs w:val="24"/>
+        </w:rPr>
+        <w:t xml:space="preserve"> does not have</w:t>
+      </w:r>
+      <w:r>
+        <w:rPr>
+          <w:rFonts w:ascii="Arial" w:hAnsi="Arial" w:cs="Arial"/>
+          <w:sz w:val="24"/>
+          <w:szCs w:val="24"/>
+        </w:rPr>
+        <w:t xml:space="preserve"> a</w:t>
+      </w:r>
+      <w:r>
+        <w:rPr>
+          <w:rFonts w:ascii="Arial" w:hAnsi="Arial" w:cs="Arial"/>
+          <w:sz w:val="24"/>
+          <w:szCs w:val="24"/>
+        </w:rPr>
+        <w:t xml:space="preserve"> listener, </w:t>
+      </w:r>
+      <w:r>
+        <w:rPr>
+          <w:rFonts w:ascii="Arial" w:hAnsi="Arial" w:cs="Arial"/>
+          <w:sz w:val="24"/>
+          <w:szCs w:val="24"/>
+        </w:rPr>
+        <w:t>so it won’t work as expected.</w:t>
+      </w:r>
+    </w:p>
+    <w:p>
+      <w:pPr>
+        <w:rPr>
+          <w:rFonts w:ascii="Arial" w:hAnsi="Arial" w:cs="Arial"/>
+          <w:sz w:val="24"/>
+          <w:szCs w:val="24"/>
+        </w:rPr>
+      </w:pPr>
+    </w:p>
+    <w:p>
+      <w:pPr>
+        <w:rPr>
+          <w:rFonts w:ascii="Arial" w:hAnsi="Arial" w:cs="Arial"/>
+          <w:sz w:val="24"/>
+          <w:szCs w:val="24"/>
+        </w:rPr>
+      </w:pPr>
+      <w:r>
+        <w:rPr>
+          <w:rFonts w:ascii="Arial" w:hAnsi="Arial" w:cs="Arial"/>
+          <w:sz w:val="24"/>
+          <w:szCs w:val="24"/>
+        </w:rPr>
+        <w:t xml:space="preserve">I also was not able to slow down the rate at which the traffic lights change color. </w:t>
+      </w:r>
+      <w:r>
+        <w:rPr>
+          <w:rFonts w:ascii="Arial" w:hAnsi="Arial" w:cs="Arial"/>
+          <w:sz w:val="24"/>
+          <w:szCs w:val="24"/>
+        </w:rPr>
+        <w:t xml:space="preserve">It's possible to slow down the rate by inserting </w:t>
+      </w:r>
+      <w:proofErr w:type="spellStart"/>
+      <w:r>
+        <w:rPr>
+          <w:rFonts w:ascii="Arial" w:hAnsi="Arial" w:cs="Arial"/>
+          <w:sz w:val="24"/>
+          <w:szCs w:val="24"/>
+        </w:rPr>
+        <w:t>Thread.sleep</w:t>
+      </w:r>
+      <w:proofErr w:type="spellEnd"/>
+      <w:r>
+        <w:rPr>
+          <w:rFonts w:ascii="Arial" w:hAnsi="Arial" w:cs="Arial"/>
+          <w:sz w:val="24"/>
+          <w:szCs w:val="24"/>
+        </w:rPr>
+        <w:t xml:space="preserve">(...) in the simulation, but this causes </w:t>
+      </w:r>
+      <w:r>
+        <w:rPr>
+          <w:rFonts w:ascii="Arial" w:hAnsi="Arial" w:cs="Arial"/>
+          <w:sz w:val="24"/>
+          <w:szCs w:val="24"/>
+        </w:rPr>
+        <w:t xml:space="preserve">the </w:t>
+      </w:r>
+      <w:r>
+        <w:rPr>
+          <w:rFonts w:ascii="Arial" w:hAnsi="Arial" w:cs="Arial"/>
+          <w:sz w:val="24"/>
+          <w:szCs w:val="24"/>
+        </w:rPr>
+        <w:t>whole simulation</w:t>
+      </w:r>
+      <w:r>
+        <w:rPr>
+          <w:rFonts w:ascii="Arial" w:hAnsi="Arial" w:cs="Arial"/>
+          <w:sz w:val="24"/>
+          <w:szCs w:val="24"/>
+        </w:rPr>
+        <w:t xml:space="preserve"> to slow down</w:t>
+      </w:r>
+      <w:r>
+        <w:rPr>
+          <w:rFonts w:ascii="Arial" w:hAnsi="Arial" w:cs="Arial"/>
+          <w:sz w:val="24"/>
+          <w:szCs w:val="24"/>
+        </w:rPr>
+        <w:t xml:space="preserve">. To slow down </w:t>
+      </w:r>
+      <w:r>
+        <w:rPr>
+          <w:rFonts w:ascii="Arial" w:hAnsi="Arial" w:cs="Arial"/>
+          <w:sz w:val="24"/>
+          <w:szCs w:val="24"/>
+        </w:rPr>
+        <w:t xml:space="preserve">the </w:t>
+      </w:r>
+      <w:r>
+        <w:rPr>
+          <w:rFonts w:ascii="Arial" w:hAnsi="Arial" w:cs="Arial"/>
+          <w:sz w:val="24"/>
+          <w:szCs w:val="24"/>
+        </w:rPr>
+        <w:t xml:space="preserve">rate separately, </w:t>
+      </w:r>
+      <w:r>
+        <w:rPr>
+          <w:rFonts w:ascii="Arial" w:hAnsi="Arial" w:cs="Arial"/>
+          <w:sz w:val="24"/>
+          <w:szCs w:val="24"/>
+        </w:rPr>
+        <w:t>the program</w:t>
+      </w:r>
+      <w:r>
+        <w:rPr>
+          <w:rFonts w:ascii="Arial" w:hAnsi="Arial" w:cs="Arial"/>
+          <w:sz w:val="24"/>
+          <w:szCs w:val="24"/>
+        </w:rPr>
+        <w:t xml:space="preserve"> </w:t>
+      </w:r>
+      <w:r>
+        <w:rPr>
+          <w:rFonts w:ascii="Arial" w:hAnsi="Arial" w:cs="Arial"/>
+          <w:sz w:val="24"/>
+          <w:szCs w:val="24"/>
+        </w:rPr>
+        <w:t>would need to</w:t>
+      </w:r>
+      <w:r>
+        <w:rPr>
+          <w:rFonts w:ascii="Arial" w:hAnsi="Arial" w:cs="Arial"/>
+          <w:sz w:val="24"/>
+          <w:szCs w:val="24"/>
+        </w:rPr>
+        <w:t xml:space="preserve"> create a separate thread or </w:t>
+      </w:r>
+      <w:r>
+        <w:rPr>
+          <w:rFonts w:ascii="Arial" w:hAnsi="Arial" w:cs="Arial"/>
+          <w:sz w:val="24"/>
+          <w:szCs w:val="24"/>
+        </w:rPr>
+        <w:t>take advantage of the</w:t>
+      </w:r>
+      <w:r>
+        <w:rPr>
+          <w:rFonts w:ascii="Arial" w:hAnsi="Arial" w:cs="Arial"/>
+          <w:sz w:val="24"/>
+          <w:szCs w:val="24"/>
+        </w:rPr>
+        <w:t xml:space="preserve"> </w:t>
+      </w:r>
+      <w:proofErr w:type="spellStart"/>
+      <w:r>
+        <w:rPr>
+          <w:rFonts w:ascii="Arial" w:hAnsi="Arial" w:cs="Arial"/>
+          <w:sz w:val="24"/>
+          <w:szCs w:val="24"/>
+        </w:rPr>
+        <w:t>SwingWorker</w:t>
+      </w:r>
+      <w:proofErr w:type="spellEnd"/>
+      <w:r>
+        <w:rPr>
+          <w:rFonts w:ascii="Arial" w:hAnsi="Arial" w:cs="Arial"/>
+          <w:sz w:val="24"/>
+          <w:szCs w:val="24"/>
+        </w:rPr>
+        <w:t xml:space="preserve">, or </w:t>
+      </w:r>
+      <w:r>
+        <w:rPr>
+          <w:rFonts w:ascii="Arial" w:hAnsi="Arial" w:cs="Arial"/>
+          <w:sz w:val="24"/>
+          <w:szCs w:val="24"/>
+        </w:rPr>
+        <w:t>possibly something</w:t>
+      </w:r>
+      <w:r>
+        <w:rPr>
+          <w:rFonts w:ascii="Arial" w:hAnsi="Arial" w:cs="Arial"/>
+          <w:sz w:val="24"/>
+          <w:szCs w:val="24"/>
+        </w:rPr>
+        <w:t xml:space="preserve"> else. But</w:t>
+      </w:r>
+      <w:r>
+        <w:rPr>
+          <w:rFonts w:ascii="Arial" w:hAnsi="Arial" w:cs="Arial"/>
+          <w:sz w:val="24"/>
+          <w:szCs w:val="24"/>
+        </w:rPr>
+        <w:t xml:space="preserve"> I found</w:t>
+      </w:r>
+      <w:r>
+        <w:rPr>
+          <w:rFonts w:ascii="Arial" w:hAnsi="Arial" w:cs="Arial"/>
+          <w:sz w:val="24"/>
+          <w:szCs w:val="24"/>
+        </w:rPr>
+        <w:t xml:space="preserve"> this task</w:t>
+      </w:r>
+      <w:r>
+        <w:rPr>
+          <w:rFonts w:ascii="Arial" w:hAnsi="Arial" w:cs="Arial"/>
+          <w:sz w:val="24"/>
+          <w:szCs w:val="24"/>
+        </w:rPr>
+        <w:t xml:space="preserve"> </w:t>
+      </w:r>
+      <w:proofErr w:type="gramStart"/>
+      <w:r>
+        <w:rPr>
+          <w:rFonts w:ascii="Arial" w:hAnsi="Arial" w:cs="Arial"/>
+          <w:sz w:val="24"/>
+          <w:szCs w:val="24"/>
+        </w:rPr>
+        <w:t xml:space="preserve">really </w:t>
+      </w:r>
+      <w:r>
+        <w:rPr>
+          <w:rFonts w:ascii="Arial" w:hAnsi="Arial" w:cs="Arial"/>
+          <w:sz w:val="24"/>
+          <w:szCs w:val="24"/>
+        </w:rPr>
+        <w:t>difficult</w:t>
+      </w:r>
+      <w:proofErr w:type="gramEnd"/>
+      <w:r>
+        <w:rPr>
+          <w:rFonts w:ascii="Arial" w:hAnsi="Arial" w:cs="Arial"/>
+          <w:sz w:val="24"/>
+          <w:szCs w:val="24"/>
+        </w:rPr>
+        <w:t xml:space="preserve"> and was not able to implement it successfully</w:t>
+      </w:r>
+      <w:r>
+        <w:rPr>
+          <w:rFonts w:ascii="Arial" w:hAnsi="Arial" w:cs="Arial"/>
+          <w:sz w:val="24"/>
+          <w:szCs w:val="24"/>
+        </w:rPr>
+        <w:t>.</w:t>
+      </w:r>
+      <w:r>
+        <w:rPr>
+          <w:rFonts w:ascii="Arial" w:hAnsi="Arial" w:cs="Arial"/>
+          <w:sz w:val="24"/>
+          <w:szCs w:val="24"/>
+        </w:rPr>
+        <w:t xml:space="preserve"> I am also aware that I have committed part of the assignment late, and I take full responsibility for that</w:t>
+      </w:r>
+      <w:r>
+        <w:rPr>
+          <w:rFonts w:ascii="Arial" w:hAnsi="Arial" w:cs="Arial"/>
+          <w:sz w:val="24"/>
+          <w:szCs w:val="24"/>
+        </w:rPr>
+        <w:t>.</w:t>
+      </w:r>
+      <w:r>
+        <w:rPr>
+          <w:rFonts w:ascii="Arial" w:hAnsi="Arial" w:cs="Arial"/>
+          <w:sz w:val="24"/>
+          <w:szCs w:val="24"/>
+        </w:rPr>
+        <w:t xml:space="preserve"> </w:t>
+      </w:r>
+      <w:r>
+        <w:rPr>
+          <w:rFonts w:ascii="Arial" w:hAnsi="Arial" w:cs="Arial"/>
+          <w:sz w:val="24"/>
+          <w:szCs w:val="24"/>
+        </w:rPr>
+        <w:t>B</w:t>
+      </w:r>
+      <w:r>
+        <w:rPr>
+          <w:rFonts w:ascii="Arial" w:hAnsi="Arial" w:cs="Arial"/>
+          <w:sz w:val="24"/>
+          <w:szCs w:val="24"/>
+        </w:rPr>
+        <w:t xml:space="preserve">ut I </w:t>
+      </w:r>
+      <w:r>
+        <w:rPr>
+          <w:rFonts w:ascii="Arial" w:hAnsi="Arial" w:cs="Arial"/>
+          <w:sz w:val="24"/>
+          <w:szCs w:val="24"/>
+        </w:rPr>
+        <w:t xml:space="preserve">just </w:t>
+      </w:r>
+      <w:r>
+        <w:rPr>
+          <w:rFonts w:ascii="Arial" w:hAnsi="Arial" w:cs="Arial"/>
+          <w:sz w:val="24"/>
+          <w:szCs w:val="24"/>
+        </w:rPr>
+        <w:t xml:space="preserve">couldn’t leave this project with the way I had </w:t>
+      </w:r>
+      <w:r>
+        <w:rPr>
+          <w:rFonts w:ascii="Arial" w:hAnsi="Arial" w:cs="Arial"/>
+          <w:sz w:val="24"/>
+          <w:szCs w:val="24"/>
+        </w:rPr>
+        <w:t>it on the due date (even though it wasn’t too bad) and</w:t>
+      </w:r>
+      <w:r>
+        <w:rPr>
+          <w:rFonts w:ascii="Arial" w:hAnsi="Arial" w:cs="Arial"/>
+          <w:sz w:val="24"/>
+          <w:szCs w:val="24"/>
+        </w:rPr>
+        <w:t xml:space="preserve"> was determined to finish as much as I could, as best I </w:t>
+      </w:r>
+      <w:r>
+        <w:rPr>
+          <w:rFonts w:ascii="Arial" w:hAnsi="Arial" w:cs="Arial"/>
+          <w:sz w:val="24"/>
+          <w:szCs w:val="24"/>
+        </w:rPr>
+        <w:t>could,</w:t>
+      </w:r>
+      <w:r>
+        <w:rPr>
+          <w:rFonts w:ascii="Arial" w:hAnsi="Arial" w:cs="Arial"/>
+          <w:sz w:val="24"/>
+          <w:szCs w:val="24"/>
+        </w:rPr>
+        <w:t xml:space="preserve"> and this </w:t>
+      </w:r>
+      <w:r>
+        <w:rPr>
+          <w:rFonts w:ascii="Arial" w:hAnsi="Arial" w:cs="Arial"/>
+          <w:sz w:val="24"/>
+          <w:szCs w:val="24"/>
+        </w:rPr>
+        <w:t>is the result. I will most likely try to finish this simulator in the future.</w:t>
+      </w:r>
+    </w:p>
+    <w:p>
+      <w:pPr>
+        <w:rPr>
+          <w:rFonts w:ascii="Arial" w:hAnsi="Arial" w:cs="Arial"/>
+          <w:sz w:val="24"/>
+          <w:szCs w:val="24"/>
+        </w:rPr>
+      </w:pPr>
     </w:p>
     <w:sectPr>
       <w:pgSz w:w="12240" w:h="15840"/>
@@ -3553,6 +4845,95 @@
       </w:rPr>
     </w:lvl>
   </w:abstractNum>
+  <w:abstractNum w:abstractNumId="6" w15:restartNumberingAfterBreak="0">
+    <w:nsid w:val="5CBB493B"/>
+    <w:multiLevelType w:val="hybridMultilevel"/>
+    <w:tmpl w:val="1EEEF9FC"/>
+    <w:lvl w:ilvl="0" w:tplc="04090011">
+      <w:start w:val="1"/>
+      <w:numFmt w:val="decimal"/>
+      <w:lvlText w:val="%1)"/>
+      <w:lvlJc w:val="left"/>
+      <w:pPr>
+        <w:ind w:left="720" w:hanging="360"/>
+      </w:pPr>
+      <w:rPr>
+        <w:rFonts w:hint="default"/>
+      </w:rPr>
+    </w:lvl>
+    <w:lvl w:ilvl="1" w:tplc="04090019" w:tentative="1">
+      <w:start w:val="1"/>
+      <w:numFmt w:val="lowerLetter"/>
+      <w:lvlText w:val="%2."/>
+      <w:lvlJc w:val="left"/>
+      <w:pPr>
+        <w:ind w:left="1440" w:hanging="360"/>
+      </w:pPr>
+    </w:lvl>
+    <w:lvl w:ilvl="2" w:tplc="0409001B" w:tentative="1">
+      <w:start w:val="1"/>
+      <w:numFmt w:val="lowerRoman"/>
+      <w:lvlText w:val="%3."/>
+      <w:lvlJc w:val="right"/>
+      <w:pPr>
+        <w:ind w:left="2160" w:hanging="180"/>
+      </w:pPr>
+    </w:lvl>
+    <w:lvl w:ilvl="3" w:tplc="0409000F" w:tentative="1">
+      <w:start w:val="1"/>
+      <w:numFmt w:val="decimal"/>
+      <w:lvlText w:val="%4."/>
+      <w:lvlJc w:val="left"/>
+      <w:pPr>
+        <w:ind w:left="2880" w:hanging="360"/>
+      </w:pPr>
+    </w:lvl>
+    <w:lvl w:ilvl="4" w:tplc="04090019" w:tentative="1">
+      <w:start w:val="1"/>
+      <w:numFmt w:val="lowerLetter"/>
+      <w:lvlText w:val="%5."/>
+      <w:lvlJc w:val="left"/>
+      <w:pPr>
+        <w:ind w:left="3600" w:hanging="360"/>
+      </w:pPr>
+    </w:lvl>
+    <w:lvl w:ilvl="5" w:tplc="0409001B" w:tentative="1">
+      <w:start w:val="1"/>
+      <w:numFmt w:val="lowerRoman"/>
+      <w:lvlText w:val="%6."/>
+      <w:lvlJc w:val="right"/>
+      <w:pPr>
+        <w:ind w:left="4320" w:hanging="180"/>
+      </w:pPr>
+    </w:lvl>
+    <w:lvl w:ilvl="6" w:tplc="0409000F" w:tentative="1">
+      <w:start w:val="1"/>
+      <w:numFmt w:val="decimal"/>
+      <w:lvlText w:val="%7."/>
+      <w:lvlJc w:val="left"/>
+      <w:pPr>
+        <w:ind w:left="5040" w:hanging="360"/>
+      </w:pPr>
+    </w:lvl>
+    <w:lvl w:ilvl="7" w:tplc="04090019" w:tentative="1">
+      <w:start w:val="1"/>
+      <w:numFmt w:val="lowerLetter"/>
+      <w:lvlText w:val="%8."/>
+      <w:lvlJc w:val="left"/>
+      <w:pPr>
+        <w:ind w:left="5760" w:hanging="360"/>
+      </w:pPr>
+    </w:lvl>
+    <w:lvl w:ilvl="8" w:tplc="0409001B" w:tentative="1">
+      <w:start w:val="1"/>
+      <w:numFmt w:val="lowerRoman"/>
+      <w:lvlText w:val="%9."/>
+      <w:lvlJc w:val="right"/>
+      <w:pPr>
+        <w:ind w:left="6480" w:hanging="180"/>
+      </w:pPr>
+    </w:lvl>
+  </w:abstractNum>
   <w:num w:numId="1">
     <w:abstractNumId w:val="0"/>
   </w:num>
@@ -3570,6 +4951,9 @@
   </w:num>
   <w:num w:numId="6">
     <w:abstractNumId w:val="3"/>
+  </w:num>
+  <w:num w:numId="7">
+    <w:abstractNumId w:val="6"/>
   </w:num>
 </w:numbering>
 </file>
@@ -4015,10 +5399,31 @@
       <w:szCs w:val="26"/>
     </w:rPr>
   </w:style>
+  <w:style w:type="paragraph" w:styleId="Heading3">
+    <w:name w:val="heading 3"/>
+    <w:basedOn w:val="Normal"/>
+    <w:next w:val="Normal"/>
+    <w:link w:val="Heading3Char"/>
+    <w:uiPriority w:val="9"/>
+    <w:unhideWhenUsed/>
+    <w:qFormat/>
+    <w:rsid w:val="0060674D"/>
+    <w:pPr>
+      <w:keepNext/>
+      <w:keepLines/>
+      <w:spacing w:before="40" w:after="0"/>
+      <w:outlineLvl w:val="2"/>
+    </w:pPr>
+    <w:rPr>
+      <w:rFonts w:asciiTheme="majorHAnsi" w:eastAsiaTheme="majorEastAsia" w:hAnsiTheme="majorHAnsi" w:cstheme="majorBidi"/>
+      <w:color w:val="1F3763" w:themeColor="accent1" w:themeShade="7F"/>
+      <w:sz w:val="24"/>
+      <w:szCs w:val="24"/>
+    </w:rPr>
+  </w:style>
   <w:style w:type="character" w:default="1" w:styleId="DefaultParagraphFont">
     <w:name w:val="Default Paragraph Font"/>
     <w:uiPriority w:val="1"/>
-    <w:semiHidden/>
     <w:unhideWhenUsed/>
   </w:style>
   <w:style w:type="table" w:default="1" w:styleId="TableNormal">
@@ -4191,6 +5596,19 @@
       <w:color w:val="2F5496" w:themeColor="accent1" w:themeShade="BF"/>
       <w:sz w:val="26"/>
       <w:szCs w:val="26"/>
+    </w:rPr>
+  </w:style>
+  <w:style w:type="character" w:customStyle="1" w:styleId="Heading3Char">
+    <w:name w:val="Heading 3 Char"/>
+    <w:basedOn w:val="DefaultParagraphFont"/>
+    <w:link w:val="Heading3"/>
+    <w:uiPriority w:val="9"/>
+    <w:rsid w:val="0060674D"/>
+    <w:rPr>
+      <w:rFonts w:asciiTheme="majorHAnsi" w:eastAsiaTheme="majorEastAsia" w:hAnsiTheme="majorHAnsi" w:cstheme="majorBidi"/>
+      <w:color w:val="1F3763" w:themeColor="accent1" w:themeShade="7F"/>
+      <w:sz w:val="24"/>
+      <w:szCs w:val="24"/>
     </w:rPr>
   </w:style>
 </w:styles>

</xml_diff>